<commit_message>
Agrego los aires acondicionados a al edificio de expedición/producción.
</commit_message>
<xml_diff>
--- a/Seguridad-Higiene/Informe de Higiene y Seguridad.docx
+++ b/Seguridad-Higiene/Informe de Higiene y Seguridad.docx
@@ -21,12 +21,23 @@
     </w:p>
     <w:p>
       <w:r>
-        <w:t>Para la refrigeración del edificio hemos optado por utilizar 2 aires acondicionados industriales, de 48 mil frigorías cada uno, los cuales estarán ubicados en la terraza del edificio y distribuirán el aire enfriado mediante un sistema de ductos de ventilación.</w:t>
+        <w:t>Para la refrigeración del</w:t>
+      </w:r>
+      <w:r>
+        <w:t xml:space="preserve"> cuerpo principal del </w:t>
+      </w:r>
+      <w:r>
+        <w:t>edificio hemos optado por utilizar 2 aires acondicionados industriales, de 48 mil frigorías cada uno, los cuales estarán ubicados en la terraza del edificio y distribuirán el aire enfriado mediante un sistema de ductos de ventilación.</w:t>
       </w:r>
     </w:p>
     <w:p>
       <w:r>
         <w:t>Para la habitación de servidores se utilizarán 2 aires acondicionados de 6 mil frigorías, alternando su tiempo de uso. No es necesario un equipo mayor para este sector dado que, al estar ubicado en la planta baja de un edificio de 6 plantas, es un ambiente fresco.</w:t>
+      </w:r>
+    </w:p>
+    <w:p>
+      <w:r>
+        <w:t>Además habrá dos aire acondicionado de 18 mil frigorías en el  edificio de expedición/producción, que funcionarán en la noche, horario en que trabajan las rotativas.</w:t>
       </w:r>
       <w:bookmarkStart w:id="0" w:name="_GoBack"/>
       <w:bookmarkEnd w:id="0"/>

</xml_diff>

<commit_message>
Diapositivas, informe, imagenes - HyS
</commit_message>
<xml_diff>
--- a/Seguridad-Higiene/Informe de Higiene y Seguridad.docx
+++ b/Seguridad-Higiene/Informe de Higiene y Seguridad.docx
@@ -2,8 +2,1101 @@
 <file path=word/document.xml><?xml version="1.0" encoding="utf-8"?>
 <w:document xmlns:wpc="http://schemas.microsoft.com/office/word/2010/wordprocessingCanvas" xmlns:mc="http://schemas.openxmlformats.org/markup-compatibility/2006" xmlns:o="urn:schemas-microsoft-com:office:office" xmlns:r="http://schemas.openxmlformats.org/officeDocument/2006/relationships" xmlns:m="http://schemas.openxmlformats.org/officeDocument/2006/math" xmlns:v="urn:schemas-microsoft-com:vml" xmlns:wp14="http://schemas.microsoft.com/office/word/2010/wordprocessingDrawing" xmlns:wp="http://schemas.openxmlformats.org/drawingml/2006/wordprocessingDrawing" xmlns:w10="urn:schemas-microsoft-com:office:word" xmlns:w="http://schemas.openxmlformats.org/wordprocessingml/2006/main" xmlns:w14="http://schemas.microsoft.com/office/word/2010/wordml" xmlns:wpg="http://schemas.microsoft.com/office/word/2010/wordprocessingGroup" xmlns:wpi="http://schemas.microsoft.com/office/word/2010/wordprocessingInk" xmlns:wne="http://schemas.microsoft.com/office/word/2006/wordml" xmlns:wps="http://schemas.microsoft.com/office/word/2010/wordprocessingShape" mc:Ignorable="w14 wp14">
   <w:body>
+    <w:sdt>
+      <w:sdtPr>
+        <w:rPr>
+          <w:rFonts w:asciiTheme="majorHAnsi" w:eastAsiaTheme="majorEastAsia" w:hAnsiTheme="majorHAnsi" w:cstheme="majorBidi"/>
+          <w:sz w:val="72"/>
+          <w:szCs w:val="72"/>
+        </w:rPr>
+        <w:id w:val="744608791"/>
+        <w:docPartObj>
+          <w:docPartGallery w:val="Cover Pages"/>
+          <w:docPartUnique/>
+        </w:docPartObj>
+      </w:sdtPr>
+      <w:sdtEndPr>
+        <w:rPr>
+          <w:rFonts w:asciiTheme="minorHAnsi" w:eastAsiaTheme="minorHAnsi" w:hAnsiTheme="minorHAnsi" w:cstheme="minorBidi"/>
+          <w:b/>
+          <w:bCs/>
+          <w:sz w:val="22"/>
+          <w:szCs w:val="24"/>
+          <w:lang w:eastAsia="en-US"/>
+        </w:rPr>
+      </w:sdtEndPr>
+      <w:sdtContent>
+        <w:p>
+          <w:pPr>
+            <w:pStyle w:val="Sinespaciado"/>
+            <w:rPr>
+              <w:rFonts w:asciiTheme="majorHAnsi" w:eastAsiaTheme="majorEastAsia" w:hAnsiTheme="majorHAnsi" w:cstheme="majorBidi"/>
+              <w:sz w:val="72"/>
+              <w:szCs w:val="72"/>
+              <w:lang w:eastAsia="en-US"/>
+            </w:rPr>
+          </w:pPr>
+          <w:r>
+            <w:rPr>
+              <w:noProof/>
+            </w:rPr>
+            <mc:AlternateContent>
+              <mc:Choice Requires="wps">
+                <w:drawing>
+                  <wp:anchor distT="0" distB="0" distL="114300" distR="114300" simplePos="0" relativeHeight="251659264" behindDoc="0" locked="0" layoutInCell="0" allowOverlap="1" wp14:anchorId="6B61B7E2" wp14:editId="1ED84287">
+                    <wp:simplePos x="0" y="0"/>
+                    <wp:positionH relativeFrom="page">
+                      <wp:align>center</wp:align>
+                    </wp:positionH>
+                    <wp:positionV relativeFrom="page">
+                      <wp:align>bottom</wp:align>
+                    </wp:positionV>
+                    <wp:extent cx="8161020" cy="817880"/>
+                    <wp:effectExtent l="0" t="0" r="0" b="5080"/>
+                    <wp:wrapNone/>
+                    <wp:docPr id="7" name="Rectángulo 2"/>
+                    <wp:cNvGraphicFramePr>
+                      <a:graphicFrameLocks xmlns:a="http://schemas.openxmlformats.org/drawingml/2006/main"/>
+                    </wp:cNvGraphicFramePr>
+                    <a:graphic xmlns:a="http://schemas.openxmlformats.org/drawingml/2006/main">
+                      <a:graphicData uri="http://schemas.microsoft.com/office/word/2010/wordprocessingShape">
+                        <wps:wsp>
+                          <wps:cNvSpPr>
+                            <a:spLocks noChangeArrowheads="1"/>
+                          </wps:cNvSpPr>
+                          <wps:spPr bwMode="auto">
+                            <a:xfrm>
+                              <a:off x="0" y="0"/>
+                              <a:ext cx="8161020" cy="817880"/>
+                            </a:xfrm>
+                            <a:prstGeom prst="rect">
+                              <a:avLst/>
+                            </a:prstGeom>
+                            <a:solidFill>
+                              <a:schemeClr val="accent5"/>
+                            </a:solidFill>
+                            <a:ln w="9525">
+                              <a:solidFill>
+                                <a:schemeClr val="accent1"/>
+                              </a:solidFill>
+                              <a:miter lim="800000"/>
+                              <a:headEnd/>
+                              <a:tailEnd/>
+                            </a:ln>
+                          </wps:spPr>
+                          <wps:bodyPr rot="0" vert="horz" wrap="square" lIns="91440" tIns="45720" rIns="91440" bIns="45720" anchor="t" anchorCtr="0" upright="1">
+                            <a:noAutofit/>
+                          </wps:bodyPr>
+                        </wps:wsp>
+                      </a:graphicData>
+                    </a:graphic>
+                    <wp14:sizeRelH relativeFrom="page">
+                      <wp14:pctWidth>105000</wp14:pctWidth>
+                    </wp14:sizeRelH>
+                    <wp14:sizeRelV relativeFrom="topMargin">
+                      <wp14:pctHeight>90000</wp14:pctHeight>
+                    </wp14:sizeRelV>
+                  </wp:anchor>
+                </w:drawing>
+              </mc:Choice>
+              <mc:Fallback>
+                <w:pict>
+                  <v:rect id="Rectángulo 2" o:spid="_x0000_s1026" style="position:absolute;margin-left:0;margin-top:0;width:642.6pt;height:64.4pt;z-index:251659264;visibility:visible;mso-wrap-style:square;mso-width-percent:1050;mso-height-percent:900;mso-wrap-distance-left:9pt;mso-wrap-distance-top:0;mso-wrap-distance-right:9pt;mso-wrap-distance-bottom:0;mso-position-horizontal:center;mso-position-horizontal-relative:page;mso-position-vertical:bottom;mso-position-vertical-relative:page;mso-width-percent:1050;mso-height-percent:900;mso-width-relative:page;mso-height-relative:top-margin-area;v-text-anchor:top" o:gfxdata="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" o:allowincell="f" fillcolor="#4bacc6 [3208]" strokecolor="#4f81bd [3204]">
+                    <w10:wrap anchorx="page" anchory="page"/>
+                  </v:rect>
+                </w:pict>
+              </mc:Fallback>
+            </mc:AlternateContent>
+          </w:r>
+          <w:r>
+            <w:rPr>
+              <w:noProof/>
+            </w:rPr>
+            <mc:AlternateContent>
+              <mc:Choice Requires="wps">
+                <w:drawing>
+                  <wp:anchor distT="0" distB="0" distL="114300" distR="114300" simplePos="0" relativeHeight="251662336" behindDoc="0" locked="0" layoutInCell="0" allowOverlap="1" wp14:anchorId="697CFE65" wp14:editId="7B386239">
+                    <wp:simplePos x="0" y="0"/>
+                    <wp:positionH relativeFrom="leftMargin">
+                      <wp:align>center</wp:align>
+                    </wp:positionH>
+                    <wp:positionV relativeFrom="page">
+                      <wp:align>center</wp:align>
+                    </wp:positionV>
+                    <wp:extent cx="90805" cy="10556240"/>
+                    <wp:effectExtent l="0" t="0" r="4445" b="5080"/>
+                    <wp:wrapNone/>
+                    <wp:docPr id="8" name="Rectángulo 5"/>
+                    <wp:cNvGraphicFramePr>
+                      <a:graphicFrameLocks xmlns:a="http://schemas.openxmlformats.org/drawingml/2006/main"/>
+                    </wp:cNvGraphicFramePr>
+                    <a:graphic xmlns:a="http://schemas.openxmlformats.org/drawingml/2006/main">
+                      <a:graphicData uri="http://schemas.microsoft.com/office/word/2010/wordprocessingShape">
+                        <wps:wsp>
+                          <wps:cNvSpPr>
+                            <a:spLocks noChangeArrowheads="1"/>
+                          </wps:cNvSpPr>
+                          <wps:spPr bwMode="auto">
+                            <a:xfrm>
+                              <a:off x="0" y="0"/>
+                              <a:ext cx="90805" cy="10556240"/>
+                            </a:xfrm>
+                            <a:prstGeom prst="rect">
+                              <a:avLst/>
+                            </a:prstGeom>
+                            <a:solidFill>
+                              <a:srgbClr val="FFFFFF"/>
+                            </a:solidFill>
+                            <a:ln w="9525">
+                              <a:solidFill>
+                                <a:schemeClr val="accent1"/>
+                              </a:solidFill>
+                              <a:miter lim="800000"/>
+                              <a:headEnd/>
+                              <a:tailEnd/>
+                            </a:ln>
+                          </wps:spPr>
+                          <wps:bodyPr rot="0" vert="horz" wrap="square" lIns="91440" tIns="45720" rIns="91440" bIns="45720" anchor="t" anchorCtr="0" upright="1">
+                            <a:noAutofit/>
+                          </wps:bodyPr>
+                        </wps:wsp>
+                      </a:graphicData>
+                    </a:graphic>
+                    <wp14:sizeRelH relativeFrom="page">
+                      <wp14:pctWidth>0</wp14:pctWidth>
+                    </wp14:sizeRelH>
+                    <wp14:sizeRelV relativeFrom="page">
+                      <wp14:pctHeight>105000</wp14:pctHeight>
+                    </wp14:sizeRelV>
+                  </wp:anchor>
+                </w:drawing>
+              </mc:Choice>
+              <mc:Fallback>
+                <w:pict>
+                  <v:rect id="Rectángulo 5" o:spid="_x0000_s1026" style="position:absolute;margin-left:0;margin-top:0;width:7.15pt;height:831.2pt;z-index:251662336;visibility:visible;mso-wrap-style:square;mso-width-percent:0;mso-height-percent:1050;mso-wrap-distance-left:9pt;mso-wrap-distance-top:0;mso-wrap-distance-right:9pt;mso-wrap-distance-bottom:0;mso-position-horizontal:center;mso-position-horizontal-relative:left-margin-area;mso-position-vertical:center;mso-position-vertical-relative:page;mso-width-percent:0;mso-height-percent:1050;mso-width-relative:page;mso-height-relative:page;v-text-anchor:top" o:gfxdata="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" o:allowincell="f" strokecolor="#4f81bd [3204]">
+                    <w10:wrap anchorx="margin" anchory="page"/>
+                  </v:rect>
+                </w:pict>
+              </mc:Fallback>
+            </mc:AlternateContent>
+          </w:r>
+          <w:r>
+            <w:rPr>
+              <w:noProof/>
+            </w:rPr>
+            <mc:AlternateContent>
+              <mc:Choice Requires="wps">
+                <w:drawing>
+                  <wp:anchor distT="0" distB="0" distL="114300" distR="114300" simplePos="0" relativeHeight="251661312" behindDoc="0" locked="0" layoutInCell="0" allowOverlap="1" wp14:anchorId="3D1D1660" wp14:editId="1FF0297C">
+                    <wp:simplePos x="0" y="0"/>
+                    <wp:positionH relativeFrom="rightMargin">
+                      <wp:align>center</wp:align>
+                    </wp:positionH>
+                    <wp:positionV relativeFrom="page">
+                      <wp:align>center</wp:align>
+                    </wp:positionV>
+                    <wp:extent cx="90805" cy="10556240"/>
+                    <wp:effectExtent l="0" t="0" r="4445" b="5080"/>
+                    <wp:wrapNone/>
+                    <wp:docPr id="9" name="Rectángulo 4"/>
+                    <wp:cNvGraphicFramePr>
+                      <a:graphicFrameLocks xmlns:a="http://schemas.openxmlformats.org/drawingml/2006/main"/>
+                    </wp:cNvGraphicFramePr>
+                    <a:graphic xmlns:a="http://schemas.openxmlformats.org/drawingml/2006/main">
+                      <a:graphicData uri="http://schemas.microsoft.com/office/word/2010/wordprocessingShape">
+                        <wps:wsp>
+                          <wps:cNvSpPr>
+                            <a:spLocks noChangeArrowheads="1"/>
+                          </wps:cNvSpPr>
+                          <wps:spPr bwMode="auto">
+                            <a:xfrm>
+                              <a:off x="0" y="0"/>
+                              <a:ext cx="90805" cy="10556240"/>
+                            </a:xfrm>
+                            <a:prstGeom prst="rect">
+                              <a:avLst/>
+                            </a:prstGeom>
+                            <a:solidFill>
+                              <a:srgbClr val="FFFFFF"/>
+                            </a:solidFill>
+                            <a:ln w="9525">
+                              <a:solidFill>
+                                <a:schemeClr val="accent1"/>
+                              </a:solidFill>
+                              <a:miter lim="800000"/>
+                              <a:headEnd/>
+                              <a:tailEnd/>
+                            </a:ln>
+                          </wps:spPr>
+                          <wps:bodyPr rot="0" vert="horz" wrap="square" lIns="91440" tIns="45720" rIns="91440" bIns="45720" anchor="t" anchorCtr="0" upright="1">
+                            <a:noAutofit/>
+                          </wps:bodyPr>
+                        </wps:wsp>
+                      </a:graphicData>
+                    </a:graphic>
+                    <wp14:sizeRelH relativeFrom="page">
+                      <wp14:pctWidth>0</wp14:pctWidth>
+                    </wp14:sizeRelH>
+                    <wp14:sizeRelV relativeFrom="page">
+                      <wp14:pctHeight>105000</wp14:pctHeight>
+                    </wp14:sizeRelV>
+                  </wp:anchor>
+                </w:drawing>
+              </mc:Choice>
+              <mc:Fallback>
+                <w:pict>
+                  <v:rect id="Rectángulo 4" o:spid="_x0000_s1026" style="position:absolute;margin-left:0;margin-top:0;width:7.15pt;height:831.2pt;z-index:251661312;visibility:visible;mso-wrap-style:square;mso-width-percent:0;mso-height-percent:1050;mso-wrap-distance-left:9pt;mso-wrap-distance-top:0;mso-wrap-distance-right:9pt;mso-wrap-distance-bottom:0;mso-position-horizontal:center;mso-position-horizontal-relative:right-margin-area;mso-position-vertical:center;mso-position-vertical-relative:page;mso-width-percent:0;mso-height-percent:1050;mso-width-relative:page;mso-height-relative:page;v-text-anchor:top" o:gfxdata="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" o:allowincell="f" strokecolor="#4f81bd [3204]">
+                    <w10:wrap anchorx="margin" anchory="page"/>
+                  </v:rect>
+                </w:pict>
+              </mc:Fallback>
+            </mc:AlternateContent>
+          </w:r>
+          <w:r>
+            <w:rPr>
+              <w:noProof/>
+            </w:rPr>
+            <mc:AlternateContent>
+              <mc:Choice Requires="wps">
+                <w:drawing>
+                  <wp:anchor distT="0" distB="0" distL="114300" distR="114300" simplePos="0" relativeHeight="251660288" behindDoc="0" locked="0" layoutInCell="0" allowOverlap="1" wp14:anchorId="5B742DE5" wp14:editId="13119EB5">
+                    <wp:simplePos x="0" y="0"/>
+                    <wp:positionH relativeFrom="page">
+                      <wp:align>center</wp:align>
+                    </wp:positionH>
+                    <wp:positionV relativeFrom="topMargin">
+                      <wp:align>top</wp:align>
+                    </wp:positionV>
+                    <wp:extent cx="8161020" cy="822960"/>
+                    <wp:effectExtent l="0" t="0" r="0" b="0"/>
+                    <wp:wrapNone/>
+                    <wp:docPr id="10" name="Rectángulo 3"/>
+                    <wp:cNvGraphicFramePr>
+                      <a:graphicFrameLocks xmlns:a="http://schemas.openxmlformats.org/drawingml/2006/main"/>
+                    </wp:cNvGraphicFramePr>
+                    <a:graphic xmlns:a="http://schemas.openxmlformats.org/drawingml/2006/main">
+                      <a:graphicData uri="http://schemas.microsoft.com/office/word/2010/wordprocessingShape">
+                        <wps:wsp>
+                          <wps:cNvSpPr>
+                            <a:spLocks noChangeArrowheads="1"/>
+                          </wps:cNvSpPr>
+                          <wps:spPr bwMode="auto">
+                            <a:xfrm>
+                              <a:off x="0" y="0"/>
+                              <a:ext cx="8161020" cy="822960"/>
+                            </a:xfrm>
+                            <a:prstGeom prst="rect">
+                              <a:avLst/>
+                            </a:prstGeom>
+                            <a:solidFill>
+                              <a:schemeClr val="accent5"/>
+                            </a:solidFill>
+                            <a:ln w="9525">
+                              <a:solidFill>
+                                <a:schemeClr val="accent1"/>
+                              </a:solidFill>
+                              <a:miter lim="800000"/>
+                              <a:headEnd/>
+                              <a:tailEnd/>
+                            </a:ln>
+                          </wps:spPr>
+                          <wps:bodyPr rot="0" vert="horz" wrap="square" lIns="91440" tIns="45720" rIns="91440" bIns="45720" anchor="t" anchorCtr="0" upright="1">
+                            <a:noAutofit/>
+                          </wps:bodyPr>
+                        </wps:wsp>
+                      </a:graphicData>
+                    </a:graphic>
+                    <wp14:sizeRelH relativeFrom="page">
+                      <wp14:pctWidth>105000</wp14:pctWidth>
+                    </wp14:sizeRelH>
+                    <wp14:sizeRelV relativeFrom="topMargin">
+                      <wp14:pctHeight>90000</wp14:pctHeight>
+                    </wp14:sizeRelV>
+                  </wp:anchor>
+                </w:drawing>
+              </mc:Choice>
+              <mc:Fallback>
+                <w:pict>
+                  <v:rect id="Rectángulo 3" o:spid="_x0000_s1026" style="position:absolute;margin-left:0;margin-top:0;width:642.6pt;height:64.8pt;z-index:251660288;visibility:visible;mso-wrap-style:square;mso-width-percent:1050;mso-height-percent:900;mso-wrap-distance-left:9pt;mso-wrap-distance-top:0;mso-wrap-distance-right:9pt;mso-wrap-distance-bottom:0;mso-position-horizontal:center;mso-position-horizontal-relative:page;mso-position-vertical:top;mso-position-vertical-relative:top-margin-area;mso-width-percent:1050;mso-height-percent:900;mso-width-relative:page;mso-height-relative:top-margin-area;v-text-anchor:top" o:gfxdata="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" o:allowincell="f" fillcolor="#4bacc6 [3208]" strokecolor="#4f81bd [3204]">
+                    <w10:wrap anchorx="page" anchory="margin"/>
+                  </v:rect>
+                </w:pict>
+              </mc:Fallback>
+            </mc:AlternateContent>
+          </w:r>
+          <w:sdt>
+            <w:sdtPr>
+              <w:rPr>
+                <w:rFonts w:asciiTheme="majorHAnsi" w:eastAsiaTheme="majorEastAsia" w:hAnsiTheme="majorHAnsi" w:cstheme="majorBidi"/>
+                <w:sz w:val="72"/>
+                <w:szCs w:val="72"/>
+              </w:rPr>
+              <w:alias w:val="Título"/>
+              <w:id w:val="-452243262"/>
+              <w:dataBinding w:prefixMappings="xmlns:ns0='http://schemas.openxmlformats.org/package/2006/metadata/core-properties' xmlns:ns1='http://purl.org/dc/elements/1.1/'" w:xpath="/ns0:coreProperties[1]/ns1:title[1]" w:storeItemID="{6C3C8BC8-F283-45AE-878A-BAB7291924A1}"/>
+              <w:text/>
+            </w:sdtPr>
+            <w:sdtContent>
+              <w:r>
+                <w:rPr>
+                  <w:rFonts w:asciiTheme="majorHAnsi" w:eastAsiaTheme="majorEastAsia" w:hAnsiTheme="majorHAnsi" w:cstheme="majorBidi"/>
+                  <w:sz w:val="72"/>
+                  <w:szCs w:val="72"/>
+                </w:rPr>
+                <w:t>Administración de Recursos</w:t>
+              </w:r>
+            </w:sdtContent>
+          </w:sdt>
+        </w:p>
+        <w:p>
+          <w:pPr>
+            <w:pStyle w:val="Sinespaciado"/>
+            <w:jc w:val="center"/>
+            <w:rPr>
+              <w:rFonts w:asciiTheme="majorHAnsi" w:eastAsiaTheme="majorEastAsia" w:hAnsiTheme="majorHAnsi" w:cstheme="majorBidi"/>
+              <w:sz w:val="72"/>
+              <w:szCs w:val="72"/>
+            </w:rPr>
+          </w:pPr>
+          <w:r>
+            <w:rPr>
+              <w:rFonts w:asciiTheme="majorHAnsi" w:eastAsiaTheme="majorEastAsia" w:hAnsiTheme="majorHAnsi" w:cstheme="majorBidi"/>
+              <w:sz w:val="36"/>
+              <w:szCs w:val="36"/>
+            </w:rPr>
+            <w:t xml:space="preserve"> </w:t>
+          </w:r>
+          <w:sdt>
+            <w:sdtPr>
+              <w:rPr>
+                <w:rFonts w:asciiTheme="majorHAnsi" w:eastAsiaTheme="majorEastAsia" w:hAnsiTheme="majorHAnsi" w:cstheme="majorBidi"/>
+                <w:sz w:val="36"/>
+                <w:szCs w:val="36"/>
+              </w:rPr>
+              <w:alias w:val="Subtítulo"/>
+              <w:id w:val="515127873"/>
+              <w:showingPlcHdr/>
+              <w:dataBinding w:prefixMappings="xmlns:ns0='http://schemas.openxmlformats.org/package/2006/metadata/core-properties' xmlns:ns1='http://purl.org/dc/elements/1.1/'" w:xpath="/ns0:coreProperties[1]/ns1:subject[1]" w:storeItemID="{6C3C8BC8-F283-45AE-878A-BAB7291924A1}"/>
+              <w:text/>
+            </w:sdtPr>
+            <w:sdtContent>
+              <w:r>
+                <w:rPr>
+                  <w:rFonts w:asciiTheme="majorHAnsi" w:eastAsiaTheme="majorEastAsia" w:hAnsiTheme="majorHAnsi" w:cstheme="majorBidi"/>
+                  <w:sz w:val="36"/>
+                  <w:szCs w:val="36"/>
+                </w:rPr>
+                <w:t xml:space="preserve">     </w:t>
+              </w:r>
+            </w:sdtContent>
+          </w:sdt>
+          <w:r>
+            <w:rPr>
+              <w:noProof/>
+            </w:rPr>
+            <w:t xml:space="preserve"> </w:t>
+          </w:r>
+          <w:r>
+            <w:rPr>
+              <w:noProof/>
+            </w:rPr>
+            <mc:AlternateContent>
+              <mc:Choice Requires="wps">
+                <w:drawing>
+                  <wp:anchor distT="0" distB="0" distL="114300" distR="114300" simplePos="0" relativeHeight="251664384" behindDoc="0" locked="0" layoutInCell="0" allowOverlap="1" wp14:anchorId="26024A8A" wp14:editId="40F2603B">
+                    <wp:simplePos x="0" y="0"/>
+                    <wp:positionH relativeFrom="page">
+                      <wp:align>center</wp:align>
+                    </wp:positionH>
+                    <wp:positionV relativeFrom="page">
+                      <wp:align>bottom</wp:align>
+                    </wp:positionV>
+                    <wp:extent cx="8161020" cy="817880"/>
+                    <wp:effectExtent l="0" t="0" r="0" b="5080"/>
+                    <wp:wrapNone/>
+                    <wp:docPr id="1" name="Rectángulo 2"/>
+                    <wp:cNvGraphicFramePr>
+                      <a:graphicFrameLocks xmlns:a="http://schemas.openxmlformats.org/drawingml/2006/main"/>
+                    </wp:cNvGraphicFramePr>
+                    <a:graphic xmlns:a="http://schemas.openxmlformats.org/drawingml/2006/main">
+                      <a:graphicData uri="http://schemas.microsoft.com/office/word/2010/wordprocessingShape">
+                        <wps:wsp>
+                          <wps:cNvSpPr>
+                            <a:spLocks noChangeArrowheads="1"/>
+                          </wps:cNvSpPr>
+                          <wps:spPr bwMode="auto">
+                            <a:xfrm>
+                              <a:off x="0" y="0"/>
+                              <a:ext cx="8161020" cy="817880"/>
+                            </a:xfrm>
+                            <a:prstGeom prst="rect">
+                              <a:avLst/>
+                            </a:prstGeom>
+                            <a:solidFill>
+                              <a:schemeClr val="accent5"/>
+                            </a:solidFill>
+                            <a:ln w="9525">
+                              <a:solidFill>
+                                <a:schemeClr val="accent1"/>
+                              </a:solidFill>
+                              <a:miter lim="800000"/>
+                              <a:headEnd/>
+                              <a:tailEnd/>
+                            </a:ln>
+                          </wps:spPr>
+                          <wps:bodyPr rot="0" vert="horz" wrap="square" lIns="91440" tIns="45720" rIns="91440" bIns="45720" anchor="t" anchorCtr="0" upright="1">
+                            <a:noAutofit/>
+                          </wps:bodyPr>
+                        </wps:wsp>
+                      </a:graphicData>
+                    </a:graphic>
+                    <wp14:sizeRelH relativeFrom="page">
+                      <wp14:pctWidth>105000</wp14:pctWidth>
+                    </wp14:sizeRelH>
+                    <wp14:sizeRelV relativeFrom="topMargin">
+                      <wp14:pctHeight>90000</wp14:pctHeight>
+                    </wp14:sizeRelV>
+                  </wp:anchor>
+                </w:drawing>
+              </mc:Choice>
+              <mc:Fallback>
+                <w:pict>
+                  <v:rect id="Rectángulo 2" o:spid="_x0000_s1026" style="position:absolute;margin-left:0;margin-top:0;width:642.6pt;height:64.4pt;z-index:251664384;visibility:visible;mso-wrap-style:square;mso-width-percent:1050;mso-height-percent:900;mso-wrap-distance-left:9pt;mso-wrap-distance-top:0;mso-wrap-distance-right:9pt;mso-wrap-distance-bottom:0;mso-position-horizontal:center;mso-position-horizontal-relative:page;mso-position-vertical:bottom;mso-position-vertical-relative:page;mso-width-percent:1050;mso-height-percent:900;mso-width-relative:page;mso-height-relative:top-margin-area;v-text-anchor:top" o:gfxdata="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" o:allowincell="f" fillcolor="#4bacc6 [3208]" strokecolor="#4f81bd [3204]">
+                    <w10:wrap anchorx="page" anchory="page"/>
+                  </v:rect>
+                </w:pict>
+              </mc:Fallback>
+            </mc:AlternateContent>
+          </w:r>
+          <w:r>
+            <w:rPr>
+              <w:noProof/>
+            </w:rPr>
+            <mc:AlternateContent>
+              <mc:Choice Requires="wps">
+                <w:drawing>
+                  <wp:anchor distT="0" distB="0" distL="114300" distR="114300" simplePos="0" relativeHeight="251667456" behindDoc="0" locked="0" layoutInCell="0" allowOverlap="1" wp14:anchorId="2D6297F1" wp14:editId="3A6BD098">
+                    <wp:simplePos x="0" y="0"/>
+                    <wp:positionH relativeFrom="leftMargin">
+                      <wp:align>center</wp:align>
+                    </wp:positionH>
+                    <wp:positionV relativeFrom="page">
+                      <wp:align>center</wp:align>
+                    </wp:positionV>
+                    <wp:extent cx="90805" cy="10556240"/>
+                    <wp:effectExtent l="0" t="0" r="4445" b="5080"/>
+                    <wp:wrapNone/>
+                    <wp:docPr id="2" name="Rectángulo 5"/>
+                    <wp:cNvGraphicFramePr>
+                      <a:graphicFrameLocks xmlns:a="http://schemas.openxmlformats.org/drawingml/2006/main"/>
+                    </wp:cNvGraphicFramePr>
+                    <a:graphic xmlns:a="http://schemas.openxmlformats.org/drawingml/2006/main">
+                      <a:graphicData uri="http://schemas.microsoft.com/office/word/2010/wordprocessingShape">
+                        <wps:wsp>
+                          <wps:cNvSpPr>
+                            <a:spLocks noChangeArrowheads="1"/>
+                          </wps:cNvSpPr>
+                          <wps:spPr bwMode="auto">
+                            <a:xfrm>
+                              <a:off x="0" y="0"/>
+                              <a:ext cx="90805" cy="10556240"/>
+                            </a:xfrm>
+                            <a:prstGeom prst="rect">
+                              <a:avLst/>
+                            </a:prstGeom>
+                            <a:solidFill>
+                              <a:srgbClr val="FFFFFF"/>
+                            </a:solidFill>
+                            <a:ln w="9525">
+                              <a:solidFill>
+                                <a:schemeClr val="accent1"/>
+                              </a:solidFill>
+                              <a:miter lim="800000"/>
+                              <a:headEnd/>
+                              <a:tailEnd/>
+                            </a:ln>
+                          </wps:spPr>
+                          <wps:bodyPr rot="0" vert="horz" wrap="square" lIns="91440" tIns="45720" rIns="91440" bIns="45720" anchor="t" anchorCtr="0" upright="1">
+                            <a:noAutofit/>
+                          </wps:bodyPr>
+                        </wps:wsp>
+                      </a:graphicData>
+                    </a:graphic>
+                    <wp14:sizeRelH relativeFrom="page">
+                      <wp14:pctWidth>0</wp14:pctWidth>
+                    </wp14:sizeRelH>
+                    <wp14:sizeRelV relativeFrom="page">
+                      <wp14:pctHeight>105000</wp14:pctHeight>
+                    </wp14:sizeRelV>
+                  </wp:anchor>
+                </w:drawing>
+              </mc:Choice>
+              <mc:Fallback>
+                <w:pict>
+                  <v:rect id="Rectángulo 5" o:spid="_x0000_s1026" style="position:absolute;margin-left:0;margin-top:0;width:7.15pt;height:831.2pt;z-index:251667456;visibility:visible;mso-wrap-style:square;mso-width-percent:0;mso-height-percent:1050;mso-wrap-distance-left:9pt;mso-wrap-distance-top:0;mso-wrap-distance-right:9pt;mso-wrap-distance-bottom:0;mso-position-horizontal:center;mso-position-horizontal-relative:left-margin-area;mso-position-vertical:center;mso-position-vertical-relative:page;mso-width-percent:0;mso-height-percent:1050;mso-width-relative:page;mso-height-relative:page;v-text-anchor:top" o:gfxdata="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" o:allowincell="f" strokecolor="#4f81bd [3204]">
+                    <w10:wrap anchorx="margin" anchory="page"/>
+                  </v:rect>
+                </w:pict>
+              </mc:Fallback>
+            </mc:AlternateContent>
+          </w:r>
+          <w:r>
+            <w:rPr>
+              <w:noProof/>
+            </w:rPr>
+            <mc:AlternateContent>
+              <mc:Choice Requires="wps">
+                <w:drawing>
+                  <wp:anchor distT="0" distB="0" distL="114300" distR="114300" simplePos="0" relativeHeight="251666432" behindDoc="0" locked="0" layoutInCell="0" allowOverlap="1" wp14:anchorId="552E1B1A" wp14:editId="64D2A403">
+                    <wp:simplePos x="0" y="0"/>
+                    <wp:positionH relativeFrom="rightMargin">
+                      <wp:align>center</wp:align>
+                    </wp:positionH>
+                    <wp:positionV relativeFrom="page">
+                      <wp:align>center</wp:align>
+                    </wp:positionV>
+                    <wp:extent cx="90805" cy="10556240"/>
+                    <wp:effectExtent l="0" t="0" r="4445" b="5080"/>
+                    <wp:wrapNone/>
+                    <wp:docPr id="3" name="Rectángulo 4"/>
+                    <wp:cNvGraphicFramePr>
+                      <a:graphicFrameLocks xmlns:a="http://schemas.openxmlformats.org/drawingml/2006/main"/>
+                    </wp:cNvGraphicFramePr>
+                    <a:graphic xmlns:a="http://schemas.openxmlformats.org/drawingml/2006/main">
+                      <a:graphicData uri="http://schemas.microsoft.com/office/word/2010/wordprocessingShape">
+                        <wps:wsp>
+                          <wps:cNvSpPr>
+                            <a:spLocks noChangeArrowheads="1"/>
+                          </wps:cNvSpPr>
+                          <wps:spPr bwMode="auto">
+                            <a:xfrm>
+                              <a:off x="0" y="0"/>
+                              <a:ext cx="90805" cy="10556240"/>
+                            </a:xfrm>
+                            <a:prstGeom prst="rect">
+                              <a:avLst/>
+                            </a:prstGeom>
+                            <a:solidFill>
+                              <a:srgbClr val="FFFFFF"/>
+                            </a:solidFill>
+                            <a:ln w="9525">
+                              <a:solidFill>
+                                <a:schemeClr val="accent1"/>
+                              </a:solidFill>
+                              <a:miter lim="800000"/>
+                              <a:headEnd/>
+                              <a:tailEnd/>
+                            </a:ln>
+                          </wps:spPr>
+                          <wps:bodyPr rot="0" vert="horz" wrap="square" lIns="91440" tIns="45720" rIns="91440" bIns="45720" anchor="t" anchorCtr="0" upright="1">
+                            <a:noAutofit/>
+                          </wps:bodyPr>
+                        </wps:wsp>
+                      </a:graphicData>
+                    </a:graphic>
+                    <wp14:sizeRelH relativeFrom="page">
+                      <wp14:pctWidth>0</wp14:pctWidth>
+                    </wp14:sizeRelH>
+                    <wp14:sizeRelV relativeFrom="page">
+                      <wp14:pctHeight>105000</wp14:pctHeight>
+                    </wp14:sizeRelV>
+                  </wp:anchor>
+                </w:drawing>
+              </mc:Choice>
+              <mc:Fallback>
+                <w:pict>
+                  <v:rect id="Rectángulo 4" o:spid="_x0000_s1026" style="position:absolute;margin-left:0;margin-top:0;width:7.15pt;height:831.2pt;z-index:251666432;visibility:visible;mso-wrap-style:square;mso-width-percent:0;mso-height-percent:1050;mso-wrap-distance-left:9pt;mso-wrap-distance-top:0;mso-wrap-distance-right:9pt;mso-wrap-distance-bottom:0;mso-position-horizontal:center;mso-position-horizontal-relative:right-margin-area;mso-position-vertical:center;mso-position-vertical-relative:page;mso-width-percent:0;mso-height-percent:1050;mso-width-relative:page;mso-height-relative:page;v-text-anchor:top" o:gfxdata="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" o:allowincell="f" strokecolor="#4f81bd [3204]">
+                    <w10:wrap anchorx="margin" anchory="page"/>
+                  </v:rect>
+                </w:pict>
+              </mc:Fallback>
+            </mc:AlternateContent>
+          </w:r>
+          <w:r>
+            <w:rPr>
+              <w:noProof/>
+            </w:rPr>
+            <mc:AlternateContent>
+              <mc:Choice Requires="wps">
+                <w:drawing>
+                  <wp:anchor distT="0" distB="0" distL="114300" distR="114300" simplePos="0" relativeHeight="251665408" behindDoc="0" locked="0" layoutInCell="0" allowOverlap="1" wp14:anchorId="7FEAF2AF" wp14:editId="736D1D7B">
+                    <wp:simplePos x="0" y="0"/>
+                    <wp:positionH relativeFrom="page">
+                      <wp:align>center</wp:align>
+                    </wp:positionH>
+                    <wp:positionV relativeFrom="topMargin">
+                      <wp:align>top</wp:align>
+                    </wp:positionV>
+                    <wp:extent cx="8161020" cy="822960"/>
+                    <wp:effectExtent l="0" t="0" r="0" b="0"/>
+                    <wp:wrapNone/>
+                    <wp:docPr id="4" name="Rectángulo 3"/>
+                    <wp:cNvGraphicFramePr>
+                      <a:graphicFrameLocks xmlns:a="http://schemas.openxmlformats.org/drawingml/2006/main"/>
+                    </wp:cNvGraphicFramePr>
+                    <a:graphic xmlns:a="http://schemas.openxmlformats.org/drawingml/2006/main">
+                      <a:graphicData uri="http://schemas.microsoft.com/office/word/2010/wordprocessingShape">
+                        <wps:wsp>
+                          <wps:cNvSpPr>
+                            <a:spLocks noChangeArrowheads="1"/>
+                          </wps:cNvSpPr>
+                          <wps:spPr bwMode="auto">
+                            <a:xfrm>
+                              <a:off x="0" y="0"/>
+                              <a:ext cx="8161020" cy="822960"/>
+                            </a:xfrm>
+                            <a:prstGeom prst="rect">
+                              <a:avLst/>
+                            </a:prstGeom>
+                            <a:solidFill>
+                              <a:schemeClr val="accent5"/>
+                            </a:solidFill>
+                            <a:ln w="9525">
+                              <a:solidFill>
+                                <a:schemeClr val="accent1"/>
+                              </a:solidFill>
+                              <a:miter lim="800000"/>
+                              <a:headEnd/>
+                              <a:tailEnd/>
+                            </a:ln>
+                          </wps:spPr>
+                          <wps:bodyPr rot="0" vert="horz" wrap="square" lIns="91440" tIns="45720" rIns="91440" bIns="45720" anchor="t" anchorCtr="0" upright="1">
+                            <a:noAutofit/>
+                          </wps:bodyPr>
+                        </wps:wsp>
+                      </a:graphicData>
+                    </a:graphic>
+                    <wp14:sizeRelH relativeFrom="page">
+                      <wp14:pctWidth>105000</wp14:pctWidth>
+                    </wp14:sizeRelH>
+                    <wp14:sizeRelV relativeFrom="topMargin">
+                      <wp14:pctHeight>90000</wp14:pctHeight>
+                    </wp14:sizeRelV>
+                  </wp:anchor>
+                </w:drawing>
+              </mc:Choice>
+              <mc:Fallback>
+                <w:pict>
+                  <v:rect id="Rectángulo 3" o:spid="_x0000_s1026" style="position:absolute;margin-left:0;margin-top:0;width:642.6pt;height:64.8pt;z-index:251665408;visibility:visible;mso-wrap-style:square;mso-width-percent:1050;mso-height-percent:900;mso-wrap-distance-left:9pt;mso-wrap-distance-top:0;mso-wrap-distance-right:9pt;mso-wrap-distance-bottom:0;mso-position-horizontal:center;mso-position-horizontal-relative:page;mso-position-vertical:top;mso-position-vertical-relative:top-margin-area;mso-width-percent:1050;mso-height-percent:900;mso-width-relative:page;mso-height-relative:top-margin-area;v-text-anchor:top" o:gfxdata="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" o:allowincell="f" fillcolor="#4bacc6 [3208]" strokecolor="#4f81bd [3204]">
+                    <w10:wrap anchorx="page" anchory="margin"/>
+                  </v:rect>
+                </w:pict>
+              </mc:Fallback>
+            </mc:AlternateContent>
+          </w:r>
+        </w:p>
+        <w:p>
+          <w:pPr>
+            <w:pStyle w:val="Sinespaciado"/>
+            <w:jc w:val="center"/>
+            <w:rPr>
+              <w:rFonts w:asciiTheme="majorHAnsi" w:eastAsiaTheme="majorEastAsia" w:hAnsiTheme="majorHAnsi" w:cstheme="majorBidi"/>
+              <w:sz w:val="36"/>
+              <w:szCs w:val="36"/>
+            </w:rPr>
+          </w:pPr>
+          <w:r>
+            <w:rPr>
+              <w:rFonts w:asciiTheme="majorHAnsi" w:eastAsiaTheme="majorEastAsia" w:hAnsiTheme="majorHAnsi" w:cstheme="majorBidi"/>
+              <w:sz w:val="36"/>
+              <w:szCs w:val="72"/>
+            </w:rPr>
+            <w:t xml:space="preserve">Universidad Tecnológica Nacional </w:t>
+          </w:r>
+        </w:p>
+        <w:p>
+          <w:pPr>
+            <w:pStyle w:val="Sinespaciado"/>
+            <w:rPr>
+              <w:rFonts w:asciiTheme="majorHAnsi" w:eastAsiaTheme="majorEastAsia" w:hAnsiTheme="majorHAnsi" w:cstheme="majorBidi"/>
+              <w:sz w:val="36"/>
+              <w:szCs w:val="36"/>
+            </w:rPr>
+          </w:pPr>
+          <w:r>
+            <w:rPr>
+              <w:rFonts w:asciiTheme="majorHAnsi" w:eastAsiaTheme="majorEastAsia" w:hAnsiTheme="majorHAnsi" w:cstheme="majorBidi"/>
+              <w:sz w:val="36"/>
+              <w:szCs w:val="36"/>
+            </w:rPr>
+            <w:tab/>
+          </w:r>
+        </w:p>
+        <w:p>
+          <w:pPr>
+            <w:pStyle w:val="Ttulo1"/>
+            <w:jc w:val="center"/>
+            <w:rPr>
+              <w:sz w:val="44"/>
+            </w:rPr>
+          </w:pPr>
+          <w:r>
+            <w:rPr>
+              <w:sz w:val="44"/>
+            </w:rPr>
+            <w:t xml:space="preserve">Trabajo de </w:t>
+          </w:r>
+          <w:r>
+            <w:rPr>
+              <w:sz w:val="44"/>
+            </w:rPr>
+            <w:t>Higiene y Seguridad</w:t>
+          </w:r>
+        </w:p>
+        <w:p>
+          <w:pPr>
+            <w:pStyle w:val="Sinespaciado"/>
+            <w:rPr>
+              <w:rFonts w:asciiTheme="majorHAnsi" w:eastAsiaTheme="majorEastAsia" w:hAnsiTheme="majorHAnsi" w:cstheme="majorBidi"/>
+              <w:sz w:val="36"/>
+              <w:szCs w:val="36"/>
+            </w:rPr>
+          </w:pPr>
+        </w:p>
+        <w:p>
+          <w:pPr>
+            <w:pStyle w:val="Sinespaciado"/>
+            <w:rPr>
+              <w:rFonts w:asciiTheme="majorHAnsi" w:eastAsiaTheme="majorEastAsia" w:hAnsiTheme="majorHAnsi" w:cstheme="majorBidi"/>
+              <w:sz w:val="36"/>
+              <w:szCs w:val="36"/>
+            </w:rPr>
+          </w:pPr>
+        </w:p>
+        <w:p>
+          <w:pPr>
+            <w:pStyle w:val="Sinespaciado"/>
+            <w:rPr>
+              <w:rFonts w:asciiTheme="majorHAnsi" w:eastAsiaTheme="majorEastAsia" w:hAnsiTheme="majorHAnsi" w:cstheme="majorBidi"/>
+              <w:sz w:val="36"/>
+              <w:szCs w:val="36"/>
+            </w:rPr>
+          </w:pPr>
+        </w:p>
+        <w:p>
+          <w:pPr>
+            <w:pStyle w:val="Sinespaciado"/>
+            <w:rPr>
+              <w:rFonts w:asciiTheme="majorHAnsi" w:eastAsiaTheme="majorEastAsia" w:hAnsiTheme="majorHAnsi" w:cstheme="majorBidi"/>
+              <w:sz w:val="36"/>
+              <w:szCs w:val="36"/>
+            </w:rPr>
+          </w:pPr>
+          <w:r>
+            <w:rPr>
+              <w:rFonts w:asciiTheme="majorHAnsi" w:eastAsiaTheme="majorEastAsia" w:hAnsiTheme="majorHAnsi" w:cstheme="majorBidi"/>
+              <w:sz w:val="36"/>
+              <w:szCs w:val="36"/>
+            </w:rPr>
+            <w:t>Organización:</w:t>
+          </w:r>
+        </w:p>
+        <w:p>
+          <w:pPr>
+            <w:pStyle w:val="Sinespaciado"/>
+            <w:rPr>
+              <w:rFonts w:asciiTheme="majorHAnsi" w:eastAsiaTheme="majorEastAsia" w:hAnsiTheme="majorHAnsi" w:cstheme="majorBidi"/>
+              <w:sz w:val="36"/>
+              <w:szCs w:val="36"/>
+            </w:rPr>
+          </w:pPr>
+        </w:p>
+        <w:p>
+          <w:pPr>
+            <w:pStyle w:val="Sinespaciado"/>
+            <w:rPr>
+              <w:rFonts w:asciiTheme="majorHAnsi" w:eastAsiaTheme="majorEastAsia" w:hAnsiTheme="majorHAnsi" w:cstheme="majorBidi"/>
+              <w:sz w:val="36"/>
+              <w:szCs w:val="36"/>
+            </w:rPr>
+          </w:pPr>
+        </w:p>
+        <w:p>
+          <w:pPr>
+            <w:pStyle w:val="Sinespaciado"/>
+            <w:jc w:val="center"/>
+            <w:rPr>
+              <w:rFonts w:asciiTheme="majorHAnsi" w:eastAsiaTheme="majorEastAsia" w:hAnsiTheme="majorHAnsi" w:cstheme="majorBidi"/>
+              <w:sz w:val="36"/>
+              <w:szCs w:val="36"/>
+            </w:rPr>
+          </w:pPr>
+          <w:r>
+            <w:rPr>
+              <w:rFonts w:asciiTheme="majorHAnsi" w:eastAsiaTheme="majorEastAsia" w:hAnsiTheme="majorHAnsi" w:cstheme="majorBidi"/>
+              <w:sz w:val="36"/>
+              <w:szCs w:val="36"/>
+            </w:rPr>
+            <w:t>Diario</w:t>
+          </w:r>
+        </w:p>
+        <w:p>
+          <w:pPr>
+            <w:pStyle w:val="Sinespaciado"/>
+            <w:jc w:val="center"/>
+            <w:rPr>
+              <w:rFonts w:asciiTheme="majorHAnsi" w:eastAsiaTheme="majorEastAsia" w:hAnsiTheme="majorHAnsi" w:cstheme="majorBidi"/>
+              <w:sz w:val="36"/>
+              <w:szCs w:val="36"/>
+            </w:rPr>
+          </w:pPr>
+          <w:r>
+            <w:rPr>
+              <w:rFonts w:ascii="Tahoma" w:eastAsia="Times New Roman" w:hAnsi="Tahoma" w:cs="Tahoma"/>
+              <w:b/>
+              <w:bCs/>
+              <w:noProof/>
+              <w:sz w:val="20"/>
+              <w:szCs w:val="20"/>
+            </w:rPr>
+            <w:drawing>
+              <wp:inline distT="0" distB="0" distL="0" distR="0" wp14:anchorId="3C10E5E7" wp14:editId="6F50B03F">
+                <wp:extent cx="1847850" cy="800100"/>
+                <wp:effectExtent l="0" t="0" r="0" b="0"/>
+                <wp:docPr id="5" name="Imagen 5"/>
+                <wp:cNvGraphicFramePr>
+                  <a:graphicFrameLocks xmlns:a="http://schemas.openxmlformats.org/drawingml/2006/main" noChangeAspect="1"/>
+                </wp:cNvGraphicFramePr>
+                <a:graphic xmlns:a="http://schemas.openxmlformats.org/drawingml/2006/main">
+                  <a:graphicData uri="http://schemas.openxmlformats.org/drawingml/2006/picture">
+                    <pic:pic xmlns:pic="http://schemas.openxmlformats.org/drawingml/2006/picture">
+                      <pic:nvPicPr>
+                        <pic:cNvPr id="0" name="Picture 3"/>
+                        <pic:cNvPicPr>
+                          <a:picLocks noChangeAspect="1" noChangeArrowheads="1"/>
+                        </pic:cNvPicPr>
+                      </pic:nvPicPr>
+                      <pic:blipFill>
+                        <a:blip r:embed="rId5">
+                          <a:extLst>
+                            <a:ext uri="{28A0092B-C50C-407E-A947-70E740481C1C}">
+                              <a14:useLocalDpi xmlns:a14="http://schemas.microsoft.com/office/drawing/2010/main" val="0"/>
+                            </a:ext>
+                          </a:extLst>
+                        </a:blip>
+                        <a:srcRect/>
+                        <a:stretch>
+                          <a:fillRect/>
+                        </a:stretch>
+                      </pic:blipFill>
+                      <pic:spPr bwMode="auto">
+                        <a:xfrm>
+                          <a:off x="0" y="0"/>
+                          <a:ext cx="1847850" cy="800100"/>
+                        </a:xfrm>
+                        <a:prstGeom prst="rect">
+                          <a:avLst/>
+                        </a:prstGeom>
+                        <a:noFill/>
+                        <a:ln>
+                          <a:noFill/>
+                        </a:ln>
+                      </pic:spPr>
+                    </pic:pic>
+                  </a:graphicData>
+                </a:graphic>
+              </wp:inline>
+            </w:drawing>
+          </w:r>
+        </w:p>
+        <w:p>
+          <w:pPr>
+            <w:pStyle w:val="Sinespaciado"/>
+            <w:rPr>
+              <w:rFonts w:asciiTheme="majorHAnsi" w:eastAsiaTheme="majorEastAsia" w:hAnsiTheme="majorHAnsi" w:cstheme="majorBidi"/>
+              <w:sz w:val="36"/>
+              <w:szCs w:val="36"/>
+            </w:rPr>
+          </w:pPr>
+          <w:r>
+            <w:rPr>
+              <w:rFonts w:asciiTheme="majorHAnsi" w:eastAsiaTheme="majorEastAsia" w:hAnsiTheme="majorHAnsi" w:cstheme="majorBidi"/>
+              <w:sz w:val="36"/>
+              <w:szCs w:val="36"/>
+            </w:rPr>
+            <w:tab/>
+          </w:r>
+          <w:r>
+            <w:rPr>
+              <w:rFonts w:asciiTheme="majorHAnsi" w:eastAsiaTheme="majorEastAsia" w:hAnsiTheme="majorHAnsi" w:cstheme="majorBidi"/>
+              <w:sz w:val="36"/>
+              <w:szCs w:val="36"/>
+            </w:rPr>
+            <w:tab/>
+          </w:r>
+        </w:p>
+        <w:p>
+          <w:pPr>
+            <w:pStyle w:val="Sinespaciado"/>
+            <w:rPr>
+              <w:rFonts w:asciiTheme="majorHAnsi" w:eastAsiaTheme="majorEastAsia" w:hAnsiTheme="majorHAnsi" w:cstheme="majorBidi"/>
+              <w:sz w:val="36"/>
+              <w:szCs w:val="36"/>
+            </w:rPr>
+          </w:pPr>
+        </w:p>
+        <w:p>
+          <w:pPr>
+            <w:pStyle w:val="Sinespaciado"/>
+            <w:rPr>
+              <w:rFonts w:asciiTheme="majorHAnsi" w:eastAsiaTheme="majorEastAsia" w:hAnsiTheme="majorHAnsi" w:cstheme="majorBidi"/>
+              <w:sz w:val="36"/>
+              <w:szCs w:val="36"/>
+            </w:rPr>
+          </w:pPr>
+        </w:p>
+        <w:p>
+          <w:pPr>
+            <w:pStyle w:val="Sinespaciado"/>
+            <w:rPr>
+              <w:rFonts w:asciiTheme="majorHAnsi" w:eastAsiaTheme="majorEastAsia" w:hAnsiTheme="majorHAnsi" w:cstheme="majorBidi"/>
+              <w:sz w:val="36"/>
+              <w:szCs w:val="36"/>
+            </w:rPr>
+          </w:pPr>
+        </w:p>
+        <w:p>
+          <w:pPr>
+            <w:pStyle w:val="Sinespaciado"/>
+            <w:rPr>
+              <w:sz w:val="32"/>
+              <w:szCs w:val="32"/>
+              <w:u w:val="single"/>
+            </w:rPr>
+          </w:pPr>
+        </w:p>
+        <w:sdt>
+          <w:sdtPr>
+            <w:rPr>
+              <w:sz w:val="32"/>
+              <w:szCs w:val="32"/>
+              <w:u w:val="single"/>
+            </w:rPr>
+            <w:alias w:val="Compañía"/>
+            <w:id w:val="14700089"/>
+            <w:showingPlcHdr/>
+            <w:dataBinding w:prefixMappings="xmlns:ns0='http://schemas.openxmlformats.org/officeDocument/2006/extended-properties'" w:xpath="/ns0:Properties[1]/ns0:Company[1]" w:storeItemID="{6668398D-A668-4E3E-A5EB-62B293D839F1}"/>
+            <w:text/>
+          </w:sdtPr>
+          <w:sdtContent>
+            <w:p>
+              <w:pPr>
+                <w:pStyle w:val="Sinespaciado"/>
+                <w:rPr>
+                  <w:sz w:val="32"/>
+                  <w:szCs w:val="32"/>
+                </w:rPr>
+              </w:pPr>
+              <w:r>
+                <w:rPr>
+                  <w:sz w:val="32"/>
+                  <w:szCs w:val="32"/>
+                  <w:u w:val="single"/>
+                </w:rPr>
+                <w:t xml:space="preserve">     </w:t>
+              </w:r>
+            </w:p>
+          </w:sdtContent>
+        </w:sdt>
+        <w:p>
+          <w:pPr>
+            <w:pStyle w:val="Sinespaciado"/>
+            <w:rPr>
+              <w:sz w:val="32"/>
+              <w:szCs w:val="32"/>
+            </w:rPr>
+          </w:pPr>
+        </w:p>
+        <w:p>
+          <w:pPr>
+            <w:pStyle w:val="Sinespaciado"/>
+            <w:rPr>
+              <w:sz w:val="32"/>
+              <w:szCs w:val="32"/>
+            </w:rPr>
+          </w:pPr>
+          <w:r>
+            <w:rPr>
+              <w:sz w:val="32"/>
+              <w:szCs w:val="32"/>
+            </w:rPr>
+            <w:t>Bracamonte, Federico</w:t>
+          </w:r>
+        </w:p>
+        <w:p>
+          <w:pPr>
+            <w:pStyle w:val="Sinespaciado"/>
+            <w:rPr>
+              <w:sz w:val="32"/>
+              <w:szCs w:val="32"/>
+            </w:rPr>
+          </w:pPr>
+          <w:r>
+            <w:rPr>
+              <w:sz w:val="32"/>
+              <w:szCs w:val="32"/>
+            </w:rPr>
+            <w:t>Cabrera, Cristian</w:t>
+          </w:r>
+        </w:p>
+        <w:p>
+          <w:pPr>
+            <w:pStyle w:val="Sinespaciado"/>
+            <w:rPr>
+              <w:sz w:val="32"/>
+              <w:szCs w:val="32"/>
+            </w:rPr>
+          </w:pPr>
+          <w:r>
+            <w:rPr>
+              <w:sz w:val="32"/>
+              <w:szCs w:val="32"/>
+            </w:rPr>
+            <w:t>García, Gabriel</w:t>
+          </w:r>
+        </w:p>
+        <w:p>
+          <w:pPr>
+            <w:pStyle w:val="Sinespaciado"/>
+            <w:rPr>
+              <w:sz w:val="32"/>
+              <w:szCs w:val="32"/>
+            </w:rPr>
+          </w:pPr>
+          <w:r>
+            <w:rPr>
+              <w:sz w:val="32"/>
+              <w:szCs w:val="32"/>
+            </w:rPr>
+            <w:t>Sastre, Yamila</w:t>
+          </w:r>
+        </w:p>
+        <w:p>
+          <w:pPr>
+            <w:rPr>
+              <w:b/>
+              <w:bCs/>
+              <w:szCs w:val="24"/>
+            </w:rPr>
+          </w:pPr>
+        </w:p>
+      </w:sdtContent>
+    </w:sdt>
     <w:p>
       <w:pPr>
+        <w:pStyle w:val="Ttulo1"/>
+        <w:rPr>
+          <w:szCs w:val="24"/>
+        </w:rPr>
+      </w:pPr>
+      <w:r>
+        <w:lastRenderedPageBreak/>
+        <w:t xml:space="preserve">Informe </w:t>
+      </w:r>
+    </w:p>
+    <w:p/>
+    <w:p>
+      <w:pPr>
         <w:rPr>
           <w:b/>
           <w:sz w:val="24"/>
@@ -39,13 +1132,514 @@
       <w:r>
         <w:t>Además habrá dos aire acondicionado de 18 mil frigorías en el  edificio de expedición/producción, que funcionarán en la noche, horario en que trabajan las rotativas.</w:t>
       </w:r>
+    </w:p>
+    <w:p>
+      <w:pPr>
+        <w:rPr>
+          <w:b/>
+          <w:sz w:val="24"/>
+          <w:szCs w:val="24"/>
+        </w:rPr>
+      </w:pPr>
+      <w:r>
+        <w:rPr>
+          <w:b/>
+          <w:sz w:val="24"/>
+          <w:szCs w:val="24"/>
+        </w:rPr>
+        <w:t>Matafuegos</w:t>
+      </w:r>
+    </w:p>
+    <w:p>
+      <w:pPr>
+        <w:rPr>
+          <w:szCs w:val="24"/>
+        </w:rPr>
+      </w:pPr>
+      <w:r>
+        <w:rPr>
+          <w:szCs w:val="24"/>
+        </w:rPr>
+        <w:t>En</w:t>
+      </w:r>
+      <w:r>
+        <w:rPr>
+          <w:szCs w:val="24"/>
+        </w:rPr>
+        <w:t xml:space="preserve"> la </w:t>
+      </w:r>
+      <w:r>
+        <w:rPr>
+          <w:szCs w:val="24"/>
+        </w:rPr>
+        <w:t>planta de Producción/Expedición se contará con</w:t>
+      </w:r>
+      <w:r>
+        <w:rPr>
+          <w:szCs w:val="24"/>
+        </w:rPr>
+        <w:t xml:space="preserve"> 5</w:t>
+      </w:r>
+      <w:r>
+        <w:rPr>
+          <w:szCs w:val="24"/>
+        </w:rPr>
+        <w:t xml:space="preserve"> matafuegos Clase ABC</w:t>
+      </w:r>
+      <w:r>
+        <w:rPr>
+          <w:szCs w:val="24"/>
+        </w:rPr>
+        <w:t xml:space="preserve">, con una distancia </w:t>
+      </w:r>
+      <w:r>
+        <w:rPr>
+          <w:szCs w:val="24"/>
+        </w:rPr>
+        <w:t xml:space="preserve">de, </w:t>
+      </w:r>
+      <w:r>
+        <w:rPr>
+          <w:szCs w:val="24"/>
+        </w:rPr>
+        <w:t>aproximadamente</w:t>
+      </w:r>
+      <w:r>
+        <w:rPr>
+          <w:szCs w:val="24"/>
+        </w:rPr>
+        <w:t>,</w:t>
+      </w:r>
+      <w:r>
+        <w:rPr>
+          <w:szCs w:val="24"/>
+        </w:rPr>
+        <w:t xml:space="preserve"> 15 metros entre cada extintor</w:t>
+      </w:r>
+      <w:r>
+        <w:rPr>
+          <w:szCs w:val="24"/>
+        </w:rPr>
+        <w:t xml:space="preserve">. </w:t>
+      </w:r>
+    </w:p>
+    <w:p>
+      <w:pPr>
+        <w:rPr>
+          <w:szCs w:val="24"/>
+        </w:rPr>
+      </w:pPr>
+      <w:r>
+        <w:rPr>
+          <w:szCs w:val="24"/>
+        </w:rPr>
+        <w:t xml:space="preserve">En el Primer y en el Segundo Subsuelo, en donde está ubicado el </w:t>
+      </w:r>
+      <w:r>
+        <w:rPr>
+          <w:szCs w:val="24"/>
+        </w:rPr>
+        <w:t>Estacionamiento</w:t>
+      </w:r>
+      <w:r>
+        <w:rPr>
+          <w:szCs w:val="24"/>
+        </w:rPr>
+        <w:t xml:space="preserve">, habrá </w:t>
+      </w:r>
+      <w:r>
+        <w:rPr>
+          <w:szCs w:val="24"/>
+        </w:rPr>
+        <w:t>2</w:t>
+      </w:r>
+      <w:r>
+        <w:rPr>
+          <w:szCs w:val="24"/>
+        </w:rPr>
+        <w:t xml:space="preserve"> matafuego</w:t>
+      </w:r>
+      <w:r>
+        <w:rPr>
+          <w:szCs w:val="24"/>
+        </w:rPr>
+        <w:t>s</w:t>
+      </w:r>
+      <w:r>
+        <w:rPr>
+          <w:szCs w:val="24"/>
+        </w:rPr>
+        <w:t xml:space="preserve"> </w:t>
+      </w:r>
+      <w:r>
+        <w:rPr>
+          <w:szCs w:val="24"/>
+        </w:rPr>
+        <w:t>Clase ABC</w:t>
+      </w:r>
+      <w:r>
+        <w:rPr>
+          <w:szCs w:val="24"/>
+        </w:rPr>
+        <w:t xml:space="preserve"> en cada uno.</w:t>
+      </w:r>
+    </w:p>
+    <w:p>
+      <w:pPr>
+        <w:rPr>
+          <w:szCs w:val="24"/>
+        </w:rPr>
+      </w:pPr>
+      <w:r>
+        <w:rPr>
+          <w:szCs w:val="24"/>
+        </w:rPr>
+        <w:t xml:space="preserve">En planta baja, en el sector del Buffet se dispondrá de 2 tipos de matafuegos, Clase K </w:t>
+      </w:r>
+      <w:r>
+        <w:rPr>
+          <w:szCs w:val="24"/>
+        </w:rPr>
+        <w:t xml:space="preserve">que se pondrá en la cocina </w:t>
+      </w:r>
+      <w:r>
+        <w:rPr>
+          <w:szCs w:val="24"/>
+        </w:rPr>
+        <w:t>y</w:t>
+      </w:r>
+      <w:r>
+        <w:rPr>
+          <w:szCs w:val="24"/>
+        </w:rPr>
+        <w:t xml:space="preserve"> otro</w:t>
+      </w:r>
+      <w:r>
+        <w:rPr>
+          <w:szCs w:val="24"/>
+        </w:rPr>
+        <w:t xml:space="preserve"> Clase AC. En esta misma planta, en el sector de Servidores, se instalará 1 matafuegos Clase AC y para el sector de Mantenimiento</w:t>
+      </w:r>
+      <w:r>
+        <w:rPr>
+          <w:szCs w:val="24"/>
+        </w:rPr>
+        <w:t xml:space="preserve"> uno Clase ABC.</w:t>
+      </w:r>
+    </w:p>
+    <w:p>
+      <w:pPr>
+        <w:rPr>
+          <w:szCs w:val="24"/>
+        </w:rPr>
+      </w:pPr>
+      <w:r>
+        <w:rPr>
+          <w:szCs w:val="24"/>
+        </w:rPr>
+        <w:t>En el primer piso, se instalará un extintor Cl</w:t>
+      </w:r>
+      <w:r>
+        <w:rPr>
+          <w:szCs w:val="24"/>
+        </w:rPr>
+        <w:t>ase AC en el sector de Producto,</w:t>
+      </w:r>
+      <w:r>
+        <w:rPr>
+          <w:szCs w:val="24"/>
+        </w:rPr>
+        <w:t xml:space="preserve"> </w:t>
+      </w:r>
+      <w:r>
+        <w:rPr>
+          <w:szCs w:val="24"/>
+        </w:rPr>
+        <w:t>2</w:t>
+      </w:r>
+      <w:r>
+        <w:rPr>
+          <w:szCs w:val="24"/>
+        </w:rPr>
+        <w:t xml:space="preserve"> en el sector de Redacción</w:t>
+      </w:r>
+      <w:r>
+        <w:rPr>
+          <w:szCs w:val="24"/>
+        </w:rPr>
+        <w:t xml:space="preserve"> y 1 en el pasillo</w:t>
+      </w:r>
+      <w:r>
+        <w:rPr>
+          <w:szCs w:val="24"/>
+        </w:rPr>
+        <w:t>. Este piso cuenta con una peq</w:t>
+      </w:r>
+      <w:r>
+        <w:rPr>
+          <w:szCs w:val="24"/>
+        </w:rPr>
+        <w:t>ueña área de cocina, la cual se dispondrá de un matafuego Clase K.</w:t>
+      </w:r>
+    </w:p>
+    <w:p>
+      <w:pPr>
+        <w:rPr>
+          <w:szCs w:val="24"/>
+        </w:rPr>
+      </w:pPr>
+      <w:r>
+        <w:rPr>
+          <w:szCs w:val="24"/>
+        </w:rPr>
+        <w:t>En el segundo piso, se instalará</w:t>
+      </w:r>
+      <w:r>
+        <w:rPr>
+          <w:szCs w:val="24"/>
+        </w:rPr>
+        <w:t>n</w:t>
+      </w:r>
+      <w:r>
+        <w:rPr>
+          <w:szCs w:val="24"/>
+        </w:rPr>
+        <w:t xml:space="preserve"> </w:t>
+      </w:r>
+      <w:r>
+        <w:rPr>
+          <w:szCs w:val="24"/>
+        </w:rPr>
+        <w:t>2</w:t>
+      </w:r>
+      <w:r>
+        <w:rPr>
+          <w:szCs w:val="24"/>
+        </w:rPr>
+        <w:t xml:space="preserve"> extintor</w:t>
+      </w:r>
+      <w:r>
+        <w:rPr>
+          <w:szCs w:val="24"/>
+        </w:rPr>
+        <w:t>es</w:t>
+      </w:r>
+      <w:r>
+        <w:rPr>
+          <w:szCs w:val="24"/>
+        </w:rPr>
+        <w:t xml:space="preserve"> Clase AC en el sector de </w:t>
+      </w:r>
+      <w:r>
+        <w:rPr>
+          <w:szCs w:val="24"/>
+        </w:rPr>
+        <w:t>Área Digital</w:t>
+      </w:r>
+      <w:r>
+        <w:rPr>
+          <w:szCs w:val="24"/>
+        </w:rPr>
+        <w:t xml:space="preserve">, </w:t>
+      </w:r>
+      <w:r>
+        <w:rPr>
+          <w:szCs w:val="24"/>
+        </w:rPr>
+        <w:t xml:space="preserve">otro de igual tipo en </w:t>
+      </w:r>
+      <w:r>
+        <w:rPr>
+          <w:szCs w:val="24"/>
+        </w:rPr>
+        <w:t xml:space="preserve">Pasillo </w:t>
+      </w:r>
+      <w:r>
+        <w:rPr>
+          <w:szCs w:val="24"/>
+        </w:rPr>
+        <w:t xml:space="preserve">entre la </w:t>
+      </w:r>
+      <w:r>
+        <w:rPr>
+          <w:szCs w:val="24"/>
+        </w:rPr>
+        <w:t>Sala</w:t>
+      </w:r>
+      <w:r>
+        <w:rPr>
+          <w:szCs w:val="24"/>
+        </w:rPr>
+        <w:t xml:space="preserve"> de reuniones</w:t>
+      </w:r>
+      <w:r>
+        <w:rPr>
+          <w:szCs w:val="24"/>
+        </w:rPr>
+        <w:t xml:space="preserve"> y</w:t>
+      </w:r>
+      <w:r>
+        <w:rPr>
+          <w:szCs w:val="24"/>
+        </w:rPr>
+        <w:t xml:space="preserve"> las</w:t>
+      </w:r>
+      <w:r>
+        <w:rPr>
+          <w:szCs w:val="24"/>
+        </w:rPr>
+        <w:t xml:space="preserve"> Oficinas</w:t>
+      </w:r>
+      <w:r>
+        <w:rPr>
+          <w:szCs w:val="24"/>
+        </w:rPr>
+        <w:t xml:space="preserve"> y otro en las escaleras</w:t>
+      </w:r>
+      <w:r>
+        <w:rPr>
+          <w:szCs w:val="24"/>
+        </w:rPr>
+        <w:t xml:space="preserve">. En la pequeña cocina de este piso se colocará uno </w:t>
+      </w:r>
+      <w:r>
+        <w:rPr>
+          <w:szCs w:val="24"/>
+        </w:rPr>
+        <w:t>Clase K</w:t>
+      </w:r>
+      <w:r>
+        <w:rPr>
+          <w:szCs w:val="24"/>
+        </w:rPr>
+        <w:t xml:space="preserve">. </w:t>
+      </w:r>
+    </w:p>
+    <w:p>
+      <w:pPr>
+        <w:rPr>
+          <w:szCs w:val="24"/>
+        </w:rPr>
+      </w:pPr>
+      <w:r>
+        <w:rPr>
+          <w:szCs w:val="24"/>
+        </w:rPr>
+        <w:t xml:space="preserve">En el tercer piso, se cuenta con un sector de Capacitación con </w:t>
+      </w:r>
+      <w:r>
+        <w:rPr>
+          <w:szCs w:val="24"/>
+        </w:rPr>
+        <w:t>2</w:t>
+      </w:r>
+      <w:r>
+        <w:rPr>
+          <w:szCs w:val="24"/>
+        </w:rPr>
+        <w:t xml:space="preserve"> matafuego</w:t>
+      </w:r>
+      <w:r>
+        <w:rPr>
+          <w:szCs w:val="24"/>
+        </w:rPr>
+        <w:t>s</w:t>
+      </w:r>
+      <w:r>
+        <w:rPr>
+          <w:szCs w:val="24"/>
+        </w:rPr>
+        <w:t xml:space="preserve"> </w:t>
+      </w:r>
+      <w:r>
+        <w:rPr>
+          <w:szCs w:val="24"/>
+        </w:rPr>
+        <w:t>Clase AC</w:t>
+      </w:r>
+      <w:r>
+        <w:rPr>
+          <w:szCs w:val="24"/>
+        </w:rPr>
+        <w:t xml:space="preserve"> y otro en la sala de Entrevistas. </w:t>
+      </w:r>
+      <w:r>
+        <w:rPr>
+          <w:szCs w:val="24"/>
+        </w:rPr>
+        <w:t>Este piso cuenta con una pequeña área de cocina, la cual se dispondrá de un matafuego Clase K.</w:t>
+      </w:r>
+    </w:p>
+    <w:p>
+      <w:pPr>
+        <w:rPr>
+          <w:szCs w:val="24"/>
+        </w:rPr>
+      </w:pPr>
+      <w:r>
+        <w:rPr>
+          <w:szCs w:val="24"/>
+        </w:rPr>
+        <w:t>En el cuarto piso, el área de Sistemas tendrá un extintor Clase AC y otro Clase K para la cocina de dicho piso.</w:t>
+      </w:r>
+    </w:p>
+    <w:p>
+      <w:pPr>
+        <w:rPr>
+          <w:szCs w:val="24"/>
+        </w:rPr>
+      </w:pPr>
+      <w:r>
+        <w:rPr>
+          <w:szCs w:val="24"/>
+        </w:rPr>
+        <w:t>Para el último piso, se instalará un extintor Clase AC.</w:t>
+      </w:r>
+    </w:p>
+    <w:p>
+      <w:pPr>
+        <w:rPr>
+          <w:b/>
+          <w:sz w:val="24"/>
+          <w:szCs w:val="24"/>
+        </w:rPr>
+      </w:pPr>
+    </w:p>
+    <w:p>
+      <w:pPr>
+        <w:rPr>
+          <w:b/>
+          <w:sz w:val="24"/>
+          <w:szCs w:val="24"/>
+        </w:rPr>
+      </w:pPr>
+      <w:r>
+        <w:rPr>
+          <w:b/>
+          <w:sz w:val="24"/>
+          <w:szCs w:val="24"/>
+        </w:rPr>
+        <w:lastRenderedPageBreak/>
+        <w:t>Señalización</w:t>
+      </w:r>
       <w:bookmarkStart w:id="0" w:name="_GoBack"/>
       <w:bookmarkEnd w:id="0"/>
+    </w:p>
+    <w:p>
+      <w:pPr>
+        <w:rPr>
+          <w:b/>
+          <w:sz w:val="24"/>
+          <w:szCs w:val="24"/>
+        </w:rPr>
+      </w:pPr>
     </w:p>
     <w:sectPr>
       <w:pgSz w:w="12240" w:h="15840"/>
       <w:pgMar w:top="1417" w:right="1701" w:bottom="1417" w:left="1701" w:header="708" w:footer="708" w:gutter="0"/>
+      <w:pgNumType w:start="0"/>
       <w:cols w:space="708"/>
+      <w:titlePg/>
       <w:docGrid w:linePitch="360"/>
     </w:sectPr>
   </w:body>
@@ -212,6 +1806,29 @@
     <w:name w:val="Normal"/>
     <w:qFormat/>
   </w:style>
+  <w:style w:type="paragraph" w:styleId="Ttulo1">
+    <w:name w:val="heading 1"/>
+    <w:basedOn w:val="Normal"/>
+    <w:next w:val="Normal"/>
+    <w:link w:val="Ttulo1Car"/>
+    <w:uiPriority w:val="9"/>
+    <w:qFormat/>
+    <w:rsid w:val="0059483D"/>
+    <w:pPr>
+      <w:keepNext/>
+      <w:keepLines/>
+      <w:spacing w:before="480" w:after="0"/>
+      <w:outlineLvl w:val="0"/>
+    </w:pPr>
+    <w:rPr>
+      <w:rFonts w:asciiTheme="majorHAnsi" w:eastAsiaTheme="majorEastAsia" w:hAnsiTheme="majorHAnsi" w:cstheme="majorBidi"/>
+      <w:b/>
+      <w:bCs/>
+      <w:color w:val="365F91" w:themeColor="accent1" w:themeShade="BF"/>
+      <w:sz w:val="28"/>
+      <w:szCs w:val="28"/>
+    </w:rPr>
+  </w:style>
   <w:style w:type="character" w:default="1" w:styleId="Fuentedeprrafopredeter">
     <w:name w:val="Default Paragraph Font"/>
     <w:uiPriority w:val="1"/>
@@ -238,6 +1855,87 @@
     <w:uiPriority w:val="99"/>
     <w:semiHidden/>
     <w:unhideWhenUsed/>
+  </w:style>
+  <w:style w:type="character" w:customStyle="1" w:styleId="Ttulo1Car">
+    <w:name w:val="Título 1 Car"/>
+    <w:basedOn w:val="Fuentedeprrafopredeter"/>
+    <w:link w:val="Ttulo1"/>
+    <w:uiPriority w:val="9"/>
+    <w:rsid w:val="0059483D"/>
+    <w:rPr>
+      <w:rFonts w:asciiTheme="majorHAnsi" w:eastAsiaTheme="majorEastAsia" w:hAnsiTheme="majorHAnsi" w:cstheme="majorBidi"/>
+      <w:b/>
+      <w:bCs/>
+      <w:color w:val="365F91" w:themeColor="accent1" w:themeShade="BF"/>
+      <w:sz w:val="28"/>
+      <w:szCs w:val="28"/>
+    </w:rPr>
+  </w:style>
+  <w:style w:type="paragraph" w:styleId="Sinespaciado">
+    <w:name w:val="No Spacing"/>
+    <w:link w:val="SinespaciadoCar"/>
+    <w:uiPriority w:val="1"/>
+    <w:qFormat/>
+    <w:rsid w:val="007E5CB8"/>
+    <w:pPr>
+      <w:spacing w:after="0" w:line="240" w:lineRule="auto"/>
+    </w:pPr>
+    <w:rPr>
+      <w:rFonts w:eastAsiaTheme="minorEastAsia"/>
+      <w:lang w:eastAsia="es-AR"/>
+    </w:rPr>
+  </w:style>
+  <w:style w:type="character" w:customStyle="1" w:styleId="SinespaciadoCar">
+    <w:name w:val="Sin espaciado Car"/>
+    <w:basedOn w:val="Fuentedeprrafopredeter"/>
+    <w:link w:val="Sinespaciado"/>
+    <w:uiPriority w:val="1"/>
+    <w:rsid w:val="007E5CB8"/>
+    <w:rPr>
+      <w:rFonts w:eastAsiaTheme="minorEastAsia"/>
+      <w:lang w:eastAsia="es-AR"/>
+    </w:rPr>
+  </w:style>
+  <w:style w:type="paragraph" w:styleId="Textodeglobo">
+    <w:name w:val="Balloon Text"/>
+    <w:basedOn w:val="Normal"/>
+    <w:link w:val="TextodegloboCar"/>
+    <w:uiPriority w:val="99"/>
+    <w:semiHidden/>
+    <w:unhideWhenUsed/>
+    <w:rsid w:val="007E5CB8"/>
+    <w:pPr>
+      <w:spacing w:after="0" w:line="240" w:lineRule="auto"/>
+    </w:pPr>
+    <w:rPr>
+      <w:rFonts w:ascii="Tahoma" w:hAnsi="Tahoma" w:cs="Tahoma"/>
+      <w:sz w:val="16"/>
+      <w:szCs w:val="16"/>
+    </w:rPr>
+  </w:style>
+  <w:style w:type="character" w:customStyle="1" w:styleId="TextodegloboCar">
+    <w:name w:val="Texto de globo Car"/>
+    <w:basedOn w:val="Fuentedeprrafopredeter"/>
+    <w:link w:val="Textodeglobo"/>
+    <w:uiPriority w:val="99"/>
+    <w:semiHidden/>
+    <w:rsid w:val="007E5CB8"/>
+    <w:rPr>
+      <w:rFonts w:ascii="Tahoma" w:hAnsi="Tahoma" w:cs="Tahoma"/>
+      <w:sz w:val="16"/>
+      <w:szCs w:val="16"/>
+    </w:rPr>
+  </w:style>
+  <w:style w:type="character" w:styleId="Textoennegrita">
+    <w:name w:val="Strong"/>
+    <w:basedOn w:val="Fuentedeprrafopredeter"/>
+    <w:uiPriority w:val="22"/>
+    <w:qFormat/>
+    <w:rsid w:val="00C72805"/>
+    <w:rPr>
+      <w:b/>
+      <w:bCs/>
+    </w:rPr>
   </w:style>
 </w:styles>
 </file>
@@ -402,6 +2100,29 @@
     <w:name w:val="Normal"/>
     <w:qFormat/>
   </w:style>
+  <w:style w:type="paragraph" w:styleId="Ttulo1">
+    <w:name w:val="heading 1"/>
+    <w:basedOn w:val="Normal"/>
+    <w:next w:val="Normal"/>
+    <w:link w:val="Ttulo1Car"/>
+    <w:uiPriority w:val="9"/>
+    <w:qFormat/>
+    <w:rsid w:val="0059483D"/>
+    <w:pPr>
+      <w:keepNext/>
+      <w:keepLines/>
+      <w:spacing w:before="480" w:after="0"/>
+      <w:outlineLvl w:val="0"/>
+    </w:pPr>
+    <w:rPr>
+      <w:rFonts w:asciiTheme="majorHAnsi" w:eastAsiaTheme="majorEastAsia" w:hAnsiTheme="majorHAnsi" w:cstheme="majorBidi"/>
+      <w:b/>
+      <w:bCs/>
+      <w:color w:val="365F91" w:themeColor="accent1" w:themeShade="BF"/>
+      <w:sz w:val="28"/>
+      <w:szCs w:val="28"/>
+    </w:rPr>
+  </w:style>
   <w:style w:type="character" w:default="1" w:styleId="Fuentedeprrafopredeter">
     <w:name w:val="Default Paragraph Font"/>
     <w:uiPriority w:val="1"/>
@@ -429,7 +2150,590 @@
     <w:semiHidden/>
     <w:unhideWhenUsed/>
   </w:style>
+  <w:style w:type="character" w:customStyle="1" w:styleId="Ttulo1Car">
+    <w:name w:val="Título 1 Car"/>
+    <w:basedOn w:val="Fuentedeprrafopredeter"/>
+    <w:link w:val="Ttulo1"/>
+    <w:uiPriority w:val="9"/>
+    <w:rsid w:val="0059483D"/>
+    <w:rPr>
+      <w:rFonts w:asciiTheme="majorHAnsi" w:eastAsiaTheme="majorEastAsia" w:hAnsiTheme="majorHAnsi" w:cstheme="majorBidi"/>
+      <w:b/>
+      <w:bCs/>
+      <w:color w:val="365F91" w:themeColor="accent1" w:themeShade="BF"/>
+      <w:sz w:val="28"/>
+      <w:szCs w:val="28"/>
+    </w:rPr>
+  </w:style>
+  <w:style w:type="paragraph" w:styleId="Sinespaciado">
+    <w:name w:val="No Spacing"/>
+    <w:link w:val="SinespaciadoCar"/>
+    <w:uiPriority w:val="1"/>
+    <w:qFormat/>
+    <w:rsid w:val="007E5CB8"/>
+    <w:pPr>
+      <w:spacing w:after="0" w:line="240" w:lineRule="auto"/>
+    </w:pPr>
+    <w:rPr>
+      <w:rFonts w:eastAsiaTheme="minorEastAsia"/>
+      <w:lang w:eastAsia="es-AR"/>
+    </w:rPr>
+  </w:style>
+  <w:style w:type="character" w:customStyle="1" w:styleId="SinespaciadoCar">
+    <w:name w:val="Sin espaciado Car"/>
+    <w:basedOn w:val="Fuentedeprrafopredeter"/>
+    <w:link w:val="Sinespaciado"/>
+    <w:uiPriority w:val="1"/>
+    <w:rsid w:val="007E5CB8"/>
+    <w:rPr>
+      <w:rFonts w:eastAsiaTheme="minorEastAsia"/>
+      <w:lang w:eastAsia="es-AR"/>
+    </w:rPr>
+  </w:style>
+  <w:style w:type="paragraph" w:styleId="Textodeglobo">
+    <w:name w:val="Balloon Text"/>
+    <w:basedOn w:val="Normal"/>
+    <w:link w:val="TextodegloboCar"/>
+    <w:uiPriority w:val="99"/>
+    <w:semiHidden/>
+    <w:unhideWhenUsed/>
+    <w:rsid w:val="007E5CB8"/>
+    <w:pPr>
+      <w:spacing w:after="0" w:line="240" w:lineRule="auto"/>
+    </w:pPr>
+    <w:rPr>
+      <w:rFonts w:ascii="Tahoma" w:hAnsi="Tahoma" w:cs="Tahoma"/>
+      <w:sz w:val="16"/>
+      <w:szCs w:val="16"/>
+    </w:rPr>
+  </w:style>
+  <w:style w:type="character" w:customStyle="1" w:styleId="TextodegloboCar">
+    <w:name w:val="Texto de globo Car"/>
+    <w:basedOn w:val="Fuentedeprrafopredeter"/>
+    <w:link w:val="Textodeglobo"/>
+    <w:uiPriority w:val="99"/>
+    <w:semiHidden/>
+    <w:rsid w:val="007E5CB8"/>
+    <w:rPr>
+      <w:rFonts w:ascii="Tahoma" w:hAnsi="Tahoma" w:cs="Tahoma"/>
+      <w:sz w:val="16"/>
+      <w:szCs w:val="16"/>
+    </w:rPr>
+  </w:style>
+  <w:style w:type="character" w:styleId="Textoennegrita">
+    <w:name w:val="Strong"/>
+    <w:basedOn w:val="Fuentedeprrafopredeter"/>
+    <w:uiPriority w:val="22"/>
+    <w:qFormat/>
+    <w:rsid w:val="00C72805"/>
+    <w:rPr>
+      <w:b/>
+      <w:bCs/>
+    </w:rPr>
+  </w:style>
 </w:styles>
+</file>
+
+<file path=word/glossary/document.xml><?xml version="1.0" encoding="utf-8"?>
+<w:glossaryDocument xmlns:wpc="http://schemas.microsoft.com/office/word/2010/wordprocessingCanvas" xmlns:mc="http://schemas.openxmlformats.org/markup-compatibility/2006" xmlns:o="urn:schemas-microsoft-com:office:office" xmlns:r="http://schemas.openxmlformats.org/officeDocument/2006/relationships" xmlns:m="http://schemas.openxmlformats.org/officeDocument/2006/math" xmlns:v="urn:schemas-microsoft-com:vml" xmlns:wp14="http://schemas.microsoft.com/office/word/2010/wordprocessingDrawing" xmlns:wp="http://schemas.openxmlformats.org/drawingml/2006/wordprocessingDrawing" xmlns:w10="urn:schemas-microsoft-com:office:word" xmlns:w="http://schemas.openxmlformats.org/wordprocessingml/2006/main" xmlns:w14="http://schemas.microsoft.com/office/word/2010/wordml" xmlns:wpg="http://schemas.microsoft.com/office/word/2010/wordprocessingGroup" xmlns:wpi="http://schemas.microsoft.com/office/word/2010/wordprocessingInk" xmlns:wne="http://schemas.microsoft.com/office/word/2006/wordml" xmlns:wps="http://schemas.microsoft.com/office/word/2010/wordprocessingShape" mc:Ignorable="w14 wp14"/>
+</file>
+
+<file path=word/glossary/fontTable.xml><?xml version="1.0" encoding="utf-8"?>
+<w:fonts xmlns:mc="http://schemas.openxmlformats.org/markup-compatibility/2006" xmlns:r="http://schemas.openxmlformats.org/officeDocument/2006/relationships" xmlns:w="http://schemas.openxmlformats.org/wordprocessingml/2006/main" xmlns:w14="http://schemas.microsoft.com/office/word/2010/wordml" mc:Ignorable="w14">
+  <w:font w:name="Calibri">
+    <w:panose1 w:val="020F0502020204030204"/>
+    <w:charset w:val="00"/>
+    <w:family w:val="swiss"/>
+    <w:pitch w:val="variable"/>
+    <w:sig w:usb0="E10002FF" w:usb1="4000ACFF" w:usb2="00000009" w:usb3="00000000" w:csb0="0000019F" w:csb1="00000000"/>
+  </w:font>
+  <w:font w:name="Times New Roman">
+    <w:panose1 w:val="02020603050405020304"/>
+    <w:charset w:val="00"/>
+    <w:family w:val="roman"/>
+    <w:pitch w:val="variable"/>
+    <w:sig w:usb0="E0002AFF" w:usb1="C0007841" w:usb2="00000009" w:usb3="00000000" w:csb0="000001FF" w:csb1="00000000"/>
+  </w:font>
+  <w:font w:name="Cambria">
+    <w:panose1 w:val="02040503050406030204"/>
+    <w:charset w:val="00"/>
+    <w:family w:val="roman"/>
+    <w:pitch w:val="variable"/>
+    <w:sig w:usb0="E00002FF" w:usb1="400004FF" w:usb2="00000000" w:usb3="00000000" w:csb0="0000019F" w:csb1="00000000"/>
+  </w:font>
+  <w:font w:name="Tahoma">
+    <w:panose1 w:val="020B0604030504040204"/>
+    <w:charset w:val="00"/>
+    <w:family w:val="swiss"/>
+    <w:pitch w:val="variable"/>
+    <w:sig w:usb0="E1002EFF" w:usb1="C000605B" w:usb2="00000029" w:usb3="00000000" w:csb0="000101FF" w:csb1="00000000"/>
+  </w:font>
+</w:fonts>
+</file>
+
+<file path=word/glossary/settings.xml><?xml version="1.0" encoding="utf-8"?>
+<w:settings xmlns:mc="http://schemas.openxmlformats.org/markup-compatibility/2006" xmlns:o="urn:schemas-microsoft-com:office:office" xmlns:r="http://schemas.openxmlformats.org/officeDocument/2006/relationships" xmlns:m="http://schemas.openxmlformats.org/officeDocument/2006/math" xmlns:v="urn:schemas-microsoft-com:vml" xmlns:w10="urn:schemas-microsoft-com:office:word" xmlns:w="http://schemas.openxmlformats.org/wordprocessingml/2006/main" xmlns:w14="http://schemas.microsoft.com/office/word/2010/wordml" xmlns:sl="http://schemas.openxmlformats.org/schemaLibrary/2006/main" mc:Ignorable="w14">
+  <w:view w:val="normal"/>
+  <w:defaultTabStop w:val="708"/>
+  <w:hyphenationZone w:val="425"/>
+  <w:characterSpacingControl w:val="doNotCompress"/>
+  <w:compat>
+    <w:useFELayout/>
+    <w:compatSetting w:name="compatibilityMode" w:uri="http://schemas.microsoft.com/office/word" w:val="14"/>
+    <w:compatSetting w:name="overrideTableStyleFontSizeAndJustification" w:uri="http://schemas.microsoft.com/office/word" w:val="1"/>
+    <w:compatSetting w:name="enableOpenTypeFeatures" w:uri="http://schemas.microsoft.com/office/word" w:val="1"/>
+    <w:compatSetting w:name="doNotFlipMirrorIndents" w:uri="http://schemas.microsoft.com/office/word" w:val="1"/>
+  </w:compat>
+  <w:rsids>
+    <w:rsidRoot w:val="00852F8A"/>
+    <w:rsid w:val="00852F8A"/>
+    <w:rsid w:val="00EB68AD"/>
+  </w:rsids>
+  <m:mathPr>
+    <m:mathFont m:val="Cambria Math"/>
+    <m:brkBin m:val="before"/>
+    <m:brkBinSub m:val="--"/>
+    <m:smallFrac m:val="0"/>
+    <m:dispDef/>
+    <m:lMargin m:val="0"/>
+    <m:rMargin m:val="0"/>
+    <m:defJc m:val="centerGroup"/>
+    <m:wrapIndent m:val="1440"/>
+    <m:intLim m:val="subSup"/>
+    <m:naryLim m:val="undOvr"/>
+  </m:mathPr>
+  <w:themeFontLang w:val="es-AR"/>
+  <w:clrSchemeMapping w:bg1="light1" w:t1="dark1" w:bg2="light2" w:t2="dark2" w:accent1="accent1" w:accent2="accent2" w:accent3="accent3" w:accent4="accent4" w:accent5="accent5" w:accent6="accent6" w:hyperlink="hyperlink" w:followedHyperlink="followedHyperlink"/>
+  <w:decimalSymbol w:val=","/>
+  <w:listSeparator w:val=","/>
+</w:settings>
+</file>
+
+<file path=word/glossary/styles.xml><?xml version="1.0" encoding="utf-8"?>
+<w:styles xmlns:mc="http://schemas.openxmlformats.org/markup-compatibility/2006" xmlns:r="http://schemas.openxmlformats.org/officeDocument/2006/relationships" xmlns:w="http://schemas.openxmlformats.org/wordprocessingml/2006/main" xmlns:w14="http://schemas.microsoft.com/office/word/2010/wordml" mc:Ignorable="w14">
+  <w:docDefaults>
+    <w:rPrDefault>
+      <w:rPr>
+        <w:rFonts w:asciiTheme="minorHAnsi" w:eastAsiaTheme="minorEastAsia" w:hAnsiTheme="minorHAnsi" w:cstheme="minorBidi"/>
+        <w:sz w:val="22"/>
+        <w:szCs w:val="22"/>
+        <w:lang w:val="es-AR" w:eastAsia="es-AR" w:bidi="ar-SA"/>
+      </w:rPr>
+    </w:rPrDefault>
+    <w:pPrDefault>
+      <w:pPr>
+        <w:spacing w:after="200" w:line="276" w:lineRule="auto"/>
+      </w:pPr>
+    </w:pPrDefault>
+  </w:docDefaults>
+  <w:latentStyles w:defLockedState="0" w:defUIPriority="99" w:defSemiHidden="1" w:defUnhideWhenUsed="1" w:defQFormat="0" w:count="267">
+    <w:lsdException w:name="Normal" w:semiHidden="0" w:uiPriority="0" w:unhideWhenUsed="0" w:qFormat="1"/>
+    <w:lsdException w:name="heading 1" w:semiHidden="0" w:uiPriority="9" w:unhideWhenUsed="0" w:qFormat="1"/>
+    <w:lsdException w:name="heading 2" w:uiPriority="9" w:qFormat="1"/>
+    <w:lsdException w:name="heading 3" w:uiPriority="9" w:qFormat="1"/>
+    <w:lsdException w:name="heading 4" w:uiPriority="9" w:qFormat="1"/>
+    <w:lsdException w:name="heading 5" w:uiPriority="9" w:qFormat="1"/>
+    <w:lsdException w:name="heading 6" w:uiPriority="9" w:qFormat="1"/>
+    <w:lsdException w:name="heading 7" w:uiPriority="9" w:qFormat="1"/>
+    <w:lsdException w:name="heading 8" w:uiPriority="9" w:qFormat="1"/>
+    <w:lsdException w:name="heading 9" w:uiPriority="9" w:qFormat="1"/>
+    <w:lsdException w:name="toc 1" w:uiPriority="39"/>
+    <w:lsdException w:name="toc 2" w:uiPriority="39"/>
+    <w:lsdException w:name="toc 3" w:uiPriority="39"/>
+    <w:lsdException w:name="toc 4" w:uiPriority="39"/>
+    <w:lsdException w:name="toc 5" w:uiPriority="39"/>
+    <w:lsdException w:name="toc 6" w:uiPriority="39"/>
+    <w:lsdException w:name="toc 7" w:uiPriority="39"/>
+    <w:lsdException w:name="toc 8" w:uiPriority="39"/>
+    <w:lsdException w:name="toc 9" w:uiPriority="39"/>
+    <w:lsdException w:name="caption" w:uiPriority="35" w:qFormat="1"/>
+    <w:lsdException w:name="Title" w:semiHidden="0" w:uiPriority="10" w:unhideWhenUsed="0" w:qFormat="1"/>
+    <w:lsdException w:name="Default Paragraph Font" w:uiPriority="1"/>
+    <w:lsdException w:name="Subtitle" w:semiHidden="0" w:uiPriority="11" w:unhideWhenUsed="0" w:qFormat="1"/>
+    <w:lsdException w:name="Strong" w:semiHidden="0" w:uiPriority="22" w:unhideWhenUsed="0" w:qFormat="1"/>
+    <w:lsdException w:name="Emphasis" w:semiHidden="0" w:uiPriority="20" w:unhideWhenUsed="0" w:qFormat="1"/>
+    <w:lsdException w:name="Table Grid" w:semiHidden="0" w:uiPriority="59" w:unhideWhenUsed="0"/>
+    <w:lsdException w:name="Placeholder Text" w:unhideWhenUsed="0"/>
+    <w:lsdException w:name="No Spacing" w:semiHidden="0" w:uiPriority="1" w:unhideWhenUsed="0" w:qFormat="1"/>
+    <w:lsdException w:name="Light Shading" w:semiHidden="0" w:uiPriority="60" w:unhideWhenUsed="0"/>
+    <w:lsdException w:name="Light List" w:semiHidden="0" w:uiPriority="61" w:unhideWhenUsed="0"/>
+    <w:lsdException w:name="Light Grid" w:semiHidden="0" w:uiPriority="62" w:unhideWhenUsed="0"/>
+    <w:lsdException w:name="Medium Shading 1" w:semiHidden="0" w:uiPriority="63" w:unhideWhenUsed="0"/>
+    <w:lsdException w:name="Medium Shading 2" w:semiHidden="0" w:uiPriority="64" w:unhideWhenUsed="0"/>
+    <w:lsdException w:name="Medium List 1" w:semiHidden="0" w:uiPriority="65" w:unhideWhenUsed="0"/>
+    <w:lsdException w:name="Medium List 2" w:semiHidden="0" w:uiPriority="66" w:unhideWhenUsed="0"/>
+    <w:lsdException w:name="Medium Grid 1" w:semiHidden="0" w:uiPriority="67" w:unhideWhenUsed="0"/>
+    <w:lsdException w:name="Medium Grid 2" w:semiHidden="0" w:uiPriority="68" w:unhideWhenUsed="0"/>
+    <w:lsdException w:name="Medium Grid 3" w:semiHidden="0" w:uiPriority="69" w:unhideWhenUsed="0"/>
+    <w:lsdException w:name="Dark List" w:semiHidden="0" w:uiPriority="70" w:unhideWhenUsed="0"/>
+    <w:lsdException w:name="Colorful Shading" w:semiHidden="0" w:uiPriority="71" w:unhideWhenUsed="0"/>
+    <w:lsdException w:name="Colorful List" w:semiHidden="0" w:uiPriority="72" w:unhideWhenUsed="0"/>
+    <w:lsdException w:name="Colorful Grid" w:semiHidden="0" w:uiPriority="73" w:unhideWhenUsed="0"/>
+    <w:lsdException w:name="Light Shading Accent 1" w:semiHidden="0" w:uiPriority="60" w:unhideWhenUsed="0"/>
+    <w:lsdException w:name="Light List Accent 1" w:semiHidden="0" w:uiPriority="61" w:unhideWhenUsed="0"/>
+    <w:lsdException w:name="Light Grid Accent 1" w:semiHidden="0" w:uiPriority="62" w:unhideWhenUsed="0"/>
+    <w:lsdException w:name="Medium Shading 1 Accent 1" w:semiHidden="0" w:uiPriority="63" w:unhideWhenUsed="0"/>
+    <w:lsdException w:name="Medium Shading 2 Accent 1" w:semiHidden="0" w:uiPriority="64" w:unhideWhenUsed="0"/>
+    <w:lsdException w:name="Medium List 1 Accent 1" w:semiHidden="0" w:uiPriority="65" w:unhideWhenUsed="0"/>
+    <w:lsdException w:name="Revision" w:unhideWhenUsed="0"/>
+    <w:lsdException w:name="List Paragraph" w:semiHidden="0" w:uiPriority="34" w:unhideWhenUsed="0" w:qFormat="1"/>
+    <w:lsdException w:name="Quote" w:semiHidden="0" w:uiPriority="29" w:unhideWhenUsed="0" w:qFormat="1"/>
+    <w:lsdException w:name="Intense Quote" w:semiHidden="0" w:uiPriority="30" w:unhideWhenUsed="0" w:qFormat="1"/>
+    <w:lsdException w:name="Medium List 2 Accent 1" w:semiHidden="0" w:uiPriority="66" w:unhideWhenUsed="0"/>
+    <w:lsdException w:name="Medium Grid 1 Accent 1" w:semiHidden="0" w:uiPriority="67" w:unhideWhenUsed="0"/>
+    <w:lsdException w:name="Medium Grid 2 Accent 1" w:semiHidden="0" w:uiPriority="68" w:unhideWhenUsed="0"/>
+    <w:lsdException w:name="Medium Grid 3 Accent 1" w:semiHidden="0" w:uiPriority="69" w:unhideWhenUsed="0"/>
+    <w:lsdException w:name="Dark List Accent 1" w:semiHidden="0" w:uiPriority="70" w:unhideWhenUsed="0"/>
+    <w:lsdException w:name="Colorful Shading Accent 1" w:semiHidden="0" w:uiPriority="71" w:unhideWhenUsed="0"/>
+    <w:lsdException w:name="Colorful List Accent 1" w:semiHidden="0" w:uiPriority="72" w:unhideWhenUsed="0"/>
+    <w:lsdException w:name="Colorful Grid Accent 1" w:semiHidden="0" w:uiPriority="73" w:unhideWhenUsed="0"/>
+    <w:lsdException w:name="Light Shading Accent 2" w:semiHidden="0" w:uiPriority="60" w:unhideWhenUsed="0"/>
+    <w:lsdException w:name="Light List Accent 2" w:semiHidden="0" w:uiPriority="61" w:unhideWhenUsed="0"/>
+    <w:lsdException w:name="Light Grid Accent 2" w:semiHidden="0" w:uiPriority="62" w:unhideWhenUsed="0"/>
+    <w:lsdException w:name="Medium Shading 1 Accent 2" w:semiHidden="0" w:uiPriority="63" w:unhideWhenUsed="0"/>
+    <w:lsdException w:name="Medium Shading 2 Accent 2" w:semiHidden="0" w:uiPriority="64" w:unhideWhenUsed="0"/>
+    <w:lsdException w:name="Medium List 1 Accent 2" w:semiHidden="0" w:uiPriority="65" w:unhideWhenUsed="0"/>
+    <w:lsdException w:name="Medium List 2 Accent 2" w:semiHidden="0" w:uiPriority="66" w:unhideWhenUsed="0"/>
+    <w:lsdException w:name="Medium Grid 1 Accent 2" w:semiHidden="0" w:uiPriority="67" w:unhideWhenUsed="0"/>
+    <w:lsdException w:name="Medium Grid 2 Accent 2" w:semiHidden="0" w:uiPriority="68" w:unhideWhenUsed="0"/>
+    <w:lsdException w:name="Medium Grid 3 Accent 2" w:semiHidden="0" w:uiPriority="69" w:unhideWhenUsed="0"/>
+    <w:lsdException w:name="Dark List Accent 2" w:semiHidden="0" w:uiPriority="70" w:unhideWhenUsed="0"/>
+    <w:lsdException w:name="Colorful Shading Accent 2" w:semiHidden="0" w:uiPriority="71" w:unhideWhenUsed="0"/>
+    <w:lsdException w:name="Colorful List Accent 2" w:semiHidden="0" w:uiPriority="72" w:unhideWhenUsed="0"/>
+    <w:lsdException w:name="Colorful Grid Accent 2" w:semiHidden="0" w:uiPriority="73" w:unhideWhenUsed="0"/>
+    <w:lsdException w:name="Light Shading Accent 3" w:semiHidden="0" w:uiPriority="60" w:unhideWhenUsed="0"/>
+    <w:lsdException w:name="Light List Accent 3" w:semiHidden="0" w:uiPriority="61" w:unhideWhenUsed="0"/>
+    <w:lsdException w:name="Light Grid Accent 3" w:semiHidden="0" w:uiPriority="62" w:unhideWhenUsed="0"/>
+    <w:lsdException w:name="Medium Shading 1 Accent 3" w:semiHidden="0" w:uiPriority="63" w:unhideWhenUsed="0"/>
+    <w:lsdException w:name="Medium Shading 2 Accent 3" w:semiHidden="0" w:uiPriority="64" w:unhideWhenUsed="0"/>
+    <w:lsdException w:name="Medium List 1 Accent 3" w:semiHidden="0" w:uiPriority="65" w:unhideWhenUsed="0"/>
+    <w:lsdException w:name="Medium List 2 Accent 3" w:semiHidden="0" w:uiPriority="66" w:unhideWhenUsed="0"/>
+    <w:lsdException w:name="Medium Grid 1 Accent 3" w:semiHidden="0" w:uiPriority="67" w:unhideWhenUsed="0"/>
+    <w:lsdException w:name="Medium Grid 2 Accent 3" w:semiHidden="0" w:uiPriority="68" w:unhideWhenUsed="0"/>
+    <w:lsdException w:name="Medium Grid 3 Accent 3" w:semiHidden="0" w:uiPriority="69" w:unhideWhenUsed="0"/>
+    <w:lsdException w:name="Dark List Accent 3" w:semiHidden="0" w:uiPriority="70" w:unhideWhenUsed="0"/>
+    <w:lsdException w:name="Colorful Shading Accent 3" w:semiHidden="0" w:uiPriority="71" w:unhideWhenUsed="0"/>
+    <w:lsdException w:name="Colorful List Accent 3" w:semiHidden="0" w:uiPriority="72" w:unhideWhenUsed="0"/>
+    <w:lsdException w:name="Colorful Grid Accent 3" w:semiHidden="0" w:uiPriority="73" w:unhideWhenUsed="0"/>
+    <w:lsdException w:name="Light Shading Accent 4" w:semiHidden="0" w:uiPriority="60" w:unhideWhenUsed="0"/>
+    <w:lsdException w:name="Light List Accent 4" w:semiHidden="0" w:uiPriority="61" w:unhideWhenUsed="0"/>
+    <w:lsdException w:name="Light Grid Accent 4" w:semiHidden="0" w:uiPriority="62" w:unhideWhenUsed="0"/>
+    <w:lsdException w:name="Medium Shading 1 Accent 4" w:semiHidden="0" w:uiPriority="63" w:unhideWhenUsed="0"/>
+    <w:lsdException w:name="Medium Shading 2 Accent 4" w:semiHidden="0" w:uiPriority="64" w:unhideWhenUsed="0"/>
+    <w:lsdException w:name="Medium List 1 Accent 4" w:semiHidden="0" w:uiPriority="65" w:unhideWhenUsed="0"/>
+    <w:lsdException w:name="Medium List 2 Accent 4" w:semiHidden="0" w:uiPriority="66" w:unhideWhenUsed="0"/>
+    <w:lsdException w:name="Medium Grid 1 Accent 4" w:semiHidden="0" w:uiPriority="67" w:unhideWhenUsed="0"/>
+    <w:lsdException w:name="Medium Grid 2 Accent 4" w:semiHidden="0" w:uiPriority="68" w:unhideWhenUsed="0"/>
+    <w:lsdException w:name="Medium Grid 3 Accent 4" w:semiHidden="0" w:uiPriority="69" w:unhideWhenUsed="0"/>
+    <w:lsdException w:name="Dark List Accent 4" w:semiHidden="0" w:uiPriority="70" w:unhideWhenUsed="0"/>
+    <w:lsdException w:name="Colorful Shading Accent 4" w:semiHidden="0" w:uiPriority="71" w:unhideWhenUsed="0"/>
+    <w:lsdException w:name="Colorful List Accent 4" w:semiHidden="0" w:uiPriority="72" w:unhideWhenUsed="0"/>
+    <w:lsdException w:name="Colorful Grid Accent 4" w:semiHidden="0" w:uiPriority="73" w:unhideWhenUsed="0"/>
+    <w:lsdException w:name="Light Shading Accent 5" w:semiHidden="0" w:uiPriority="60" w:unhideWhenUsed="0"/>
+    <w:lsdException w:name="Light List Accent 5" w:semiHidden="0" w:uiPriority="61" w:unhideWhenUsed="0"/>
+    <w:lsdException w:name="Light Grid Accent 5" w:semiHidden="0" w:uiPriority="62" w:unhideWhenUsed="0"/>
+    <w:lsdException w:name="Medium Shading 1 Accent 5" w:semiHidden="0" w:uiPriority="63" w:unhideWhenUsed="0"/>
+    <w:lsdException w:name="Medium Shading 2 Accent 5" w:semiHidden="0" w:uiPriority="64" w:unhideWhenUsed="0"/>
+    <w:lsdException w:name="Medium List 1 Accent 5" w:semiHidden="0" w:uiPriority="65" w:unhideWhenUsed="0"/>
+    <w:lsdException w:name="Medium List 2 Accent 5" w:semiHidden="0" w:uiPriority="66" w:unhideWhenUsed="0"/>
+    <w:lsdException w:name="Medium Grid 1 Accent 5" w:semiHidden="0" w:uiPriority="67" w:unhideWhenUsed="0"/>
+    <w:lsdException w:name="Medium Grid 2 Accent 5" w:semiHidden="0" w:uiPriority="68" w:unhideWhenUsed="0"/>
+    <w:lsdException w:name="Medium Grid 3 Accent 5" w:semiHidden="0" w:uiPriority="69" w:unhideWhenUsed="0"/>
+    <w:lsdException w:name="Dark List Accent 5" w:semiHidden="0" w:uiPriority="70" w:unhideWhenUsed="0"/>
+    <w:lsdException w:name="Colorful Shading Accent 5" w:semiHidden="0" w:uiPriority="71" w:unhideWhenUsed="0"/>
+    <w:lsdException w:name="Colorful List Accent 5" w:semiHidden="0" w:uiPriority="72" w:unhideWhenUsed="0"/>
+    <w:lsdException w:name="Colorful Grid Accent 5" w:semiHidden="0" w:uiPriority="73" w:unhideWhenUsed="0"/>
+    <w:lsdException w:name="Light Shading Accent 6" w:semiHidden="0" w:uiPriority="60" w:unhideWhenUsed="0"/>
+    <w:lsdException w:name="Light List Accent 6" w:semiHidden="0" w:uiPriority="61" w:unhideWhenUsed="0"/>
+    <w:lsdException w:name="Light Grid Accent 6" w:semiHidden="0" w:uiPriority="62" w:unhideWhenUsed="0"/>
+    <w:lsdException w:name="Medium Shading 1 Accent 6" w:semiHidden="0" w:uiPriority="63" w:unhideWhenUsed="0"/>
+    <w:lsdException w:name="Medium Shading 2 Accent 6" w:semiHidden="0" w:uiPriority="64" w:unhideWhenUsed="0"/>
+    <w:lsdException w:name="Medium List 1 Accent 6" w:semiHidden="0" w:uiPriority="65" w:unhideWhenUsed="0"/>
+    <w:lsdException w:name="Medium List 2 Accent 6" w:semiHidden="0" w:uiPriority="66" w:unhideWhenUsed="0"/>
+    <w:lsdException w:name="Medium Grid 1 Accent 6" w:semiHidden="0" w:uiPriority="67" w:unhideWhenUsed="0"/>
+    <w:lsdException w:name="Medium Grid 2 Accent 6" w:semiHidden="0" w:uiPriority="68" w:unhideWhenUsed="0"/>
+    <w:lsdException w:name="Medium Grid 3 Accent 6" w:semiHidden="0" w:uiPriority="69" w:unhideWhenUsed="0"/>
+    <w:lsdException w:name="Dark List Accent 6" w:semiHidden="0" w:uiPriority="70" w:unhideWhenUsed="0"/>
+    <w:lsdException w:name="Colorful Shading Accent 6" w:semiHidden="0" w:uiPriority="71" w:unhideWhenUsed="0"/>
+    <w:lsdException w:name="Colorful List Accent 6" w:semiHidden="0" w:uiPriority="72" w:unhideWhenUsed="0"/>
+    <w:lsdException w:name="Colorful Grid Accent 6" w:semiHidden="0" w:uiPriority="73" w:unhideWhenUsed="0"/>
+    <w:lsdException w:name="Subtle Emphasis" w:semiHidden="0" w:uiPriority="19" w:unhideWhenUsed="0" w:qFormat="1"/>
+    <w:lsdException w:name="Intense Emphasis" w:semiHidden="0" w:uiPriority="21" w:unhideWhenUsed="0" w:qFormat="1"/>
+    <w:lsdException w:name="Subtle Reference" w:semiHidden="0" w:uiPriority="31" w:unhideWhenUsed="0" w:qFormat="1"/>
+    <w:lsdException w:name="Intense Reference" w:semiHidden="0" w:uiPriority="32" w:unhideWhenUsed="0" w:qFormat="1"/>
+    <w:lsdException w:name="Book Title" w:semiHidden="0" w:uiPriority="33" w:unhideWhenUsed="0" w:qFormat="1"/>
+    <w:lsdException w:name="Bibliography" w:uiPriority="37"/>
+    <w:lsdException w:name="TOC Heading" w:uiPriority="39" w:qFormat="1"/>
+  </w:latentStyles>
+  <w:style w:type="paragraph" w:default="1" w:styleId="Normal">
+    <w:name w:val="Normal"/>
+    <w:qFormat/>
+  </w:style>
+  <w:style w:type="character" w:default="1" w:styleId="Fuentedeprrafopredeter">
+    <w:name w:val="Default Paragraph Font"/>
+    <w:uiPriority w:val="1"/>
+    <w:semiHidden/>
+    <w:unhideWhenUsed/>
+  </w:style>
+  <w:style w:type="table" w:default="1" w:styleId="Tablanormal">
+    <w:name w:val="Normal Table"/>
+    <w:uiPriority w:val="99"/>
+    <w:semiHidden/>
+    <w:unhideWhenUsed/>
+    <w:tblPr>
+      <w:tblInd w:w="0" w:type="dxa"/>
+      <w:tblCellMar>
+        <w:top w:w="0" w:type="dxa"/>
+        <w:left w:w="108" w:type="dxa"/>
+        <w:bottom w:w="0" w:type="dxa"/>
+        <w:right w:w="108" w:type="dxa"/>
+      </w:tblCellMar>
+    </w:tblPr>
+  </w:style>
+  <w:style w:type="numbering" w:default="1" w:styleId="Sinlista">
+    <w:name w:val="No List"/>
+    <w:uiPriority w:val="99"/>
+    <w:semiHidden/>
+    <w:unhideWhenUsed/>
+  </w:style>
+  <w:style w:type="paragraph" w:customStyle="1" w:styleId="7DBC4B593B97468ABF0286449FA3288E">
+    <w:name w:val="7DBC4B593B97468ABF0286449FA3288E"/>
+    <w:rsid w:val="00852F8A"/>
+  </w:style>
+  <w:style w:type="paragraph" w:customStyle="1" w:styleId="D6E90459262A478CA3B67E80D78752C9">
+    <w:name w:val="D6E90459262A478CA3B67E80D78752C9"/>
+    <w:rsid w:val="00852F8A"/>
+  </w:style>
+  <w:style w:type="paragraph" w:customStyle="1" w:styleId="9A6A3EA126454FD19243A44EADB7F804">
+    <w:name w:val="9A6A3EA126454FD19243A44EADB7F804"/>
+    <w:rsid w:val="00852F8A"/>
+  </w:style>
+  <w:style w:type="paragraph" w:customStyle="1" w:styleId="D115493B8A774153B121FEC3051967CB">
+    <w:name w:val="D115493B8A774153B121FEC3051967CB"/>
+    <w:rsid w:val="00852F8A"/>
+  </w:style>
+  <w:style w:type="paragraph" w:customStyle="1" w:styleId="88613E7C96C8407DB702ACEB53FFCBF1">
+    <w:name w:val="88613E7C96C8407DB702ACEB53FFCBF1"/>
+    <w:rsid w:val="00852F8A"/>
+  </w:style>
+</w:styles>
+</file>
+
+<file path=word/glossary/stylesWithEffects.xml><?xml version="1.0" encoding="utf-8"?>
+<w:styles xmlns:wpc="http://schemas.microsoft.com/office/word/2010/wordprocessingCanvas" xmlns:mc="http://schemas.openxmlformats.org/markup-compatibility/2006" xmlns:o="urn:schemas-microsoft-com:office:office" xmlns:r="http://schemas.openxmlformats.org/officeDocument/2006/relationships" xmlns:m="http://schemas.openxmlformats.org/officeDocument/2006/math" xmlns:v="urn:schemas-microsoft-com:vml" xmlns:wp14="http://schemas.microsoft.com/office/word/2010/wordprocessingDrawing" xmlns:wp="http://schemas.openxmlformats.org/drawingml/2006/wordprocessingDrawing" xmlns:w10="urn:schemas-microsoft-com:office:word" xmlns:w="http://schemas.openxmlformats.org/wordprocessingml/2006/main" xmlns:w14="http://schemas.microsoft.com/office/word/2010/wordml" xmlns:wpg="http://schemas.microsoft.com/office/word/2010/wordprocessingGroup" xmlns:wpi="http://schemas.microsoft.com/office/word/2010/wordprocessingInk" xmlns:wne="http://schemas.microsoft.com/office/word/2006/wordml" xmlns:wps="http://schemas.microsoft.com/office/word/2010/wordprocessingShape" mc:Ignorable="w14 wp14">
+  <w:docDefaults>
+    <w:rPrDefault>
+      <w:rPr>
+        <w:rFonts w:asciiTheme="minorHAnsi" w:eastAsiaTheme="minorEastAsia" w:hAnsiTheme="minorHAnsi" w:cstheme="minorBidi"/>
+        <w:sz w:val="22"/>
+        <w:szCs w:val="22"/>
+        <w:lang w:val="es-AR" w:eastAsia="es-AR" w:bidi="ar-SA"/>
+      </w:rPr>
+    </w:rPrDefault>
+    <w:pPrDefault>
+      <w:pPr>
+        <w:spacing w:after="200" w:line="276" w:lineRule="auto"/>
+      </w:pPr>
+    </w:pPrDefault>
+  </w:docDefaults>
+  <w:latentStyles w:defLockedState="0" w:defUIPriority="99" w:defSemiHidden="1" w:defUnhideWhenUsed="1" w:defQFormat="0" w:count="267">
+    <w:lsdException w:name="Normal" w:semiHidden="0" w:uiPriority="0" w:unhideWhenUsed="0" w:qFormat="1"/>
+    <w:lsdException w:name="heading 1" w:semiHidden="0" w:uiPriority="9" w:unhideWhenUsed="0" w:qFormat="1"/>
+    <w:lsdException w:name="heading 2" w:uiPriority="9" w:qFormat="1"/>
+    <w:lsdException w:name="heading 3" w:uiPriority="9" w:qFormat="1"/>
+    <w:lsdException w:name="heading 4" w:uiPriority="9" w:qFormat="1"/>
+    <w:lsdException w:name="heading 5" w:uiPriority="9" w:qFormat="1"/>
+    <w:lsdException w:name="heading 6" w:uiPriority="9" w:qFormat="1"/>
+    <w:lsdException w:name="heading 7" w:uiPriority="9" w:qFormat="1"/>
+    <w:lsdException w:name="heading 8" w:uiPriority="9" w:qFormat="1"/>
+    <w:lsdException w:name="heading 9" w:uiPriority="9" w:qFormat="1"/>
+    <w:lsdException w:name="toc 1" w:uiPriority="39"/>
+    <w:lsdException w:name="toc 2" w:uiPriority="39"/>
+    <w:lsdException w:name="toc 3" w:uiPriority="39"/>
+    <w:lsdException w:name="toc 4" w:uiPriority="39"/>
+    <w:lsdException w:name="toc 5" w:uiPriority="39"/>
+    <w:lsdException w:name="toc 6" w:uiPriority="39"/>
+    <w:lsdException w:name="toc 7" w:uiPriority="39"/>
+    <w:lsdException w:name="toc 8" w:uiPriority="39"/>
+    <w:lsdException w:name="toc 9" w:uiPriority="39"/>
+    <w:lsdException w:name="caption" w:uiPriority="35" w:qFormat="1"/>
+    <w:lsdException w:name="Title" w:semiHidden="0" w:uiPriority="10" w:unhideWhenUsed="0" w:qFormat="1"/>
+    <w:lsdException w:name="Default Paragraph Font" w:uiPriority="1"/>
+    <w:lsdException w:name="Subtitle" w:semiHidden="0" w:uiPriority="11" w:unhideWhenUsed="0" w:qFormat="1"/>
+    <w:lsdException w:name="Strong" w:semiHidden="0" w:uiPriority="22" w:unhideWhenUsed="0" w:qFormat="1"/>
+    <w:lsdException w:name="Emphasis" w:semiHidden="0" w:uiPriority="20" w:unhideWhenUsed="0" w:qFormat="1"/>
+    <w:lsdException w:name="Table Grid" w:semiHidden="0" w:uiPriority="59" w:unhideWhenUsed="0"/>
+    <w:lsdException w:name="Placeholder Text" w:unhideWhenUsed="0"/>
+    <w:lsdException w:name="No Spacing" w:semiHidden="0" w:uiPriority="1" w:unhideWhenUsed="0" w:qFormat="1"/>
+    <w:lsdException w:name="Light Shading" w:semiHidden="0" w:uiPriority="60" w:unhideWhenUsed="0"/>
+    <w:lsdException w:name="Light List" w:semiHidden="0" w:uiPriority="61" w:unhideWhenUsed="0"/>
+    <w:lsdException w:name="Light Grid" w:semiHidden="0" w:uiPriority="62" w:unhideWhenUsed="0"/>
+    <w:lsdException w:name="Medium Shading 1" w:semiHidden="0" w:uiPriority="63" w:unhideWhenUsed="0"/>
+    <w:lsdException w:name="Medium Shading 2" w:semiHidden="0" w:uiPriority="64" w:unhideWhenUsed="0"/>
+    <w:lsdException w:name="Medium List 1" w:semiHidden="0" w:uiPriority="65" w:unhideWhenUsed="0"/>
+    <w:lsdException w:name="Medium List 2" w:semiHidden="0" w:uiPriority="66" w:unhideWhenUsed="0"/>
+    <w:lsdException w:name="Medium Grid 1" w:semiHidden="0" w:uiPriority="67" w:unhideWhenUsed="0"/>
+    <w:lsdException w:name="Medium Grid 2" w:semiHidden="0" w:uiPriority="68" w:unhideWhenUsed="0"/>
+    <w:lsdException w:name="Medium Grid 3" w:semiHidden="0" w:uiPriority="69" w:unhideWhenUsed="0"/>
+    <w:lsdException w:name="Dark List" w:semiHidden="0" w:uiPriority="70" w:unhideWhenUsed="0"/>
+    <w:lsdException w:name="Colorful Shading" w:semiHidden="0" w:uiPriority="71" w:unhideWhenUsed="0"/>
+    <w:lsdException w:name="Colorful List" w:semiHidden="0" w:uiPriority="72" w:unhideWhenUsed="0"/>
+    <w:lsdException w:name="Colorful Grid" w:semiHidden="0" w:uiPriority="73" w:unhideWhenUsed="0"/>
+    <w:lsdException w:name="Light Shading Accent 1" w:semiHidden="0" w:uiPriority="60" w:unhideWhenUsed="0"/>
+    <w:lsdException w:name="Light List Accent 1" w:semiHidden="0" w:uiPriority="61" w:unhideWhenUsed="0"/>
+    <w:lsdException w:name="Light Grid Accent 1" w:semiHidden="0" w:uiPriority="62" w:unhideWhenUsed="0"/>
+    <w:lsdException w:name="Medium Shading 1 Accent 1" w:semiHidden="0" w:uiPriority="63" w:unhideWhenUsed="0"/>
+    <w:lsdException w:name="Medium Shading 2 Accent 1" w:semiHidden="0" w:uiPriority="64" w:unhideWhenUsed="0"/>
+    <w:lsdException w:name="Medium List 1 Accent 1" w:semiHidden="0" w:uiPriority="65" w:unhideWhenUsed="0"/>
+    <w:lsdException w:name="Revision" w:unhideWhenUsed="0"/>
+    <w:lsdException w:name="List Paragraph" w:semiHidden="0" w:uiPriority="34" w:unhideWhenUsed="0" w:qFormat="1"/>
+    <w:lsdException w:name="Quote" w:semiHidden="0" w:uiPriority="29" w:unhideWhenUsed="0" w:qFormat="1"/>
+    <w:lsdException w:name="Intense Quote" w:semiHidden="0" w:uiPriority="30" w:unhideWhenUsed="0" w:qFormat="1"/>
+    <w:lsdException w:name="Medium List 2 Accent 1" w:semiHidden="0" w:uiPriority="66" w:unhideWhenUsed="0"/>
+    <w:lsdException w:name="Medium Grid 1 Accent 1" w:semiHidden="0" w:uiPriority="67" w:unhideWhenUsed="0"/>
+    <w:lsdException w:name="Medium Grid 2 Accent 1" w:semiHidden="0" w:uiPriority="68" w:unhideWhenUsed="0"/>
+    <w:lsdException w:name="Medium Grid 3 Accent 1" w:semiHidden="0" w:uiPriority="69" w:unhideWhenUsed="0"/>
+    <w:lsdException w:name="Dark List Accent 1" w:semiHidden="0" w:uiPriority="70" w:unhideWhenUsed="0"/>
+    <w:lsdException w:name="Colorful Shading Accent 1" w:semiHidden="0" w:uiPriority="71" w:unhideWhenUsed="0"/>
+    <w:lsdException w:name="Colorful List Accent 1" w:semiHidden="0" w:uiPriority="72" w:unhideWhenUsed="0"/>
+    <w:lsdException w:name="Colorful Grid Accent 1" w:semiHidden="0" w:uiPriority="73" w:unhideWhenUsed="0"/>
+    <w:lsdException w:name="Light Shading Accent 2" w:semiHidden="0" w:uiPriority="60" w:unhideWhenUsed="0"/>
+    <w:lsdException w:name="Light List Accent 2" w:semiHidden="0" w:uiPriority="61" w:unhideWhenUsed="0"/>
+    <w:lsdException w:name="Light Grid Accent 2" w:semiHidden="0" w:uiPriority="62" w:unhideWhenUsed="0"/>
+    <w:lsdException w:name="Medium Shading 1 Accent 2" w:semiHidden="0" w:uiPriority="63" w:unhideWhenUsed="0"/>
+    <w:lsdException w:name="Medium Shading 2 Accent 2" w:semiHidden="0" w:uiPriority="64" w:unhideWhenUsed="0"/>
+    <w:lsdException w:name="Medium List 1 Accent 2" w:semiHidden="0" w:uiPriority="65" w:unhideWhenUsed="0"/>
+    <w:lsdException w:name="Medium List 2 Accent 2" w:semiHidden="0" w:uiPriority="66" w:unhideWhenUsed="0"/>
+    <w:lsdException w:name="Medium Grid 1 Accent 2" w:semiHidden="0" w:uiPriority="67" w:unhideWhenUsed="0"/>
+    <w:lsdException w:name="Medium Grid 2 Accent 2" w:semiHidden="0" w:uiPriority="68" w:unhideWhenUsed="0"/>
+    <w:lsdException w:name="Medium Grid 3 Accent 2" w:semiHidden="0" w:uiPriority="69" w:unhideWhenUsed="0"/>
+    <w:lsdException w:name="Dark List Accent 2" w:semiHidden="0" w:uiPriority="70" w:unhideWhenUsed="0"/>
+    <w:lsdException w:name="Colorful Shading Accent 2" w:semiHidden="0" w:uiPriority="71" w:unhideWhenUsed="0"/>
+    <w:lsdException w:name="Colorful List Accent 2" w:semiHidden="0" w:uiPriority="72" w:unhideWhenUsed="0"/>
+    <w:lsdException w:name="Colorful Grid Accent 2" w:semiHidden="0" w:uiPriority="73" w:unhideWhenUsed="0"/>
+    <w:lsdException w:name="Light Shading Accent 3" w:semiHidden="0" w:uiPriority="60" w:unhideWhenUsed="0"/>
+    <w:lsdException w:name="Light List Accent 3" w:semiHidden="0" w:uiPriority="61" w:unhideWhenUsed="0"/>
+    <w:lsdException w:name="Light Grid Accent 3" w:semiHidden="0" w:uiPriority="62" w:unhideWhenUsed="0"/>
+    <w:lsdException w:name="Medium Shading 1 Accent 3" w:semiHidden="0" w:uiPriority="63" w:unhideWhenUsed="0"/>
+    <w:lsdException w:name="Medium Shading 2 Accent 3" w:semiHidden="0" w:uiPriority="64" w:unhideWhenUsed="0"/>
+    <w:lsdException w:name="Medium List 1 Accent 3" w:semiHidden="0" w:uiPriority="65" w:unhideWhenUsed="0"/>
+    <w:lsdException w:name="Medium List 2 Accent 3" w:semiHidden="0" w:uiPriority="66" w:unhideWhenUsed="0"/>
+    <w:lsdException w:name="Medium Grid 1 Accent 3" w:semiHidden="0" w:uiPriority="67" w:unhideWhenUsed="0"/>
+    <w:lsdException w:name="Medium Grid 2 Accent 3" w:semiHidden="0" w:uiPriority="68" w:unhideWhenUsed="0"/>
+    <w:lsdException w:name="Medium Grid 3 Accent 3" w:semiHidden="0" w:uiPriority="69" w:unhideWhenUsed="0"/>
+    <w:lsdException w:name="Dark List Accent 3" w:semiHidden="0" w:uiPriority="70" w:unhideWhenUsed="0"/>
+    <w:lsdException w:name="Colorful Shading Accent 3" w:semiHidden="0" w:uiPriority="71" w:unhideWhenUsed="0"/>
+    <w:lsdException w:name="Colorful List Accent 3" w:semiHidden="0" w:uiPriority="72" w:unhideWhenUsed="0"/>
+    <w:lsdException w:name="Colorful Grid Accent 3" w:semiHidden="0" w:uiPriority="73" w:unhideWhenUsed="0"/>
+    <w:lsdException w:name="Light Shading Accent 4" w:semiHidden="0" w:uiPriority="60" w:unhideWhenUsed="0"/>
+    <w:lsdException w:name="Light List Accent 4" w:semiHidden="0" w:uiPriority="61" w:unhideWhenUsed="0"/>
+    <w:lsdException w:name="Light Grid Accent 4" w:semiHidden="0" w:uiPriority="62" w:unhideWhenUsed="0"/>
+    <w:lsdException w:name="Medium Shading 1 Accent 4" w:semiHidden="0" w:uiPriority="63" w:unhideWhenUsed="0"/>
+    <w:lsdException w:name="Medium Shading 2 Accent 4" w:semiHidden="0" w:uiPriority="64" w:unhideWhenUsed="0"/>
+    <w:lsdException w:name="Medium List 1 Accent 4" w:semiHidden="0" w:uiPriority="65" w:unhideWhenUsed="0"/>
+    <w:lsdException w:name="Medium List 2 Accent 4" w:semiHidden="0" w:uiPriority="66" w:unhideWhenUsed="0"/>
+    <w:lsdException w:name="Medium Grid 1 Accent 4" w:semiHidden="0" w:uiPriority="67" w:unhideWhenUsed="0"/>
+    <w:lsdException w:name="Medium Grid 2 Accent 4" w:semiHidden="0" w:uiPriority="68" w:unhideWhenUsed="0"/>
+    <w:lsdException w:name="Medium Grid 3 Accent 4" w:semiHidden="0" w:uiPriority="69" w:unhideWhenUsed="0"/>
+    <w:lsdException w:name="Dark List Accent 4" w:semiHidden="0" w:uiPriority="70" w:unhideWhenUsed="0"/>
+    <w:lsdException w:name="Colorful Shading Accent 4" w:semiHidden="0" w:uiPriority="71" w:unhideWhenUsed="0"/>
+    <w:lsdException w:name="Colorful List Accent 4" w:semiHidden="0" w:uiPriority="72" w:unhideWhenUsed="0"/>
+    <w:lsdException w:name="Colorful Grid Accent 4" w:semiHidden="0" w:uiPriority="73" w:unhideWhenUsed="0"/>
+    <w:lsdException w:name="Light Shading Accent 5" w:semiHidden="0" w:uiPriority="60" w:unhideWhenUsed="0"/>
+    <w:lsdException w:name="Light List Accent 5" w:semiHidden="0" w:uiPriority="61" w:unhideWhenUsed="0"/>
+    <w:lsdException w:name="Light Grid Accent 5" w:semiHidden="0" w:uiPriority="62" w:unhideWhenUsed="0"/>
+    <w:lsdException w:name="Medium Shading 1 Accent 5" w:semiHidden="0" w:uiPriority="63" w:unhideWhenUsed="0"/>
+    <w:lsdException w:name="Medium Shading 2 Accent 5" w:semiHidden="0" w:uiPriority="64" w:unhideWhenUsed="0"/>
+    <w:lsdException w:name="Medium List 1 Accent 5" w:semiHidden="0" w:uiPriority="65" w:unhideWhenUsed="0"/>
+    <w:lsdException w:name="Medium List 2 Accent 5" w:semiHidden="0" w:uiPriority="66" w:unhideWhenUsed="0"/>
+    <w:lsdException w:name="Medium Grid 1 Accent 5" w:semiHidden="0" w:uiPriority="67" w:unhideWhenUsed="0"/>
+    <w:lsdException w:name="Medium Grid 2 Accent 5" w:semiHidden="0" w:uiPriority="68" w:unhideWhenUsed="0"/>
+    <w:lsdException w:name="Medium Grid 3 Accent 5" w:semiHidden="0" w:uiPriority="69" w:unhideWhenUsed="0"/>
+    <w:lsdException w:name="Dark List Accent 5" w:semiHidden="0" w:uiPriority="70" w:unhideWhenUsed="0"/>
+    <w:lsdException w:name="Colorful Shading Accent 5" w:semiHidden="0" w:uiPriority="71" w:unhideWhenUsed="0"/>
+    <w:lsdException w:name="Colorful List Accent 5" w:semiHidden="0" w:uiPriority="72" w:unhideWhenUsed="0"/>
+    <w:lsdException w:name="Colorful Grid Accent 5" w:semiHidden="0" w:uiPriority="73" w:unhideWhenUsed="0"/>
+    <w:lsdException w:name="Light Shading Accent 6" w:semiHidden="0" w:uiPriority="60" w:unhideWhenUsed="0"/>
+    <w:lsdException w:name="Light List Accent 6" w:semiHidden="0" w:uiPriority="61" w:unhideWhenUsed="0"/>
+    <w:lsdException w:name="Light Grid Accent 6" w:semiHidden="0" w:uiPriority="62" w:unhideWhenUsed="0"/>
+    <w:lsdException w:name="Medium Shading 1 Accent 6" w:semiHidden="0" w:uiPriority="63" w:unhideWhenUsed="0"/>
+    <w:lsdException w:name="Medium Shading 2 Accent 6" w:semiHidden="0" w:uiPriority="64" w:unhideWhenUsed="0"/>
+    <w:lsdException w:name="Medium List 1 Accent 6" w:semiHidden="0" w:uiPriority="65" w:unhideWhenUsed="0"/>
+    <w:lsdException w:name="Medium List 2 Accent 6" w:semiHidden="0" w:uiPriority="66" w:unhideWhenUsed="0"/>
+    <w:lsdException w:name="Medium Grid 1 Accent 6" w:semiHidden="0" w:uiPriority="67" w:unhideWhenUsed="0"/>
+    <w:lsdException w:name="Medium Grid 2 Accent 6" w:semiHidden="0" w:uiPriority="68" w:unhideWhenUsed="0"/>
+    <w:lsdException w:name="Medium Grid 3 Accent 6" w:semiHidden="0" w:uiPriority="69" w:unhideWhenUsed="0"/>
+    <w:lsdException w:name="Dark List Accent 6" w:semiHidden="0" w:uiPriority="70" w:unhideWhenUsed="0"/>
+    <w:lsdException w:name="Colorful Shading Accent 6" w:semiHidden="0" w:uiPriority="71" w:unhideWhenUsed="0"/>
+    <w:lsdException w:name="Colorful List Accent 6" w:semiHidden="0" w:uiPriority="72" w:unhideWhenUsed="0"/>
+    <w:lsdException w:name="Colorful Grid Accent 6" w:semiHidden="0" w:uiPriority="73" w:unhideWhenUsed="0"/>
+    <w:lsdException w:name="Subtle Emphasis" w:semiHidden="0" w:uiPriority="19" w:unhideWhenUsed="0" w:qFormat="1"/>
+    <w:lsdException w:name="Intense Emphasis" w:semiHidden="0" w:uiPriority="21" w:unhideWhenUsed="0" w:qFormat="1"/>
+    <w:lsdException w:name="Subtle Reference" w:semiHidden="0" w:uiPriority="31" w:unhideWhenUsed="0" w:qFormat="1"/>
+    <w:lsdException w:name="Intense Reference" w:semiHidden="0" w:uiPriority="32" w:unhideWhenUsed="0" w:qFormat="1"/>
+    <w:lsdException w:name="Book Title" w:semiHidden="0" w:uiPriority="33" w:unhideWhenUsed="0" w:qFormat="1"/>
+    <w:lsdException w:name="Bibliography" w:uiPriority="37"/>
+    <w:lsdException w:name="TOC Heading" w:uiPriority="39" w:qFormat="1"/>
+  </w:latentStyles>
+  <w:style w:type="paragraph" w:default="1" w:styleId="Normal">
+    <w:name w:val="Normal"/>
+    <w:qFormat/>
+  </w:style>
+  <w:style w:type="character" w:default="1" w:styleId="Fuentedeprrafopredeter">
+    <w:name w:val="Default Paragraph Font"/>
+    <w:uiPriority w:val="1"/>
+    <w:semiHidden/>
+    <w:unhideWhenUsed/>
+  </w:style>
+  <w:style w:type="table" w:default="1" w:styleId="Tablanormal">
+    <w:name w:val="Normal Table"/>
+    <w:uiPriority w:val="99"/>
+    <w:semiHidden/>
+    <w:unhideWhenUsed/>
+    <w:tblPr>
+      <w:tblInd w:w="0" w:type="dxa"/>
+      <w:tblCellMar>
+        <w:top w:w="0" w:type="dxa"/>
+        <w:left w:w="108" w:type="dxa"/>
+        <w:bottom w:w="0" w:type="dxa"/>
+        <w:right w:w="108" w:type="dxa"/>
+      </w:tblCellMar>
+    </w:tblPr>
+  </w:style>
+  <w:style w:type="numbering" w:default="1" w:styleId="Sinlista">
+    <w:name w:val="No List"/>
+    <w:uiPriority w:val="99"/>
+    <w:semiHidden/>
+    <w:unhideWhenUsed/>
+  </w:style>
+  <w:style w:type="paragraph" w:customStyle="1" w:styleId="7DBC4B593B97468ABF0286449FA3288E">
+    <w:name w:val="7DBC4B593B97468ABF0286449FA3288E"/>
+    <w:rsid w:val="00852F8A"/>
+  </w:style>
+  <w:style w:type="paragraph" w:customStyle="1" w:styleId="D6E90459262A478CA3B67E80D78752C9">
+    <w:name w:val="D6E90459262A478CA3B67E80D78752C9"/>
+    <w:rsid w:val="00852F8A"/>
+  </w:style>
+  <w:style w:type="paragraph" w:customStyle="1" w:styleId="9A6A3EA126454FD19243A44EADB7F804">
+    <w:name w:val="9A6A3EA126454FD19243A44EADB7F804"/>
+    <w:rsid w:val="00852F8A"/>
+  </w:style>
+  <w:style w:type="paragraph" w:customStyle="1" w:styleId="D115493B8A774153B121FEC3051967CB">
+    <w:name w:val="D115493B8A774153B121FEC3051967CB"/>
+    <w:rsid w:val="00852F8A"/>
+  </w:style>
+  <w:style w:type="paragraph" w:customStyle="1" w:styleId="88613E7C96C8407DB702ACEB53FFCBF1">
+    <w:name w:val="88613E7C96C8407DB702ACEB53FFCBF1"/>
+    <w:rsid w:val="00852F8A"/>
+  </w:style>
+</w:styles>
+</file>
+
+<file path=word/glossary/webSettings.xml><?xml version="1.0" encoding="utf-8"?>
+<w:webSettings xmlns:mc="http://schemas.openxmlformats.org/markup-compatibility/2006" xmlns:r="http://schemas.openxmlformats.org/officeDocument/2006/relationships" xmlns:w="http://schemas.openxmlformats.org/wordprocessingml/2006/main" xmlns:w14="http://schemas.microsoft.com/office/word/2010/wordml" mc:Ignorable="w14">
+  <w:optimizeForBrowser/>
+  <w:allowPNG/>
+</w:webSettings>
 </file>
 
 <file path=word/theme/theme1.xml><?xml version="1.0" encoding="utf-8"?>

</xml_diff>

<commit_message>
Subo todo lo que hizo la Yami!!!
</commit_message>
<xml_diff>
--- a/Seguridad-Higiene/Informe de Higiene y Seguridad.docx
+++ b/Seguridad-Higiene/Informe de Higiene y Seguridad.docx
@@ -8,6 +8,7 @@
           <w:rFonts w:asciiTheme="majorHAnsi" w:eastAsiaTheme="majorEastAsia" w:hAnsiTheme="majorHAnsi" w:cstheme="majorBidi"/>
           <w:sz w:val="72"/>
           <w:szCs w:val="72"/>
+          <w:lang w:eastAsia="en-US"/>
         </w:rPr>
         <w:id w:val="744608791"/>
         <w:docPartObj>
@@ -22,7 +23,6 @@
           <w:bCs/>
           <w:sz w:val="22"/>
           <w:szCs w:val="24"/>
-          <w:lang w:eastAsia="en-US"/>
         </w:rPr>
       </w:sdtEndPr>
       <w:sdtContent>
@@ -336,6 +336,7 @@
               <w:dataBinding w:prefixMappings="xmlns:ns0='http://schemas.openxmlformats.org/package/2006/metadata/core-properties' xmlns:ns1='http://purl.org/dc/elements/1.1/'" w:xpath="/ns0:coreProperties[1]/ns1:title[1]" w:storeItemID="{6C3C8BC8-F283-45AE-878A-BAB7291924A1}"/>
               <w:text/>
             </w:sdtPr>
+            <w:sdtEndPr/>
             <w:sdtContent>
               <w:r>
                 <w:rPr>
@@ -379,6 +380,7 @@
               <w:dataBinding w:prefixMappings="xmlns:ns0='http://schemas.openxmlformats.org/package/2006/metadata/core-properties' xmlns:ns1='http://purl.org/dc/elements/1.1/'" w:xpath="/ns0:coreProperties[1]/ns1:subject[1]" w:storeItemID="{6C3C8BC8-F283-45AE-878A-BAB7291924A1}"/>
               <w:text/>
             </w:sdtPr>
+            <w:sdtEndPr/>
             <w:sdtContent>
               <w:r>
                 <w:rPr>
@@ -867,7 +869,7 @@
                         </pic:cNvPicPr>
                       </pic:nvPicPr>
                       <pic:blipFill>
-                        <a:blip r:embed="rId5">
+                        <a:blip r:embed="rId7">
                           <a:extLst>
                             <a:ext uri="{28A0092B-C50C-407E-A947-70E740481C1C}">
                               <a14:useLocalDpi xmlns:a14="http://schemas.microsoft.com/office/drawing/2010/main" val="0"/>
@@ -978,6 +980,7 @@
             <w:dataBinding w:prefixMappings="xmlns:ns0='http://schemas.openxmlformats.org/officeDocument/2006/extended-properties'" w:xpath="/ns0:Properties[1]/ns0:Company[1]" w:storeItemID="{6668398D-A668-4E3E-A5EB-62B293D839F1}"/>
             <w:text/>
           </w:sdtPr>
+          <w:sdtEndPr/>
           <w:sdtContent>
             <w:p>
               <w:pPr>
@@ -1222,6 +1225,14 @@
         </w:rPr>
         <w:t xml:space="preserve">. </w:t>
       </w:r>
+      <w:bookmarkStart w:id="0" w:name="_GoBack"/>
+      <w:bookmarkEnd w:id="0"/>
+      <w:r>
+        <w:rPr>
+          <w:szCs w:val="24"/>
+        </w:rPr>
+        <w:t>2 para el sector de Producción, 1 para el depósito de Producción, 1 para el depósito de Expedición y 1 para la cocina.</w:t>
+      </w:r>
     </w:p>
     <w:p>
       <w:pPr>
@@ -1337,7 +1348,19 @@
         <w:rPr>
           <w:szCs w:val="24"/>
         </w:rPr>
-        <w:t>En el primer piso, se instalará un extintor Cl</w:t>
+        <w:t xml:space="preserve">En el primer piso, se instalará </w:t>
+      </w:r>
+      <w:r>
+        <w:rPr>
+          <w:szCs w:val="24"/>
+        </w:rPr>
+        <w:t>1</w:t>
+      </w:r>
+      <w:r>
+        <w:rPr>
+          <w:szCs w:val="24"/>
+        </w:rPr>
+        <w:t xml:space="preserve"> extintor Cl</w:t>
       </w:r>
       <w:r>
         <w:rPr>
@@ -1355,7 +1378,7 @@
         <w:rPr>
           <w:szCs w:val="24"/>
         </w:rPr>
-        <w:t>2</w:t>
+        <w:t>1</w:t>
       </w:r>
       <w:r>
         <w:rPr>
@@ -1367,7 +1390,13 @@
         <w:rPr>
           <w:szCs w:val="24"/>
         </w:rPr>
-        <w:t xml:space="preserve"> y 1 en el pasillo</w:t>
+        <w:t xml:space="preserve"> y 1 en el</w:t>
+      </w:r>
+      <w:r>
+        <w:rPr>
+          <w:szCs w:val="24"/>
+        </w:rPr>
+        <w:t xml:space="preserve"> sector donde se ubican las escaleras</w:t>
       </w:r>
       <w:r>
         <w:rPr>
@@ -1410,25 +1439,13 @@
         <w:rPr>
           <w:szCs w:val="24"/>
         </w:rPr>
-        <w:t>2</w:t>
-      </w:r>
-      <w:r>
-        <w:rPr>
-          <w:szCs w:val="24"/>
-        </w:rPr>
-        <w:t xml:space="preserve"> extintor</w:t>
-      </w:r>
-      <w:r>
-        <w:rPr>
-          <w:szCs w:val="24"/>
-        </w:rPr>
-        <w:t>es</w:t>
-      </w:r>
-      <w:r>
-        <w:rPr>
-          <w:szCs w:val="24"/>
-        </w:rPr>
-        <w:t xml:space="preserve"> Clase AC en el sector de </w:t>
+        <w:t>1</w:t>
+      </w:r>
+      <w:r>
+        <w:rPr>
+          <w:szCs w:val="24"/>
+        </w:rPr>
+        <w:t xml:space="preserve"> extintor Clase AC en el sector de </w:t>
       </w:r>
       <w:r>
         <w:rPr>
@@ -1500,19 +1517,7 @@
         <w:rPr>
           <w:szCs w:val="24"/>
         </w:rPr>
-        <w:t xml:space="preserve">. En la pequeña cocina de este piso se colocará uno </w:t>
-      </w:r>
-      <w:r>
-        <w:rPr>
-          <w:szCs w:val="24"/>
-        </w:rPr>
-        <w:t>Clase K</w:t>
-      </w:r>
-      <w:r>
-        <w:rPr>
-          <w:szCs w:val="24"/>
-        </w:rPr>
-        <w:t xml:space="preserve">. </w:t>
+        <w:t xml:space="preserve">. En la pequeña cocina de este piso se colocará uno Clase K. </w:t>
       </w:r>
     </w:p>
     <w:p>
@@ -1531,19 +1536,43 @@
         <w:rPr>
           <w:szCs w:val="24"/>
         </w:rPr>
-        <w:t>2</w:t>
-      </w:r>
-      <w:r>
-        <w:rPr>
-          <w:szCs w:val="24"/>
-        </w:rPr>
-        <w:t xml:space="preserve"> matafuego</w:t>
-      </w:r>
-      <w:r>
-        <w:rPr>
-          <w:szCs w:val="24"/>
-        </w:rPr>
-        <w:t>s</w:t>
+        <w:t>1</w:t>
+      </w:r>
+      <w:r>
+        <w:rPr>
+          <w:szCs w:val="24"/>
+        </w:rPr>
+        <w:t xml:space="preserve"> matafuego </w:t>
+      </w:r>
+      <w:r>
+        <w:rPr>
+          <w:szCs w:val="24"/>
+        </w:rPr>
+        <w:t>Clase AC</w:t>
+      </w:r>
+      <w:r>
+        <w:rPr>
+          <w:szCs w:val="24"/>
+        </w:rPr>
+        <w:t xml:space="preserve"> y otro en la sala de Entrevistas</w:t>
+      </w:r>
+      <w:r>
+        <w:rPr>
+          <w:szCs w:val="24"/>
+        </w:rPr>
+        <w:t>. Se colocará 1 matafuego Clase AC en las escaleras</w:t>
+      </w:r>
+      <w:r>
+        <w:rPr>
+          <w:szCs w:val="24"/>
+        </w:rPr>
+        <w:t>.</w:t>
+      </w:r>
+      <w:r>
+        <w:rPr>
+          <w:szCs w:val="24"/>
+        </w:rPr>
+        <w:t xml:space="preserve"> Además</w:t>
       </w:r>
       <w:r>
         <w:rPr>
@@ -1555,19 +1584,13 @@
         <w:rPr>
           <w:szCs w:val="24"/>
         </w:rPr>
-        <w:t>Clase AC</w:t>
-      </w:r>
-      <w:r>
-        <w:rPr>
-          <w:szCs w:val="24"/>
-        </w:rPr>
-        <w:t xml:space="preserve"> y otro en la sala de Entrevistas. </w:t>
-      </w:r>
-      <w:r>
-        <w:rPr>
-          <w:szCs w:val="24"/>
-        </w:rPr>
-        <w:t>Este piso cuenta con una pequeña área de cocina, la cual se dispondrá de un matafuego Clase K.</w:t>
+        <w:t>e</w:t>
+      </w:r>
+      <w:r>
+        <w:rPr>
+          <w:szCs w:val="24"/>
+        </w:rPr>
+        <w:t>ste piso cuenta con una pequeña área de cocina, la cual se dispondrá de un matafuego Clase K.</w:t>
       </w:r>
     </w:p>
     <w:p>
@@ -1580,7 +1603,49 @@
         <w:rPr>
           <w:szCs w:val="24"/>
         </w:rPr>
-        <w:t>En el cuarto piso, el área de Sistemas tendrá un extintor Clase AC y otro Clase K para la cocina de dicho piso.</w:t>
+        <w:t xml:space="preserve">En el cuarto piso, el área de Sistemas </w:t>
+      </w:r>
+      <w:r>
+        <w:rPr>
+          <w:szCs w:val="24"/>
+        </w:rPr>
+        <w:t>instalará</w:t>
+      </w:r>
+      <w:r>
+        <w:rPr>
+          <w:szCs w:val="24"/>
+        </w:rPr>
+        <w:t xml:space="preserve"> </w:t>
+      </w:r>
+      <w:r>
+        <w:rPr>
+          <w:szCs w:val="24"/>
+        </w:rPr>
+        <w:t>2</w:t>
+      </w:r>
+      <w:r>
+        <w:rPr>
+          <w:szCs w:val="24"/>
+        </w:rPr>
+        <w:t xml:space="preserve"> extintor</w:t>
+      </w:r>
+      <w:r>
+        <w:rPr>
+          <w:szCs w:val="24"/>
+        </w:rPr>
+        <w:t>es</w:t>
+      </w:r>
+      <w:r>
+        <w:rPr>
+          <w:szCs w:val="24"/>
+        </w:rPr>
+        <w:t xml:space="preserve"> Clase AC y otro Clase</w:t>
+      </w:r>
+      <w:r>
+        <w:rPr>
+          <w:szCs w:val="24"/>
+        </w:rPr>
+        <w:t xml:space="preserve"> K para la cocina de dicho piso y 1 Clase AC en las escaleras.</w:t>
       </w:r>
     </w:p>
     <w:p>
@@ -1593,7 +1658,13 @@
         <w:rPr>
           <w:szCs w:val="24"/>
         </w:rPr>
-        <w:t>Para el último piso, se instalará un extintor Clase AC.</w:t>
+        <w:t>Para el último piso, se</w:t>
+      </w:r>
+      <w:r>
+        <w:rPr>
+          <w:szCs w:val="24"/>
+        </w:rPr>
+        <w:t xml:space="preserve"> instalará un extintor Clase AC en Gerencia General, Sala de Reuniones y otro en las escaleras. En la cocina se colocará 1 Clase K.</w:t>
       </w:r>
     </w:p>
     <w:p>
@@ -1608,7 +1679,6 @@
     <w:p>
       <w:pPr>
         <w:rPr>
-          <w:b/>
           <w:sz w:val="24"/>
           <w:szCs w:val="24"/>
         </w:rPr>
@@ -1622,20 +1692,203 @@
         <w:lastRenderedPageBreak/>
         <w:t>Señalización</w:t>
       </w:r>
-      <w:bookmarkStart w:id="0" w:name="_GoBack"/>
-      <w:bookmarkEnd w:id="0"/>
     </w:p>
     <w:p>
       <w:pPr>
         <w:rPr>
-          <w:b/>
           <w:sz w:val="24"/>
           <w:szCs w:val="24"/>
         </w:rPr>
       </w:pPr>
+      <w:r>
+        <w:rPr>
+          <w:sz w:val="24"/>
+          <w:szCs w:val="24"/>
+        </w:rPr>
+        <w:t xml:space="preserve">En la planta de </w:t>
+      </w:r>
+      <w:r>
+        <w:rPr>
+          <w:sz w:val="24"/>
+          <w:szCs w:val="24"/>
+        </w:rPr>
+        <w:t>Producción/Expedición</w:t>
+      </w:r>
+      <w:r>
+        <w:rPr>
+          <w:sz w:val="24"/>
+          <w:szCs w:val="24"/>
+        </w:rPr>
+        <w:t xml:space="preserve"> se colocarán carteles de Peligro de Electrocución, señalización de matafuegos, </w:t>
+      </w:r>
+      <w:r>
+        <w:rPr>
+          <w:sz w:val="24"/>
+          <w:szCs w:val="24"/>
+        </w:rPr>
+        <w:t>señales que indiquen la salida</w:t>
+      </w:r>
+      <w:r>
+        <w:rPr>
+          <w:sz w:val="24"/>
+          <w:szCs w:val="24"/>
+        </w:rPr>
+        <w:t>, carteles de señalización de baños de hombres y mujeres, carteles de prohibido fumar</w:t>
+      </w:r>
+      <w:r>
+        <w:rPr>
+          <w:sz w:val="24"/>
+          <w:szCs w:val="24"/>
+        </w:rPr>
+        <w:t>, carteles luminosos para indicar puertas de emergencia, alarma de incendios y en la entrada un cartel de precaución de entrada y salida de vehículos, al ser este sector un lugar muy transitado</w:t>
+      </w:r>
+      <w:r>
+        <w:rPr>
+          <w:sz w:val="24"/>
+          <w:szCs w:val="24"/>
+        </w:rPr>
+        <w:t xml:space="preserve"> por camiones de carga</w:t>
+      </w:r>
+      <w:r>
+        <w:rPr>
+          <w:sz w:val="24"/>
+          <w:szCs w:val="24"/>
+        </w:rPr>
+        <w:t>.</w:t>
+      </w:r>
+    </w:p>
+    <w:p>
+      <w:pPr>
+        <w:rPr>
+          <w:sz w:val="24"/>
+          <w:szCs w:val="24"/>
+        </w:rPr>
+      </w:pPr>
+      <w:r>
+        <w:rPr>
+          <w:sz w:val="24"/>
+          <w:szCs w:val="24"/>
+        </w:rPr>
+        <w:t xml:space="preserve">En </w:t>
+      </w:r>
+      <w:r>
+        <w:rPr>
+          <w:sz w:val="24"/>
+          <w:szCs w:val="24"/>
+        </w:rPr>
+        <w:t>cada piso del edificio principal</w:t>
+      </w:r>
+      <w:r>
+        <w:rPr>
+          <w:sz w:val="24"/>
+          <w:szCs w:val="24"/>
+        </w:rPr>
+        <w:t xml:space="preserve">, </w:t>
+      </w:r>
+      <w:r>
+        <w:rPr>
+          <w:sz w:val="24"/>
+          <w:szCs w:val="24"/>
+        </w:rPr>
+        <w:t xml:space="preserve">se colocará un cartel de peligro </w:t>
+      </w:r>
+      <w:r>
+        <w:rPr>
+          <w:sz w:val="24"/>
+          <w:szCs w:val="24"/>
+        </w:rPr>
+        <w:t>de electrocución en el sector donde se ubica el Rack y las llaves térmicas (en planta baja Servidores y tablero general)</w:t>
+      </w:r>
+      <w:r>
+        <w:rPr>
+          <w:sz w:val="24"/>
+          <w:szCs w:val="24"/>
+        </w:rPr>
+        <w:t xml:space="preserve">, señalización luminosa </w:t>
+      </w:r>
+      <w:r>
+        <w:rPr>
+          <w:sz w:val="24"/>
+          <w:szCs w:val="24"/>
+        </w:rPr>
+        <w:t>que indican la</w:t>
+      </w:r>
+      <w:r>
+        <w:rPr>
+          <w:sz w:val="24"/>
+          <w:szCs w:val="24"/>
+        </w:rPr>
+        <w:t xml:space="preserve"> salida de emergencia</w:t>
+      </w:r>
+      <w:r>
+        <w:rPr>
+          <w:sz w:val="24"/>
+          <w:szCs w:val="24"/>
+        </w:rPr>
+        <w:t xml:space="preserve">, </w:t>
+      </w:r>
+      <w:r>
+        <w:rPr>
+          <w:sz w:val="24"/>
+          <w:szCs w:val="24"/>
+        </w:rPr>
+        <w:t>señalización de baños de hombres y mujeres, señalización de matafuegos y de salidas de emergencia. Botiquín de primeros auxilios</w:t>
+      </w:r>
+      <w:r>
+        <w:rPr>
+          <w:sz w:val="24"/>
+          <w:szCs w:val="24"/>
+        </w:rPr>
+        <w:t xml:space="preserve"> ubicado en </w:t>
+      </w:r>
+      <w:proofErr w:type="gramStart"/>
+      <w:r>
+        <w:rPr>
+          <w:sz w:val="24"/>
+          <w:szCs w:val="24"/>
+        </w:rPr>
+        <w:t>el</w:t>
+      </w:r>
+      <w:proofErr w:type="gramEnd"/>
+      <w:r>
+        <w:rPr>
+          <w:sz w:val="24"/>
+          <w:szCs w:val="24"/>
+        </w:rPr>
+        <w:t xml:space="preserve"> kitchenette</w:t>
+      </w:r>
+      <w:r>
+        <w:rPr>
+          <w:sz w:val="24"/>
+          <w:szCs w:val="24"/>
+        </w:rPr>
+        <w:t>. Alarma de incendios.</w:t>
+      </w:r>
+      <w:r>
+        <w:rPr>
+          <w:sz w:val="24"/>
+          <w:szCs w:val="24"/>
+        </w:rPr>
+        <w:t xml:space="preserve"> Luces de emergencia </w:t>
+      </w:r>
+      <w:r>
+        <w:rPr>
+          <w:sz w:val="24"/>
+          <w:szCs w:val="24"/>
+        </w:rPr>
+        <w:t>a batería, para iluminar el recorrido hasta la salida y en escaleras. En cada ambiente del edificio se colocará un cesto para la basura y carteles informativos.</w:t>
+      </w:r>
+      <w:r>
+        <w:rPr>
+          <w:sz w:val="24"/>
+          <w:szCs w:val="24"/>
+        </w:rPr>
+        <w:t xml:space="preserve"> </w:t>
+      </w:r>
     </w:p>
     <w:sectPr>
-      <w:pgSz w:w="12240" w:h="15840"/>
+      <w:footerReference w:type="default" r:id="rId8"/>
+      <w:pgSz w:w="11907" w:h="16839" w:code="9"/>
       <w:pgMar w:top="1417" w:right="1701" w:bottom="1417" w:left="1701" w:header="708" w:footer="708" w:gutter="0"/>
       <w:pgNumType w:start="0"/>
       <w:cols w:space="708"/>
@@ -1644,6 +1897,102 @@
     </w:sectPr>
   </w:body>
 </w:document>
+</file>
+
+<file path=word/endnotes.xml><?xml version="1.0" encoding="utf-8"?>
+<w:endnotes xmlns:wpc="http://schemas.microsoft.com/office/word/2010/wordprocessingCanvas" xmlns:mc="http://schemas.openxmlformats.org/markup-compatibility/2006" xmlns:o="urn:schemas-microsoft-com:office:office" xmlns:r="http://schemas.openxmlformats.org/officeDocument/2006/relationships" xmlns:m="http://schemas.openxmlformats.org/officeDocument/2006/math" xmlns:v="urn:schemas-microsoft-com:vml" xmlns:wp14="http://schemas.microsoft.com/office/word/2010/wordprocessingDrawing" xmlns:wp="http://schemas.openxmlformats.org/drawingml/2006/wordprocessingDrawing" xmlns:w10="urn:schemas-microsoft-com:office:word" xmlns:w="http://schemas.openxmlformats.org/wordprocessingml/2006/main" xmlns:w14="http://schemas.microsoft.com/office/word/2010/wordml" xmlns:wpg="http://schemas.microsoft.com/office/word/2010/wordprocessingGroup" xmlns:wpi="http://schemas.microsoft.com/office/word/2010/wordprocessingInk" xmlns:wne="http://schemas.microsoft.com/office/word/2006/wordml" xmlns:wps="http://schemas.microsoft.com/office/word/2010/wordprocessingShape" mc:Ignorable="w14 wp14">
+  <w:endnote w:type="separator" w:id="-1">
+    <w:p>
+      <w:pPr>
+        <w:spacing w:after="0" w:line="240" w:lineRule="auto"/>
+      </w:pPr>
+      <w:r>
+        <w:separator/>
+      </w:r>
+    </w:p>
+  </w:endnote>
+  <w:endnote w:type="continuationSeparator" w:id="0">
+    <w:p>
+      <w:pPr>
+        <w:spacing w:after="0" w:line="240" w:lineRule="auto"/>
+      </w:pPr>
+      <w:r>
+        <w:continuationSeparator/>
+      </w:r>
+    </w:p>
+  </w:endnote>
+</w:endnotes>
+</file>
+
+<file path=word/footer1.xml><?xml version="1.0" encoding="utf-8"?>
+<w:ftr xmlns:wpc="http://schemas.microsoft.com/office/word/2010/wordprocessingCanvas" xmlns:mc="http://schemas.openxmlformats.org/markup-compatibility/2006" xmlns:o="urn:schemas-microsoft-com:office:office" xmlns:r="http://schemas.openxmlformats.org/officeDocument/2006/relationships" xmlns:m="http://schemas.openxmlformats.org/officeDocument/2006/math" xmlns:v="urn:schemas-microsoft-com:vml" xmlns:wp14="http://schemas.microsoft.com/office/word/2010/wordprocessingDrawing" xmlns:wp="http://schemas.openxmlformats.org/drawingml/2006/wordprocessingDrawing" xmlns:w10="urn:schemas-microsoft-com:office:word" xmlns:w="http://schemas.openxmlformats.org/wordprocessingml/2006/main" xmlns:w14="http://schemas.microsoft.com/office/word/2010/wordml" xmlns:wpg="http://schemas.microsoft.com/office/word/2010/wordprocessingGroup" xmlns:wpi="http://schemas.microsoft.com/office/word/2010/wordprocessingInk" xmlns:wne="http://schemas.microsoft.com/office/word/2006/wordml" xmlns:wps="http://schemas.microsoft.com/office/word/2010/wordprocessingShape" mc:Ignorable="w14 wp14">
+  <w:sdt>
+    <w:sdtPr>
+      <w:id w:val="-735695944"/>
+      <w:docPartObj>
+        <w:docPartGallery w:val="Page Numbers (Bottom of Page)"/>
+        <w:docPartUnique/>
+      </w:docPartObj>
+    </w:sdtPr>
+    <w:sdtContent>
+      <w:p>
+        <w:pPr>
+          <w:pStyle w:val="Piedepgina"/>
+          <w:jc w:val="right"/>
+        </w:pPr>
+        <w:r>
+          <w:fldChar w:fldCharType="begin"/>
+        </w:r>
+        <w:r>
+          <w:instrText>PAGE   \* MERGEFORMAT</w:instrText>
+        </w:r>
+        <w:r>
+          <w:fldChar w:fldCharType="separate"/>
+        </w:r>
+        <w:r>
+          <w:rPr>
+            <w:noProof/>
+            <w:lang w:val="es-ES"/>
+          </w:rPr>
+          <w:t>1</w:t>
+        </w:r>
+        <w:r>
+          <w:fldChar w:fldCharType="end"/>
+        </w:r>
+      </w:p>
+    </w:sdtContent>
+  </w:sdt>
+  <w:p>
+    <w:pPr>
+      <w:pStyle w:val="Piedepgina"/>
+    </w:pPr>
+  </w:p>
+</w:ftr>
+</file>
+
+<file path=word/footnotes.xml><?xml version="1.0" encoding="utf-8"?>
+<w:footnotes xmlns:wpc="http://schemas.microsoft.com/office/word/2010/wordprocessingCanvas" xmlns:mc="http://schemas.openxmlformats.org/markup-compatibility/2006" xmlns:o="urn:schemas-microsoft-com:office:office" xmlns:r="http://schemas.openxmlformats.org/officeDocument/2006/relationships" xmlns:m="http://schemas.openxmlformats.org/officeDocument/2006/math" xmlns:v="urn:schemas-microsoft-com:vml" xmlns:wp14="http://schemas.microsoft.com/office/word/2010/wordprocessingDrawing" xmlns:wp="http://schemas.openxmlformats.org/drawingml/2006/wordprocessingDrawing" xmlns:w10="urn:schemas-microsoft-com:office:word" xmlns:w="http://schemas.openxmlformats.org/wordprocessingml/2006/main" xmlns:w14="http://schemas.microsoft.com/office/word/2010/wordml" xmlns:wpg="http://schemas.microsoft.com/office/word/2010/wordprocessingGroup" xmlns:wpi="http://schemas.microsoft.com/office/word/2010/wordprocessingInk" xmlns:wne="http://schemas.microsoft.com/office/word/2006/wordml" xmlns:wps="http://schemas.microsoft.com/office/word/2010/wordprocessingShape" mc:Ignorable="w14 wp14">
+  <w:footnote w:type="separator" w:id="-1">
+    <w:p>
+      <w:pPr>
+        <w:spacing w:after="0" w:line="240" w:lineRule="auto"/>
+      </w:pPr>
+      <w:r>
+        <w:separator/>
+      </w:r>
+    </w:p>
+  </w:footnote>
+  <w:footnote w:type="continuationSeparator" w:id="0">
+    <w:p>
+      <w:pPr>
+        <w:spacing w:after="0" w:line="240" w:lineRule="auto"/>
+      </w:pPr>
+      <w:r>
+        <w:continuationSeparator/>
+      </w:r>
+    </w:p>
+  </w:footnote>
+</w:footnotes>
 </file>
 
 <file path=word/styles.xml><?xml version="1.0" encoding="utf-8"?>
@@ -1936,6 +2285,50 @@
       <w:b/>
       <w:bCs/>
     </w:rPr>
+  </w:style>
+  <w:style w:type="paragraph" w:styleId="Encabezado">
+    <w:name w:val="header"/>
+    <w:basedOn w:val="Normal"/>
+    <w:link w:val="EncabezadoCar"/>
+    <w:uiPriority w:val="99"/>
+    <w:unhideWhenUsed/>
+    <w:rsid w:val="0004425F"/>
+    <w:pPr>
+      <w:tabs>
+        <w:tab w:val="center" w:pos="4419"/>
+        <w:tab w:val="right" w:pos="8838"/>
+      </w:tabs>
+      <w:spacing w:after="0" w:line="240" w:lineRule="auto"/>
+    </w:pPr>
+  </w:style>
+  <w:style w:type="character" w:customStyle="1" w:styleId="EncabezadoCar">
+    <w:name w:val="Encabezado Car"/>
+    <w:basedOn w:val="Fuentedeprrafopredeter"/>
+    <w:link w:val="Encabezado"/>
+    <w:uiPriority w:val="99"/>
+    <w:rsid w:val="0004425F"/>
+  </w:style>
+  <w:style w:type="paragraph" w:styleId="Piedepgina">
+    <w:name w:val="footer"/>
+    <w:basedOn w:val="Normal"/>
+    <w:link w:val="PiedepginaCar"/>
+    <w:uiPriority w:val="99"/>
+    <w:unhideWhenUsed/>
+    <w:rsid w:val="0004425F"/>
+    <w:pPr>
+      <w:tabs>
+        <w:tab w:val="center" w:pos="4419"/>
+        <w:tab w:val="right" w:pos="8838"/>
+      </w:tabs>
+      <w:spacing w:after="0" w:line="240" w:lineRule="auto"/>
+    </w:pPr>
+  </w:style>
+  <w:style w:type="character" w:customStyle="1" w:styleId="PiedepginaCar">
+    <w:name w:val="Pie de página Car"/>
+    <w:basedOn w:val="Fuentedeprrafopredeter"/>
+    <w:link w:val="Piedepgina"/>
+    <w:uiPriority w:val="99"/>
+    <w:rsid w:val="0004425F"/>
   </w:style>
 </w:styles>
 </file>
@@ -2231,509 +2624,51 @@
       <w:bCs/>
     </w:rPr>
   </w:style>
-</w:styles>
-</file>
-
-<file path=word/glossary/document.xml><?xml version="1.0" encoding="utf-8"?>
-<w:glossaryDocument xmlns:wpc="http://schemas.microsoft.com/office/word/2010/wordprocessingCanvas" xmlns:mc="http://schemas.openxmlformats.org/markup-compatibility/2006" xmlns:o="urn:schemas-microsoft-com:office:office" xmlns:r="http://schemas.openxmlformats.org/officeDocument/2006/relationships" xmlns:m="http://schemas.openxmlformats.org/officeDocument/2006/math" xmlns:v="urn:schemas-microsoft-com:vml" xmlns:wp14="http://schemas.microsoft.com/office/word/2010/wordprocessingDrawing" xmlns:wp="http://schemas.openxmlformats.org/drawingml/2006/wordprocessingDrawing" xmlns:w10="urn:schemas-microsoft-com:office:word" xmlns:w="http://schemas.openxmlformats.org/wordprocessingml/2006/main" xmlns:w14="http://schemas.microsoft.com/office/word/2010/wordml" xmlns:wpg="http://schemas.microsoft.com/office/word/2010/wordprocessingGroup" xmlns:wpi="http://schemas.microsoft.com/office/word/2010/wordprocessingInk" xmlns:wne="http://schemas.microsoft.com/office/word/2006/wordml" xmlns:wps="http://schemas.microsoft.com/office/word/2010/wordprocessingShape" mc:Ignorable="w14 wp14"/>
-</file>
-
-<file path=word/glossary/fontTable.xml><?xml version="1.0" encoding="utf-8"?>
-<w:fonts xmlns:mc="http://schemas.openxmlformats.org/markup-compatibility/2006" xmlns:r="http://schemas.openxmlformats.org/officeDocument/2006/relationships" xmlns:w="http://schemas.openxmlformats.org/wordprocessingml/2006/main" xmlns:w14="http://schemas.microsoft.com/office/word/2010/wordml" mc:Ignorable="w14">
-  <w:font w:name="Calibri">
-    <w:panose1 w:val="020F0502020204030204"/>
-    <w:charset w:val="00"/>
-    <w:family w:val="swiss"/>
-    <w:pitch w:val="variable"/>
-    <w:sig w:usb0="E10002FF" w:usb1="4000ACFF" w:usb2="00000009" w:usb3="00000000" w:csb0="0000019F" w:csb1="00000000"/>
-  </w:font>
-  <w:font w:name="Times New Roman">
-    <w:panose1 w:val="02020603050405020304"/>
-    <w:charset w:val="00"/>
-    <w:family w:val="roman"/>
-    <w:pitch w:val="variable"/>
-    <w:sig w:usb0="E0002AFF" w:usb1="C0007841" w:usb2="00000009" w:usb3="00000000" w:csb0="000001FF" w:csb1="00000000"/>
-  </w:font>
-  <w:font w:name="Cambria">
-    <w:panose1 w:val="02040503050406030204"/>
-    <w:charset w:val="00"/>
-    <w:family w:val="roman"/>
-    <w:pitch w:val="variable"/>
-    <w:sig w:usb0="E00002FF" w:usb1="400004FF" w:usb2="00000000" w:usb3="00000000" w:csb0="0000019F" w:csb1="00000000"/>
-  </w:font>
-  <w:font w:name="Tahoma">
-    <w:panose1 w:val="020B0604030504040204"/>
-    <w:charset w:val="00"/>
-    <w:family w:val="swiss"/>
-    <w:pitch w:val="variable"/>
-    <w:sig w:usb0="E1002EFF" w:usb1="C000605B" w:usb2="00000029" w:usb3="00000000" w:csb0="000101FF" w:csb1="00000000"/>
-  </w:font>
-</w:fonts>
-</file>
-
-<file path=word/glossary/settings.xml><?xml version="1.0" encoding="utf-8"?>
-<w:settings xmlns:mc="http://schemas.openxmlformats.org/markup-compatibility/2006" xmlns:o="urn:schemas-microsoft-com:office:office" xmlns:r="http://schemas.openxmlformats.org/officeDocument/2006/relationships" xmlns:m="http://schemas.openxmlformats.org/officeDocument/2006/math" xmlns:v="urn:schemas-microsoft-com:vml" xmlns:w10="urn:schemas-microsoft-com:office:word" xmlns:w="http://schemas.openxmlformats.org/wordprocessingml/2006/main" xmlns:w14="http://schemas.microsoft.com/office/word/2010/wordml" xmlns:sl="http://schemas.openxmlformats.org/schemaLibrary/2006/main" mc:Ignorable="w14">
-  <w:view w:val="normal"/>
-  <w:defaultTabStop w:val="708"/>
-  <w:hyphenationZone w:val="425"/>
-  <w:characterSpacingControl w:val="doNotCompress"/>
-  <w:compat>
-    <w:useFELayout/>
-    <w:compatSetting w:name="compatibilityMode" w:uri="http://schemas.microsoft.com/office/word" w:val="14"/>
-    <w:compatSetting w:name="overrideTableStyleFontSizeAndJustification" w:uri="http://schemas.microsoft.com/office/word" w:val="1"/>
-    <w:compatSetting w:name="enableOpenTypeFeatures" w:uri="http://schemas.microsoft.com/office/word" w:val="1"/>
-    <w:compatSetting w:name="doNotFlipMirrorIndents" w:uri="http://schemas.microsoft.com/office/word" w:val="1"/>
-  </w:compat>
-  <w:rsids>
-    <w:rsidRoot w:val="00852F8A"/>
-    <w:rsid w:val="00852F8A"/>
-    <w:rsid w:val="00EB68AD"/>
-  </w:rsids>
-  <m:mathPr>
-    <m:mathFont m:val="Cambria Math"/>
-    <m:brkBin m:val="before"/>
-    <m:brkBinSub m:val="--"/>
-    <m:smallFrac m:val="0"/>
-    <m:dispDef/>
-    <m:lMargin m:val="0"/>
-    <m:rMargin m:val="0"/>
-    <m:defJc m:val="centerGroup"/>
-    <m:wrapIndent m:val="1440"/>
-    <m:intLim m:val="subSup"/>
-    <m:naryLim m:val="undOvr"/>
-  </m:mathPr>
-  <w:themeFontLang w:val="es-AR"/>
-  <w:clrSchemeMapping w:bg1="light1" w:t1="dark1" w:bg2="light2" w:t2="dark2" w:accent1="accent1" w:accent2="accent2" w:accent3="accent3" w:accent4="accent4" w:accent5="accent5" w:accent6="accent6" w:hyperlink="hyperlink" w:followedHyperlink="followedHyperlink"/>
-  <w:decimalSymbol w:val=","/>
-  <w:listSeparator w:val=","/>
-</w:settings>
-</file>
-
-<file path=word/glossary/styles.xml><?xml version="1.0" encoding="utf-8"?>
-<w:styles xmlns:mc="http://schemas.openxmlformats.org/markup-compatibility/2006" xmlns:r="http://schemas.openxmlformats.org/officeDocument/2006/relationships" xmlns:w="http://schemas.openxmlformats.org/wordprocessingml/2006/main" xmlns:w14="http://schemas.microsoft.com/office/word/2010/wordml" mc:Ignorable="w14">
-  <w:docDefaults>
-    <w:rPrDefault>
-      <w:rPr>
-        <w:rFonts w:asciiTheme="minorHAnsi" w:eastAsiaTheme="minorEastAsia" w:hAnsiTheme="minorHAnsi" w:cstheme="minorBidi"/>
-        <w:sz w:val="22"/>
-        <w:szCs w:val="22"/>
-        <w:lang w:val="es-AR" w:eastAsia="es-AR" w:bidi="ar-SA"/>
-      </w:rPr>
-    </w:rPrDefault>
-    <w:pPrDefault>
-      <w:pPr>
-        <w:spacing w:after="200" w:line="276" w:lineRule="auto"/>
-      </w:pPr>
-    </w:pPrDefault>
-  </w:docDefaults>
-  <w:latentStyles w:defLockedState="0" w:defUIPriority="99" w:defSemiHidden="1" w:defUnhideWhenUsed="1" w:defQFormat="0" w:count="267">
-    <w:lsdException w:name="Normal" w:semiHidden="0" w:uiPriority="0" w:unhideWhenUsed="0" w:qFormat="1"/>
-    <w:lsdException w:name="heading 1" w:semiHidden="0" w:uiPriority="9" w:unhideWhenUsed="0" w:qFormat="1"/>
-    <w:lsdException w:name="heading 2" w:uiPriority="9" w:qFormat="1"/>
-    <w:lsdException w:name="heading 3" w:uiPriority="9" w:qFormat="1"/>
-    <w:lsdException w:name="heading 4" w:uiPriority="9" w:qFormat="1"/>
-    <w:lsdException w:name="heading 5" w:uiPriority="9" w:qFormat="1"/>
-    <w:lsdException w:name="heading 6" w:uiPriority="9" w:qFormat="1"/>
-    <w:lsdException w:name="heading 7" w:uiPriority="9" w:qFormat="1"/>
-    <w:lsdException w:name="heading 8" w:uiPriority="9" w:qFormat="1"/>
-    <w:lsdException w:name="heading 9" w:uiPriority="9" w:qFormat="1"/>
-    <w:lsdException w:name="toc 1" w:uiPriority="39"/>
-    <w:lsdException w:name="toc 2" w:uiPriority="39"/>
-    <w:lsdException w:name="toc 3" w:uiPriority="39"/>
-    <w:lsdException w:name="toc 4" w:uiPriority="39"/>
-    <w:lsdException w:name="toc 5" w:uiPriority="39"/>
-    <w:lsdException w:name="toc 6" w:uiPriority="39"/>
-    <w:lsdException w:name="toc 7" w:uiPriority="39"/>
-    <w:lsdException w:name="toc 8" w:uiPriority="39"/>
-    <w:lsdException w:name="toc 9" w:uiPriority="39"/>
-    <w:lsdException w:name="caption" w:uiPriority="35" w:qFormat="1"/>
-    <w:lsdException w:name="Title" w:semiHidden="0" w:uiPriority="10" w:unhideWhenUsed="0" w:qFormat="1"/>
-    <w:lsdException w:name="Default Paragraph Font" w:uiPriority="1"/>
-    <w:lsdException w:name="Subtitle" w:semiHidden="0" w:uiPriority="11" w:unhideWhenUsed="0" w:qFormat="1"/>
-    <w:lsdException w:name="Strong" w:semiHidden="0" w:uiPriority="22" w:unhideWhenUsed="0" w:qFormat="1"/>
-    <w:lsdException w:name="Emphasis" w:semiHidden="0" w:uiPriority="20" w:unhideWhenUsed="0" w:qFormat="1"/>
-    <w:lsdException w:name="Table Grid" w:semiHidden="0" w:uiPriority="59" w:unhideWhenUsed="0"/>
-    <w:lsdException w:name="Placeholder Text" w:unhideWhenUsed="0"/>
-    <w:lsdException w:name="No Spacing" w:semiHidden="0" w:uiPriority="1" w:unhideWhenUsed="0" w:qFormat="1"/>
-    <w:lsdException w:name="Light Shading" w:semiHidden="0" w:uiPriority="60" w:unhideWhenUsed="0"/>
-    <w:lsdException w:name="Light List" w:semiHidden="0" w:uiPriority="61" w:unhideWhenUsed="0"/>
-    <w:lsdException w:name="Light Grid" w:semiHidden="0" w:uiPriority="62" w:unhideWhenUsed="0"/>
-    <w:lsdException w:name="Medium Shading 1" w:semiHidden="0" w:uiPriority="63" w:unhideWhenUsed="0"/>
-    <w:lsdException w:name="Medium Shading 2" w:semiHidden="0" w:uiPriority="64" w:unhideWhenUsed="0"/>
-    <w:lsdException w:name="Medium List 1" w:semiHidden="0" w:uiPriority="65" w:unhideWhenUsed="0"/>
-    <w:lsdException w:name="Medium List 2" w:semiHidden="0" w:uiPriority="66" w:unhideWhenUsed="0"/>
-    <w:lsdException w:name="Medium Grid 1" w:semiHidden="0" w:uiPriority="67" w:unhideWhenUsed="0"/>
-    <w:lsdException w:name="Medium Grid 2" w:semiHidden="0" w:uiPriority="68" w:unhideWhenUsed="0"/>
-    <w:lsdException w:name="Medium Grid 3" w:semiHidden="0" w:uiPriority="69" w:unhideWhenUsed="0"/>
-    <w:lsdException w:name="Dark List" w:semiHidden="0" w:uiPriority="70" w:unhideWhenUsed="0"/>
-    <w:lsdException w:name="Colorful Shading" w:semiHidden="0" w:uiPriority="71" w:unhideWhenUsed="0"/>
-    <w:lsdException w:name="Colorful List" w:semiHidden="0" w:uiPriority="72" w:unhideWhenUsed="0"/>
-    <w:lsdException w:name="Colorful Grid" w:semiHidden="0" w:uiPriority="73" w:unhideWhenUsed="0"/>
-    <w:lsdException w:name="Light Shading Accent 1" w:semiHidden="0" w:uiPriority="60" w:unhideWhenUsed="0"/>
-    <w:lsdException w:name="Light List Accent 1" w:semiHidden="0" w:uiPriority="61" w:unhideWhenUsed="0"/>
-    <w:lsdException w:name="Light Grid Accent 1" w:semiHidden="0" w:uiPriority="62" w:unhideWhenUsed="0"/>
-    <w:lsdException w:name="Medium Shading 1 Accent 1" w:semiHidden="0" w:uiPriority="63" w:unhideWhenUsed="0"/>
-    <w:lsdException w:name="Medium Shading 2 Accent 1" w:semiHidden="0" w:uiPriority="64" w:unhideWhenUsed="0"/>
-    <w:lsdException w:name="Medium List 1 Accent 1" w:semiHidden="0" w:uiPriority="65" w:unhideWhenUsed="0"/>
-    <w:lsdException w:name="Revision" w:unhideWhenUsed="0"/>
-    <w:lsdException w:name="List Paragraph" w:semiHidden="0" w:uiPriority="34" w:unhideWhenUsed="0" w:qFormat="1"/>
-    <w:lsdException w:name="Quote" w:semiHidden="0" w:uiPriority="29" w:unhideWhenUsed="0" w:qFormat="1"/>
-    <w:lsdException w:name="Intense Quote" w:semiHidden="0" w:uiPriority="30" w:unhideWhenUsed="0" w:qFormat="1"/>
-    <w:lsdException w:name="Medium List 2 Accent 1" w:semiHidden="0" w:uiPriority="66" w:unhideWhenUsed="0"/>
-    <w:lsdException w:name="Medium Grid 1 Accent 1" w:semiHidden="0" w:uiPriority="67" w:unhideWhenUsed="0"/>
-    <w:lsdException w:name="Medium Grid 2 Accent 1" w:semiHidden="0" w:uiPriority="68" w:unhideWhenUsed="0"/>
-    <w:lsdException w:name="Medium Grid 3 Accent 1" w:semiHidden="0" w:uiPriority="69" w:unhideWhenUsed="0"/>
-    <w:lsdException w:name="Dark List Accent 1" w:semiHidden="0" w:uiPriority="70" w:unhideWhenUsed="0"/>
-    <w:lsdException w:name="Colorful Shading Accent 1" w:semiHidden="0" w:uiPriority="71" w:unhideWhenUsed="0"/>
-    <w:lsdException w:name="Colorful List Accent 1" w:semiHidden="0" w:uiPriority="72" w:unhideWhenUsed="0"/>
-    <w:lsdException w:name="Colorful Grid Accent 1" w:semiHidden="0" w:uiPriority="73" w:unhideWhenUsed="0"/>
-    <w:lsdException w:name="Light Shading Accent 2" w:semiHidden="0" w:uiPriority="60" w:unhideWhenUsed="0"/>
-    <w:lsdException w:name="Light List Accent 2" w:semiHidden="0" w:uiPriority="61" w:unhideWhenUsed="0"/>
-    <w:lsdException w:name="Light Grid Accent 2" w:semiHidden="0" w:uiPriority="62" w:unhideWhenUsed="0"/>
-    <w:lsdException w:name="Medium Shading 1 Accent 2" w:semiHidden="0" w:uiPriority="63" w:unhideWhenUsed="0"/>
-    <w:lsdException w:name="Medium Shading 2 Accent 2" w:semiHidden="0" w:uiPriority="64" w:unhideWhenUsed="0"/>
-    <w:lsdException w:name="Medium List 1 Accent 2" w:semiHidden="0" w:uiPriority="65" w:unhideWhenUsed="0"/>
-    <w:lsdException w:name="Medium List 2 Accent 2" w:semiHidden="0" w:uiPriority="66" w:unhideWhenUsed="0"/>
-    <w:lsdException w:name="Medium Grid 1 Accent 2" w:semiHidden="0" w:uiPriority="67" w:unhideWhenUsed="0"/>
-    <w:lsdException w:name="Medium Grid 2 Accent 2" w:semiHidden="0" w:uiPriority="68" w:unhideWhenUsed="0"/>
-    <w:lsdException w:name="Medium Grid 3 Accent 2" w:semiHidden="0" w:uiPriority="69" w:unhideWhenUsed="0"/>
-    <w:lsdException w:name="Dark List Accent 2" w:semiHidden="0" w:uiPriority="70" w:unhideWhenUsed="0"/>
-    <w:lsdException w:name="Colorful Shading Accent 2" w:semiHidden="0" w:uiPriority="71" w:unhideWhenUsed="0"/>
-    <w:lsdException w:name="Colorful List Accent 2" w:semiHidden="0" w:uiPriority="72" w:unhideWhenUsed="0"/>
-    <w:lsdException w:name="Colorful Grid Accent 2" w:semiHidden="0" w:uiPriority="73" w:unhideWhenUsed="0"/>
-    <w:lsdException w:name="Light Shading Accent 3" w:semiHidden="0" w:uiPriority="60" w:unhideWhenUsed="0"/>
-    <w:lsdException w:name="Light List Accent 3" w:semiHidden="0" w:uiPriority="61" w:unhideWhenUsed="0"/>
-    <w:lsdException w:name="Light Grid Accent 3" w:semiHidden="0" w:uiPriority="62" w:unhideWhenUsed="0"/>
-    <w:lsdException w:name="Medium Shading 1 Accent 3" w:semiHidden="0" w:uiPriority="63" w:unhideWhenUsed="0"/>
-    <w:lsdException w:name="Medium Shading 2 Accent 3" w:semiHidden="0" w:uiPriority="64" w:unhideWhenUsed="0"/>
-    <w:lsdException w:name="Medium List 1 Accent 3" w:semiHidden="0" w:uiPriority="65" w:unhideWhenUsed="0"/>
-    <w:lsdException w:name="Medium List 2 Accent 3" w:semiHidden="0" w:uiPriority="66" w:unhideWhenUsed="0"/>
-    <w:lsdException w:name="Medium Grid 1 Accent 3" w:semiHidden="0" w:uiPriority="67" w:unhideWhenUsed="0"/>
-    <w:lsdException w:name="Medium Grid 2 Accent 3" w:semiHidden="0" w:uiPriority="68" w:unhideWhenUsed="0"/>
-    <w:lsdException w:name="Medium Grid 3 Accent 3" w:semiHidden="0" w:uiPriority="69" w:unhideWhenUsed="0"/>
-    <w:lsdException w:name="Dark List Accent 3" w:semiHidden="0" w:uiPriority="70" w:unhideWhenUsed="0"/>
-    <w:lsdException w:name="Colorful Shading Accent 3" w:semiHidden="0" w:uiPriority="71" w:unhideWhenUsed="0"/>
-    <w:lsdException w:name="Colorful List Accent 3" w:semiHidden="0" w:uiPriority="72" w:unhideWhenUsed="0"/>
-    <w:lsdException w:name="Colorful Grid Accent 3" w:semiHidden="0" w:uiPriority="73" w:unhideWhenUsed="0"/>
-    <w:lsdException w:name="Light Shading Accent 4" w:semiHidden="0" w:uiPriority="60" w:unhideWhenUsed="0"/>
-    <w:lsdException w:name="Light List Accent 4" w:semiHidden="0" w:uiPriority="61" w:unhideWhenUsed="0"/>
-    <w:lsdException w:name="Light Grid Accent 4" w:semiHidden="0" w:uiPriority="62" w:unhideWhenUsed="0"/>
-    <w:lsdException w:name="Medium Shading 1 Accent 4" w:semiHidden="0" w:uiPriority="63" w:unhideWhenUsed="0"/>
-    <w:lsdException w:name="Medium Shading 2 Accent 4" w:semiHidden="0" w:uiPriority="64" w:unhideWhenUsed="0"/>
-    <w:lsdException w:name="Medium List 1 Accent 4" w:semiHidden="0" w:uiPriority="65" w:unhideWhenUsed="0"/>
-    <w:lsdException w:name="Medium List 2 Accent 4" w:semiHidden="0" w:uiPriority="66" w:unhideWhenUsed="0"/>
-    <w:lsdException w:name="Medium Grid 1 Accent 4" w:semiHidden="0" w:uiPriority="67" w:unhideWhenUsed="0"/>
-    <w:lsdException w:name="Medium Grid 2 Accent 4" w:semiHidden="0" w:uiPriority="68" w:unhideWhenUsed="0"/>
-    <w:lsdException w:name="Medium Grid 3 Accent 4" w:semiHidden="0" w:uiPriority="69" w:unhideWhenUsed="0"/>
-    <w:lsdException w:name="Dark List Accent 4" w:semiHidden="0" w:uiPriority="70" w:unhideWhenUsed="0"/>
-    <w:lsdException w:name="Colorful Shading Accent 4" w:semiHidden="0" w:uiPriority="71" w:unhideWhenUsed="0"/>
-    <w:lsdException w:name="Colorful List Accent 4" w:semiHidden="0" w:uiPriority="72" w:unhideWhenUsed="0"/>
-    <w:lsdException w:name="Colorful Grid Accent 4" w:semiHidden="0" w:uiPriority="73" w:unhideWhenUsed="0"/>
-    <w:lsdException w:name="Light Shading Accent 5" w:semiHidden="0" w:uiPriority="60" w:unhideWhenUsed="0"/>
-    <w:lsdException w:name="Light List Accent 5" w:semiHidden="0" w:uiPriority="61" w:unhideWhenUsed="0"/>
-    <w:lsdException w:name="Light Grid Accent 5" w:semiHidden="0" w:uiPriority="62" w:unhideWhenUsed="0"/>
-    <w:lsdException w:name="Medium Shading 1 Accent 5" w:semiHidden="0" w:uiPriority="63" w:unhideWhenUsed="0"/>
-    <w:lsdException w:name="Medium Shading 2 Accent 5" w:semiHidden="0" w:uiPriority="64" w:unhideWhenUsed="0"/>
-    <w:lsdException w:name="Medium List 1 Accent 5" w:semiHidden="0" w:uiPriority="65" w:unhideWhenUsed="0"/>
-    <w:lsdException w:name="Medium List 2 Accent 5" w:semiHidden="0" w:uiPriority="66" w:unhideWhenUsed="0"/>
-    <w:lsdException w:name="Medium Grid 1 Accent 5" w:semiHidden="0" w:uiPriority="67" w:unhideWhenUsed="0"/>
-    <w:lsdException w:name="Medium Grid 2 Accent 5" w:semiHidden="0" w:uiPriority="68" w:unhideWhenUsed="0"/>
-    <w:lsdException w:name="Medium Grid 3 Accent 5" w:semiHidden="0" w:uiPriority="69" w:unhideWhenUsed="0"/>
-    <w:lsdException w:name="Dark List Accent 5" w:semiHidden="0" w:uiPriority="70" w:unhideWhenUsed="0"/>
-    <w:lsdException w:name="Colorful Shading Accent 5" w:semiHidden="0" w:uiPriority="71" w:unhideWhenUsed="0"/>
-    <w:lsdException w:name="Colorful List Accent 5" w:semiHidden="0" w:uiPriority="72" w:unhideWhenUsed="0"/>
-    <w:lsdException w:name="Colorful Grid Accent 5" w:semiHidden="0" w:uiPriority="73" w:unhideWhenUsed="0"/>
-    <w:lsdException w:name="Light Shading Accent 6" w:semiHidden="0" w:uiPriority="60" w:unhideWhenUsed="0"/>
-    <w:lsdException w:name="Light List Accent 6" w:semiHidden="0" w:uiPriority="61" w:unhideWhenUsed="0"/>
-    <w:lsdException w:name="Light Grid Accent 6" w:semiHidden="0" w:uiPriority="62" w:unhideWhenUsed="0"/>
-    <w:lsdException w:name="Medium Shading 1 Accent 6" w:semiHidden="0" w:uiPriority="63" w:unhideWhenUsed="0"/>
-    <w:lsdException w:name="Medium Shading 2 Accent 6" w:semiHidden="0" w:uiPriority="64" w:unhideWhenUsed="0"/>
-    <w:lsdException w:name="Medium List 1 Accent 6" w:semiHidden="0" w:uiPriority="65" w:unhideWhenUsed="0"/>
-    <w:lsdException w:name="Medium List 2 Accent 6" w:semiHidden="0" w:uiPriority="66" w:unhideWhenUsed="0"/>
-    <w:lsdException w:name="Medium Grid 1 Accent 6" w:semiHidden="0" w:uiPriority="67" w:unhideWhenUsed="0"/>
-    <w:lsdException w:name="Medium Grid 2 Accent 6" w:semiHidden="0" w:uiPriority="68" w:unhideWhenUsed="0"/>
-    <w:lsdException w:name="Medium Grid 3 Accent 6" w:semiHidden="0" w:uiPriority="69" w:unhideWhenUsed="0"/>
-    <w:lsdException w:name="Dark List Accent 6" w:semiHidden="0" w:uiPriority="70" w:unhideWhenUsed="0"/>
-    <w:lsdException w:name="Colorful Shading Accent 6" w:semiHidden="0" w:uiPriority="71" w:unhideWhenUsed="0"/>
-    <w:lsdException w:name="Colorful List Accent 6" w:semiHidden="0" w:uiPriority="72" w:unhideWhenUsed="0"/>
-    <w:lsdException w:name="Colorful Grid Accent 6" w:semiHidden="0" w:uiPriority="73" w:unhideWhenUsed="0"/>
-    <w:lsdException w:name="Subtle Emphasis" w:semiHidden="0" w:uiPriority="19" w:unhideWhenUsed="0" w:qFormat="1"/>
-    <w:lsdException w:name="Intense Emphasis" w:semiHidden="0" w:uiPriority="21" w:unhideWhenUsed="0" w:qFormat="1"/>
-    <w:lsdException w:name="Subtle Reference" w:semiHidden="0" w:uiPriority="31" w:unhideWhenUsed="0" w:qFormat="1"/>
-    <w:lsdException w:name="Intense Reference" w:semiHidden="0" w:uiPriority="32" w:unhideWhenUsed="0" w:qFormat="1"/>
-    <w:lsdException w:name="Book Title" w:semiHidden="0" w:uiPriority="33" w:unhideWhenUsed="0" w:qFormat="1"/>
-    <w:lsdException w:name="Bibliography" w:uiPriority="37"/>
-    <w:lsdException w:name="TOC Heading" w:uiPriority="39" w:qFormat="1"/>
-  </w:latentStyles>
-  <w:style w:type="paragraph" w:default="1" w:styleId="Normal">
-    <w:name w:val="Normal"/>
-    <w:qFormat/>
+  <w:style w:type="paragraph" w:styleId="Encabezado">
+    <w:name w:val="header"/>
+    <w:basedOn w:val="Normal"/>
+    <w:link w:val="EncabezadoCar"/>
+    <w:uiPriority w:val="99"/>
+    <w:unhideWhenUsed/>
+    <w:rsid w:val="0004425F"/>
+    <w:pPr>
+      <w:tabs>
+        <w:tab w:val="center" w:pos="4419"/>
+        <w:tab w:val="right" w:pos="8838"/>
+      </w:tabs>
+      <w:spacing w:after="0" w:line="240" w:lineRule="auto"/>
+    </w:pPr>
   </w:style>
-  <w:style w:type="character" w:default="1" w:styleId="Fuentedeprrafopredeter">
-    <w:name w:val="Default Paragraph Font"/>
-    <w:uiPriority w:val="1"/>
-    <w:semiHidden/>
+  <w:style w:type="character" w:customStyle="1" w:styleId="EncabezadoCar">
+    <w:name w:val="Encabezado Car"/>
+    <w:basedOn w:val="Fuentedeprrafopredeter"/>
+    <w:link w:val="Encabezado"/>
+    <w:uiPriority w:val="99"/>
+    <w:rsid w:val="0004425F"/>
+  </w:style>
+  <w:style w:type="paragraph" w:styleId="Piedepgina">
+    <w:name w:val="footer"/>
+    <w:basedOn w:val="Normal"/>
+    <w:link w:val="PiedepginaCar"/>
+    <w:uiPriority w:val="99"/>
     <w:unhideWhenUsed/>
+    <w:rsid w:val="0004425F"/>
+    <w:pPr>
+      <w:tabs>
+        <w:tab w:val="center" w:pos="4419"/>
+        <w:tab w:val="right" w:pos="8838"/>
+      </w:tabs>
+      <w:spacing w:after="0" w:line="240" w:lineRule="auto"/>
+    </w:pPr>
   </w:style>
-  <w:style w:type="table" w:default="1" w:styleId="Tablanormal">
-    <w:name w:val="Normal Table"/>
+  <w:style w:type="character" w:customStyle="1" w:styleId="PiedepginaCar">
+    <w:name w:val="Pie de página Car"/>
+    <w:basedOn w:val="Fuentedeprrafopredeter"/>
+    <w:link w:val="Piedepgina"/>
     <w:uiPriority w:val="99"/>
-    <w:semiHidden/>
-    <w:unhideWhenUsed/>
-    <w:tblPr>
-      <w:tblInd w:w="0" w:type="dxa"/>
-      <w:tblCellMar>
-        <w:top w:w="0" w:type="dxa"/>
-        <w:left w:w="108" w:type="dxa"/>
-        <w:bottom w:w="0" w:type="dxa"/>
-        <w:right w:w="108" w:type="dxa"/>
-      </w:tblCellMar>
-    </w:tblPr>
-  </w:style>
-  <w:style w:type="numbering" w:default="1" w:styleId="Sinlista">
-    <w:name w:val="No List"/>
-    <w:uiPriority w:val="99"/>
-    <w:semiHidden/>
-    <w:unhideWhenUsed/>
-  </w:style>
-  <w:style w:type="paragraph" w:customStyle="1" w:styleId="7DBC4B593B97468ABF0286449FA3288E">
-    <w:name w:val="7DBC4B593B97468ABF0286449FA3288E"/>
-    <w:rsid w:val="00852F8A"/>
-  </w:style>
-  <w:style w:type="paragraph" w:customStyle="1" w:styleId="D6E90459262A478CA3B67E80D78752C9">
-    <w:name w:val="D6E90459262A478CA3B67E80D78752C9"/>
-    <w:rsid w:val="00852F8A"/>
-  </w:style>
-  <w:style w:type="paragraph" w:customStyle="1" w:styleId="9A6A3EA126454FD19243A44EADB7F804">
-    <w:name w:val="9A6A3EA126454FD19243A44EADB7F804"/>
-    <w:rsid w:val="00852F8A"/>
-  </w:style>
-  <w:style w:type="paragraph" w:customStyle="1" w:styleId="D115493B8A774153B121FEC3051967CB">
-    <w:name w:val="D115493B8A774153B121FEC3051967CB"/>
-    <w:rsid w:val="00852F8A"/>
-  </w:style>
-  <w:style w:type="paragraph" w:customStyle="1" w:styleId="88613E7C96C8407DB702ACEB53FFCBF1">
-    <w:name w:val="88613E7C96C8407DB702ACEB53FFCBF1"/>
-    <w:rsid w:val="00852F8A"/>
+    <w:rsid w:val="0004425F"/>
   </w:style>
 </w:styles>
-</file>
-
-<file path=word/glossary/stylesWithEffects.xml><?xml version="1.0" encoding="utf-8"?>
-<w:styles xmlns:wpc="http://schemas.microsoft.com/office/word/2010/wordprocessingCanvas" xmlns:mc="http://schemas.openxmlformats.org/markup-compatibility/2006" xmlns:o="urn:schemas-microsoft-com:office:office" xmlns:r="http://schemas.openxmlformats.org/officeDocument/2006/relationships" xmlns:m="http://schemas.openxmlformats.org/officeDocument/2006/math" xmlns:v="urn:schemas-microsoft-com:vml" xmlns:wp14="http://schemas.microsoft.com/office/word/2010/wordprocessingDrawing" xmlns:wp="http://schemas.openxmlformats.org/drawingml/2006/wordprocessingDrawing" xmlns:w10="urn:schemas-microsoft-com:office:word" xmlns:w="http://schemas.openxmlformats.org/wordprocessingml/2006/main" xmlns:w14="http://schemas.microsoft.com/office/word/2010/wordml" xmlns:wpg="http://schemas.microsoft.com/office/word/2010/wordprocessingGroup" xmlns:wpi="http://schemas.microsoft.com/office/word/2010/wordprocessingInk" xmlns:wne="http://schemas.microsoft.com/office/word/2006/wordml" xmlns:wps="http://schemas.microsoft.com/office/word/2010/wordprocessingShape" mc:Ignorable="w14 wp14">
-  <w:docDefaults>
-    <w:rPrDefault>
-      <w:rPr>
-        <w:rFonts w:asciiTheme="minorHAnsi" w:eastAsiaTheme="minorEastAsia" w:hAnsiTheme="minorHAnsi" w:cstheme="minorBidi"/>
-        <w:sz w:val="22"/>
-        <w:szCs w:val="22"/>
-        <w:lang w:val="es-AR" w:eastAsia="es-AR" w:bidi="ar-SA"/>
-      </w:rPr>
-    </w:rPrDefault>
-    <w:pPrDefault>
-      <w:pPr>
-        <w:spacing w:after="200" w:line="276" w:lineRule="auto"/>
-      </w:pPr>
-    </w:pPrDefault>
-  </w:docDefaults>
-  <w:latentStyles w:defLockedState="0" w:defUIPriority="99" w:defSemiHidden="1" w:defUnhideWhenUsed="1" w:defQFormat="0" w:count="267">
-    <w:lsdException w:name="Normal" w:semiHidden="0" w:uiPriority="0" w:unhideWhenUsed="0" w:qFormat="1"/>
-    <w:lsdException w:name="heading 1" w:semiHidden="0" w:uiPriority="9" w:unhideWhenUsed="0" w:qFormat="1"/>
-    <w:lsdException w:name="heading 2" w:uiPriority="9" w:qFormat="1"/>
-    <w:lsdException w:name="heading 3" w:uiPriority="9" w:qFormat="1"/>
-    <w:lsdException w:name="heading 4" w:uiPriority="9" w:qFormat="1"/>
-    <w:lsdException w:name="heading 5" w:uiPriority="9" w:qFormat="1"/>
-    <w:lsdException w:name="heading 6" w:uiPriority="9" w:qFormat="1"/>
-    <w:lsdException w:name="heading 7" w:uiPriority="9" w:qFormat="1"/>
-    <w:lsdException w:name="heading 8" w:uiPriority="9" w:qFormat="1"/>
-    <w:lsdException w:name="heading 9" w:uiPriority="9" w:qFormat="1"/>
-    <w:lsdException w:name="toc 1" w:uiPriority="39"/>
-    <w:lsdException w:name="toc 2" w:uiPriority="39"/>
-    <w:lsdException w:name="toc 3" w:uiPriority="39"/>
-    <w:lsdException w:name="toc 4" w:uiPriority="39"/>
-    <w:lsdException w:name="toc 5" w:uiPriority="39"/>
-    <w:lsdException w:name="toc 6" w:uiPriority="39"/>
-    <w:lsdException w:name="toc 7" w:uiPriority="39"/>
-    <w:lsdException w:name="toc 8" w:uiPriority="39"/>
-    <w:lsdException w:name="toc 9" w:uiPriority="39"/>
-    <w:lsdException w:name="caption" w:uiPriority="35" w:qFormat="1"/>
-    <w:lsdException w:name="Title" w:semiHidden="0" w:uiPriority="10" w:unhideWhenUsed="0" w:qFormat="1"/>
-    <w:lsdException w:name="Default Paragraph Font" w:uiPriority="1"/>
-    <w:lsdException w:name="Subtitle" w:semiHidden="0" w:uiPriority="11" w:unhideWhenUsed="0" w:qFormat="1"/>
-    <w:lsdException w:name="Strong" w:semiHidden="0" w:uiPriority="22" w:unhideWhenUsed="0" w:qFormat="1"/>
-    <w:lsdException w:name="Emphasis" w:semiHidden="0" w:uiPriority="20" w:unhideWhenUsed="0" w:qFormat="1"/>
-    <w:lsdException w:name="Table Grid" w:semiHidden="0" w:uiPriority="59" w:unhideWhenUsed="0"/>
-    <w:lsdException w:name="Placeholder Text" w:unhideWhenUsed="0"/>
-    <w:lsdException w:name="No Spacing" w:semiHidden="0" w:uiPriority="1" w:unhideWhenUsed="0" w:qFormat="1"/>
-    <w:lsdException w:name="Light Shading" w:semiHidden="0" w:uiPriority="60" w:unhideWhenUsed="0"/>
-    <w:lsdException w:name="Light List" w:semiHidden="0" w:uiPriority="61" w:unhideWhenUsed="0"/>
-    <w:lsdException w:name="Light Grid" w:semiHidden="0" w:uiPriority="62" w:unhideWhenUsed="0"/>
-    <w:lsdException w:name="Medium Shading 1" w:semiHidden="0" w:uiPriority="63" w:unhideWhenUsed="0"/>
-    <w:lsdException w:name="Medium Shading 2" w:semiHidden="0" w:uiPriority="64" w:unhideWhenUsed="0"/>
-    <w:lsdException w:name="Medium List 1" w:semiHidden="0" w:uiPriority="65" w:unhideWhenUsed="0"/>
-    <w:lsdException w:name="Medium List 2" w:semiHidden="0" w:uiPriority="66" w:unhideWhenUsed="0"/>
-    <w:lsdException w:name="Medium Grid 1" w:semiHidden="0" w:uiPriority="67" w:unhideWhenUsed="0"/>
-    <w:lsdException w:name="Medium Grid 2" w:semiHidden="0" w:uiPriority="68" w:unhideWhenUsed="0"/>
-    <w:lsdException w:name="Medium Grid 3" w:semiHidden="0" w:uiPriority="69" w:unhideWhenUsed="0"/>
-    <w:lsdException w:name="Dark List" w:semiHidden="0" w:uiPriority="70" w:unhideWhenUsed="0"/>
-    <w:lsdException w:name="Colorful Shading" w:semiHidden="0" w:uiPriority="71" w:unhideWhenUsed="0"/>
-    <w:lsdException w:name="Colorful List" w:semiHidden="0" w:uiPriority="72" w:unhideWhenUsed="0"/>
-    <w:lsdException w:name="Colorful Grid" w:semiHidden="0" w:uiPriority="73" w:unhideWhenUsed="0"/>
-    <w:lsdException w:name="Light Shading Accent 1" w:semiHidden="0" w:uiPriority="60" w:unhideWhenUsed="0"/>
-    <w:lsdException w:name="Light List Accent 1" w:semiHidden="0" w:uiPriority="61" w:unhideWhenUsed="0"/>
-    <w:lsdException w:name="Light Grid Accent 1" w:semiHidden="0" w:uiPriority="62" w:unhideWhenUsed="0"/>
-    <w:lsdException w:name="Medium Shading 1 Accent 1" w:semiHidden="0" w:uiPriority="63" w:unhideWhenUsed="0"/>
-    <w:lsdException w:name="Medium Shading 2 Accent 1" w:semiHidden="0" w:uiPriority="64" w:unhideWhenUsed="0"/>
-    <w:lsdException w:name="Medium List 1 Accent 1" w:semiHidden="0" w:uiPriority="65" w:unhideWhenUsed="0"/>
-    <w:lsdException w:name="Revision" w:unhideWhenUsed="0"/>
-    <w:lsdException w:name="List Paragraph" w:semiHidden="0" w:uiPriority="34" w:unhideWhenUsed="0" w:qFormat="1"/>
-    <w:lsdException w:name="Quote" w:semiHidden="0" w:uiPriority="29" w:unhideWhenUsed="0" w:qFormat="1"/>
-    <w:lsdException w:name="Intense Quote" w:semiHidden="0" w:uiPriority="30" w:unhideWhenUsed="0" w:qFormat="1"/>
-    <w:lsdException w:name="Medium List 2 Accent 1" w:semiHidden="0" w:uiPriority="66" w:unhideWhenUsed="0"/>
-    <w:lsdException w:name="Medium Grid 1 Accent 1" w:semiHidden="0" w:uiPriority="67" w:unhideWhenUsed="0"/>
-    <w:lsdException w:name="Medium Grid 2 Accent 1" w:semiHidden="0" w:uiPriority="68" w:unhideWhenUsed="0"/>
-    <w:lsdException w:name="Medium Grid 3 Accent 1" w:semiHidden="0" w:uiPriority="69" w:unhideWhenUsed="0"/>
-    <w:lsdException w:name="Dark List Accent 1" w:semiHidden="0" w:uiPriority="70" w:unhideWhenUsed="0"/>
-    <w:lsdException w:name="Colorful Shading Accent 1" w:semiHidden="0" w:uiPriority="71" w:unhideWhenUsed="0"/>
-    <w:lsdException w:name="Colorful List Accent 1" w:semiHidden="0" w:uiPriority="72" w:unhideWhenUsed="0"/>
-    <w:lsdException w:name="Colorful Grid Accent 1" w:semiHidden="0" w:uiPriority="73" w:unhideWhenUsed="0"/>
-    <w:lsdException w:name="Light Shading Accent 2" w:semiHidden="0" w:uiPriority="60" w:unhideWhenUsed="0"/>
-    <w:lsdException w:name="Light List Accent 2" w:semiHidden="0" w:uiPriority="61" w:unhideWhenUsed="0"/>
-    <w:lsdException w:name="Light Grid Accent 2" w:semiHidden="0" w:uiPriority="62" w:unhideWhenUsed="0"/>
-    <w:lsdException w:name="Medium Shading 1 Accent 2" w:semiHidden="0" w:uiPriority="63" w:unhideWhenUsed="0"/>
-    <w:lsdException w:name="Medium Shading 2 Accent 2" w:semiHidden="0" w:uiPriority="64" w:unhideWhenUsed="0"/>
-    <w:lsdException w:name="Medium List 1 Accent 2" w:semiHidden="0" w:uiPriority="65" w:unhideWhenUsed="0"/>
-    <w:lsdException w:name="Medium List 2 Accent 2" w:semiHidden="0" w:uiPriority="66" w:unhideWhenUsed="0"/>
-    <w:lsdException w:name="Medium Grid 1 Accent 2" w:semiHidden="0" w:uiPriority="67" w:unhideWhenUsed="0"/>
-    <w:lsdException w:name="Medium Grid 2 Accent 2" w:semiHidden="0" w:uiPriority="68" w:unhideWhenUsed="0"/>
-    <w:lsdException w:name="Medium Grid 3 Accent 2" w:semiHidden="0" w:uiPriority="69" w:unhideWhenUsed="0"/>
-    <w:lsdException w:name="Dark List Accent 2" w:semiHidden="0" w:uiPriority="70" w:unhideWhenUsed="0"/>
-    <w:lsdException w:name="Colorful Shading Accent 2" w:semiHidden="0" w:uiPriority="71" w:unhideWhenUsed="0"/>
-    <w:lsdException w:name="Colorful List Accent 2" w:semiHidden="0" w:uiPriority="72" w:unhideWhenUsed="0"/>
-    <w:lsdException w:name="Colorful Grid Accent 2" w:semiHidden="0" w:uiPriority="73" w:unhideWhenUsed="0"/>
-    <w:lsdException w:name="Light Shading Accent 3" w:semiHidden="0" w:uiPriority="60" w:unhideWhenUsed="0"/>
-    <w:lsdException w:name="Light List Accent 3" w:semiHidden="0" w:uiPriority="61" w:unhideWhenUsed="0"/>
-    <w:lsdException w:name="Light Grid Accent 3" w:semiHidden="0" w:uiPriority="62" w:unhideWhenUsed="0"/>
-    <w:lsdException w:name="Medium Shading 1 Accent 3" w:semiHidden="0" w:uiPriority="63" w:unhideWhenUsed="0"/>
-    <w:lsdException w:name="Medium Shading 2 Accent 3" w:semiHidden="0" w:uiPriority="64" w:unhideWhenUsed="0"/>
-    <w:lsdException w:name="Medium List 1 Accent 3" w:semiHidden="0" w:uiPriority="65" w:unhideWhenUsed="0"/>
-    <w:lsdException w:name="Medium List 2 Accent 3" w:semiHidden="0" w:uiPriority="66" w:unhideWhenUsed="0"/>
-    <w:lsdException w:name="Medium Grid 1 Accent 3" w:semiHidden="0" w:uiPriority="67" w:unhideWhenUsed="0"/>
-    <w:lsdException w:name="Medium Grid 2 Accent 3" w:semiHidden="0" w:uiPriority="68" w:unhideWhenUsed="0"/>
-    <w:lsdException w:name="Medium Grid 3 Accent 3" w:semiHidden="0" w:uiPriority="69" w:unhideWhenUsed="0"/>
-    <w:lsdException w:name="Dark List Accent 3" w:semiHidden="0" w:uiPriority="70" w:unhideWhenUsed="0"/>
-    <w:lsdException w:name="Colorful Shading Accent 3" w:semiHidden="0" w:uiPriority="71" w:unhideWhenUsed="0"/>
-    <w:lsdException w:name="Colorful List Accent 3" w:semiHidden="0" w:uiPriority="72" w:unhideWhenUsed="0"/>
-    <w:lsdException w:name="Colorful Grid Accent 3" w:semiHidden="0" w:uiPriority="73" w:unhideWhenUsed="0"/>
-    <w:lsdException w:name="Light Shading Accent 4" w:semiHidden="0" w:uiPriority="60" w:unhideWhenUsed="0"/>
-    <w:lsdException w:name="Light List Accent 4" w:semiHidden="0" w:uiPriority="61" w:unhideWhenUsed="0"/>
-    <w:lsdException w:name="Light Grid Accent 4" w:semiHidden="0" w:uiPriority="62" w:unhideWhenUsed="0"/>
-    <w:lsdException w:name="Medium Shading 1 Accent 4" w:semiHidden="0" w:uiPriority="63" w:unhideWhenUsed="0"/>
-    <w:lsdException w:name="Medium Shading 2 Accent 4" w:semiHidden="0" w:uiPriority="64" w:unhideWhenUsed="0"/>
-    <w:lsdException w:name="Medium List 1 Accent 4" w:semiHidden="0" w:uiPriority="65" w:unhideWhenUsed="0"/>
-    <w:lsdException w:name="Medium List 2 Accent 4" w:semiHidden="0" w:uiPriority="66" w:unhideWhenUsed="0"/>
-    <w:lsdException w:name="Medium Grid 1 Accent 4" w:semiHidden="0" w:uiPriority="67" w:unhideWhenUsed="0"/>
-    <w:lsdException w:name="Medium Grid 2 Accent 4" w:semiHidden="0" w:uiPriority="68" w:unhideWhenUsed="0"/>
-    <w:lsdException w:name="Medium Grid 3 Accent 4" w:semiHidden="0" w:uiPriority="69" w:unhideWhenUsed="0"/>
-    <w:lsdException w:name="Dark List Accent 4" w:semiHidden="0" w:uiPriority="70" w:unhideWhenUsed="0"/>
-    <w:lsdException w:name="Colorful Shading Accent 4" w:semiHidden="0" w:uiPriority="71" w:unhideWhenUsed="0"/>
-    <w:lsdException w:name="Colorful List Accent 4" w:semiHidden="0" w:uiPriority="72" w:unhideWhenUsed="0"/>
-    <w:lsdException w:name="Colorful Grid Accent 4" w:semiHidden="0" w:uiPriority="73" w:unhideWhenUsed="0"/>
-    <w:lsdException w:name="Light Shading Accent 5" w:semiHidden="0" w:uiPriority="60" w:unhideWhenUsed="0"/>
-    <w:lsdException w:name="Light List Accent 5" w:semiHidden="0" w:uiPriority="61" w:unhideWhenUsed="0"/>
-    <w:lsdException w:name="Light Grid Accent 5" w:semiHidden="0" w:uiPriority="62" w:unhideWhenUsed="0"/>
-    <w:lsdException w:name="Medium Shading 1 Accent 5" w:semiHidden="0" w:uiPriority="63" w:unhideWhenUsed="0"/>
-    <w:lsdException w:name="Medium Shading 2 Accent 5" w:semiHidden="0" w:uiPriority="64" w:unhideWhenUsed="0"/>
-    <w:lsdException w:name="Medium List 1 Accent 5" w:semiHidden="0" w:uiPriority="65" w:unhideWhenUsed="0"/>
-    <w:lsdException w:name="Medium List 2 Accent 5" w:semiHidden="0" w:uiPriority="66" w:unhideWhenUsed="0"/>
-    <w:lsdException w:name="Medium Grid 1 Accent 5" w:semiHidden="0" w:uiPriority="67" w:unhideWhenUsed="0"/>
-    <w:lsdException w:name="Medium Grid 2 Accent 5" w:semiHidden="0" w:uiPriority="68" w:unhideWhenUsed="0"/>
-    <w:lsdException w:name="Medium Grid 3 Accent 5" w:semiHidden="0" w:uiPriority="69" w:unhideWhenUsed="0"/>
-    <w:lsdException w:name="Dark List Accent 5" w:semiHidden="0" w:uiPriority="70" w:unhideWhenUsed="0"/>
-    <w:lsdException w:name="Colorful Shading Accent 5" w:semiHidden="0" w:uiPriority="71" w:unhideWhenUsed="0"/>
-    <w:lsdException w:name="Colorful List Accent 5" w:semiHidden="0" w:uiPriority="72" w:unhideWhenUsed="0"/>
-    <w:lsdException w:name="Colorful Grid Accent 5" w:semiHidden="0" w:uiPriority="73" w:unhideWhenUsed="0"/>
-    <w:lsdException w:name="Light Shading Accent 6" w:semiHidden="0" w:uiPriority="60" w:unhideWhenUsed="0"/>
-    <w:lsdException w:name="Light List Accent 6" w:semiHidden="0" w:uiPriority="61" w:unhideWhenUsed="0"/>
-    <w:lsdException w:name="Light Grid Accent 6" w:semiHidden="0" w:uiPriority="62" w:unhideWhenUsed="0"/>
-    <w:lsdException w:name="Medium Shading 1 Accent 6" w:semiHidden="0" w:uiPriority="63" w:unhideWhenUsed="0"/>
-    <w:lsdException w:name="Medium Shading 2 Accent 6" w:semiHidden="0" w:uiPriority="64" w:unhideWhenUsed="0"/>
-    <w:lsdException w:name="Medium List 1 Accent 6" w:semiHidden="0" w:uiPriority="65" w:unhideWhenUsed="0"/>
-    <w:lsdException w:name="Medium List 2 Accent 6" w:semiHidden="0" w:uiPriority="66" w:unhideWhenUsed="0"/>
-    <w:lsdException w:name="Medium Grid 1 Accent 6" w:semiHidden="0" w:uiPriority="67" w:unhideWhenUsed="0"/>
-    <w:lsdException w:name="Medium Grid 2 Accent 6" w:semiHidden="0" w:uiPriority="68" w:unhideWhenUsed="0"/>
-    <w:lsdException w:name="Medium Grid 3 Accent 6" w:semiHidden="0" w:uiPriority="69" w:unhideWhenUsed="0"/>
-    <w:lsdException w:name="Dark List Accent 6" w:semiHidden="0" w:uiPriority="70" w:unhideWhenUsed="0"/>
-    <w:lsdException w:name="Colorful Shading Accent 6" w:semiHidden="0" w:uiPriority="71" w:unhideWhenUsed="0"/>
-    <w:lsdException w:name="Colorful List Accent 6" w:semiHidden="0" w:uiPriority="72" w:unhideWhenUsed="0"/>
-    <w:lsdException w:name="Colorful Grid Accent 6" w:semiHidden="0" w:uiPriority="73" w:unhideWhenUsed="0"/>
-    <w:lsdException w:name="Subtle Emphasis" w:semiHidden="0" w:uiPriority="19" w:unhideWhenUsed="0" w:qFormat="1"/>
-    <w:lsdException w:name="Intense Emphasis" w:semiHidden="0" w:uiPriority="21" w:unhideWhenUsed="0" w:qFormat="1"/>
-    <w:lsdException w:name="Subtle Reference" w:semiHidden="0" w:uiPriority="31" w:unhideWhenUsed="0" w:qFormat="1"/>
-    <w:lsdException w:name="Intense Reference" w:semiHidden="0" w:uiPriority="32" w:unhideWhenUsed="0" w:qFormat="1"/>
-    <w:lsdException w:name="Book Title" w:semiHidden="0" w:uiPriority="33" w:unhideWhenUsed="0" w:qFormat="1"/>
-    <w:lsdException w:name="Bibliography" w:uiPriority="37"/>
-    <w:lsdException w:name="TOC Heading" w:uiPriority="39" w:qFormat="1"/>
-  </w:latentStyles>
-  <w:style w:type="paragraph" w:default="1" w:styleId="Normal">
-    <w:name w:val="Normal"/>
-    <w:qFormat/>
-  </w:style>
-  <w:style w:type="character" w:default="1" w:styleId="Fuentedeprrafopredeter">
-    <w:name w:val="Default Paragraph Font"/>
-    <w:uiPriority w:val="1"/>
-    <w:semiHidden/>
-    <w:unhideWhenUsed/>
-  </w:style>
-  <w:style w:type="table" w:default="1" w:styleId="Tablanormal">
-    <w:name w:val="Normal Table"/>
-    <w:uiPriority w:val="99"/>
-    <w:semiHidden/>
-    <w:unhideWhenUsed/>
-    <w:tblPr>
-      <w:tblInd w:w="0" w:type="dxa"/>
-      <w:tblCellMar>
-        <w:top w:w="0" w:type="dxa"/>
-        <w:left w:w="108" w:type="dxa"/>
-        <w:bottom w:w="0" w:type="dxa"/>
-        <w:right w:w="108" w:type="dxa"/>
-      </w:tblCellMar>
-    </w:tblPr>
-  </w:style>
-  <w:style w:type="numbering" w:default="1" w:styleId="Sinlista">
-    <w:name w:val="No List"/>
-    <w:uiPriority w:val="99"/>
-    <w:semiHidden/>
-    <w:unhideWhenUsed/>
-  </w:style>
-  <w:style w:type="paragraph" w:customStyle="1" w:styleId="7DBC4B593B97468ABF0286449FA3288E">
-    <w:name w:val="7DBC4B593B97468ABF0286449FA3288E"/>
-    <w:rsid w:val="00852F8A"/>
-  </w:style>
-  <w:style w:type="paragraph" w:customStyle="1" w:styleId="D6E90459262A478CA3B67E80D78752C9">
-    <w:name w:val="D6E90459262A478CA3B67E80D78752C9"/>
-    <w:rsid w:val="00852F8A"/>
-  </w:style>
-  <w:style w:type="paragraph" w:customStyle="1" w:styleId="9A6A3EA126454FD19243A44EADB7F804">
-    <w:name w:val="9A6A3EA126454FD19243A44EADB7F804"/>
-    <w:rsid w:val="00852F8A"/>
-  </w:style>
-  <w:style w:type="paragraph" w:customStyle="1" w:styleId="D115493B8A774153B121FEC3051967CB">
-    <w:name w:val="D115493B8A774153B121FEC3051967CB"/>
-    <w:rsid w:val="00852F8A"/>
-  </w:style>
-  <w:style w:type="paragraph" w:customStyle="1" w:styleId="88613E7C96C8407DB702ACEB53FFCBF1">
-    <w:name w:val="88613E7C96C8407DB702ACEB53FFCBF1"/>
-    <w:rsid w:val="00852F8A"/>
-  </w:style>
-</w:styles>
-</file>
-
-<file path=word/glossary/webSettings.xml><?xml version="1.0" encoding="utf-8"?>
-<w:webSettings xmlns:mc="http://schemas.openxmlformats.org/markup-compatibility/2006" xmlns:r="http://schemas.openxmlformats.org/officeDocument/2006/relationships" xmlns:w="http://schemas.openxmlformats.org/wordprocessingml/2006/main" xmlns:w14="http://schemas.microsoft.com/office/word/2010/wordml" mc:Ignorable="w14">
-  <w:optimizeForBrowser/>
-  <w:allowPNG/>
-</w:webSettings>
 </file>
 
 <file path=word/theme/theme1.xml><?xml version="1.0" encoding="utf-8"?>

</xml_diff>

<commit_message>
Arreglos en Informe de Higiene y Seguridad.docx
</commit_message>
<xml_diff>
--- a/Seguridad-Higiene/Informe de Higiene y Seguridad.docx
+++ b/Seguridad-Higiene/Informe de Higiene y Seguridad.docx
@@ -1107,7 +1107,16 @@
         <w:spacing w:after="0"/>
       </w:pPr>
       <w:r>
-        <w:t>Para realizar ésta parte del proyecto, nos basamos en la ley N° 19587, que establece las normas a cumplir ya sea para la parte de seguridad como de higiene en nuestro país.</w:t>
+        <w:t>Para realizar e</w:t>
+      </w:r>
+      <w:r>
+        <w:t>sta parte del proyecto, nos basamos en la ley N° 19587, que establece las normas a cumplir</w:t>
+      </w:r>
+      <w:r>
+        <w:t>,</w:t>
+      </w:r>
+      <w:r>
+        <w:t xml:space="preserve"> ya sea para la parte de seguridad como de higiene en nuestro país.</w:t>
       </w:r>
     </w:p>
     <w:p>
@@ -1132,19 +1141,10 @@
         <w:t xml:space="preserve"> edificio</w:t>
       </w:r>
       <w:r>
-        <w:t>,</w:t>
-      </w:r>
-      <w:r>
-        <w:t xml:space="preserve"> tenemos</w:t>
-      </w:r>
-      <w:r>
-        <w:t xml:space="preserve"> </w:t>
-      </w:r>
-      <w:r>
-        <w:t xml:space="preserve">que </w:t>
-      </w:r>
-      <w:r>
-        <w:t xml:space="preserve">está formado por 6 plantas, 2 subsuelos y una planta </w:t>
+        <w:t>. E</w:t>
+      </w:r>
+      <w:r>
+        <w:t xml:space="preserve">stá formado por 6 plantas, 2 subsuelos y una planta </w:t>
       </w:r>
       <w:r>
         <w:t>adyacente</w:t>
@@ -1364,7 +1364,19 @@
         <w:spacing w:after="0"/>
       </w:pPr>
       <w:r>
-        <w:t xml:space="preserve">En el capítulo 11, artículos 64 al 66, nos da pautas para una adecuada ventilación y circulación de aire, ésta parte la cumplimos agregando ventanas en los lugares donde corresponda (según cantidad de personas) y ductos de ventilación para la parte de los baños por ejemplo, donde no existen paredes que dan al exterior. </w:t>
+        <w:t>En el capítulo 11, artículos 64 al 66, nos da pautas para una adecuada ve</w:t>
+      </w:r>
+      <w:r>
+        <w:t>ntilación y circulación de aire.</w:t>
+      </w:r>
+      <w:r>
+        <w:t xml:space="preserve"> </w:t>
+      </w:r>
+      <w:r>
+        <w:t>E</w:t>
+      </w:r>
+      <w:r>
+        <w:t xml:space="preserve">sta parte la cumplimos agregando ventanas en los lugares donde corresponda (según cantidad de personas) y ductos de ventilación para la parte de los baños por ejemplo, donde no existen paredes que dan al exterior. </w:t>
       </w:r>
     </w:p>
     <w:p>
@@ -1377,7 +1389,16 @@
         <w:spacing w:after="0"/>
       </w:pPr>
       <w:r>
-        <w:t>En el capítulo 12, no habla de una adecuada iluminación, para lo cual proveemos a cada piso con las instalaciones para los tubos de iluminación, (la cantidad depende del tamaño del lugar) instalando una cantidad par de ellos con el fin de evitar el efecto estroboscópico (artículo</w:t>
+        <w:t>El capítulo 12 n</w:t>
+      </w:r>
+      <w:r>
+        <w:t>o</w:t>
+      </w:r>
+      <w:r>
+        <w:t>s</w:t>
+      </w:r>
+      <w:r>
+        <w:t xml:space="preserve"> habla de una adecuada iluminación, para lo cual proveemos a cada piso con las instalaciones para los tubos de iluminación, (la cantidad depende del tamaño del lugar) instalando una cantidad par de ellos con el fin de evitar el efecto estroboscópico (artículo</w:t>
       </w:r>
       <w:r>
         <w:t xml:space="preserve"> 71</w:t>
@@ -2348,7 +2369,31 @@
           <w:szCs w:val="24"/>
         </w:rPr>
         <w:lastRenderedPageBreak/>
-        <w:t xml:space="preserve">En el cuarto piso, el área de Sistemas </w:t>
+        <w:t>En el cuarto piso,</w:t>
+      </w:r>
+      <w:r>
+        <w:rPr>
+          <w:szCs w:val="24"/>
+        </w:rPr>
+        <w:t xml:space="preserve"> </w:t>
+      </w:r>
+      <w:r>
+        <w:rPr>
+          <w:szCs w:val="24"/>
+        </w:rPr>
+        <w:t>el área de Sistemas</w:t>
+      </w:r>
+      <w:r>
+        <w:rPr>
+          <w:szCs w:val="24"/>
+        </w:rPr>
+        <w:t>, se</w:t>
+      </w:r>
+      <w:r>
+        <w:rPr>
+          <w:szCs w:val="24"/>
+        </w:rPr>
+        <w:t xml:space="preserve"> </w:t>
       </w:r>
       <w:r>
         <w:rPr>
@@ -2360,6 +2405,12 @@
         <w:rPr>
           <w:szCs w:val="24"/>
         </w:rPr>
+        <w:t>n</w:t>
+      </w:r>
+      <w:r>
+        <w:rPr>
+          <w:szCs w:val="24"/>
+        </w:rPr>
         <w:t xml:space="preserve"> </w:t>
       </w:r>
       <w:r>
@@ -2392,6 +2443,8 @@
         </w:rPr>
         <w:t xml:space="preserve"> K para la cocina de dicho piso y 1 Clase AC en las escaleras.</w:t>
       </w:r>
+      <w:bookmarkStart w:id="0" w:name="_GoBack"/>
+      <w:bookmarkEnd w:id="0"/>
     </w:p>
     <w:p>
       <w:pPr>
@@ -6652,8 +6705,10 @@
       </w:r>
       <w:r>
         <w:rPr>
+          <w:noProof/>
           <w:sz w:val="24"/>
           <w:szCs w:val="24"/>
+          <w:lang w:eastAsia="es-AR"/>
         </w:rPr>
         <w:drawing>
           <wp:inline distT="0" distB="0" distL="0" distR="0" wp14:anchorId="74744805" wp14:editId="2BFBDA4F">
@@ -7059,8 +7114,6 @@
         </w:rPr>
         <w:t xml:space="preserve"> de cada piso.</w:t>
       </w:r>
-      <w:bookmarkStart w:id="0" w:name="_GoBack"/>
-      <w:bookmarkEnd w:id="0"/>
     </w:p>
     <w:sectPr>
       <w:footerReference w:type="default" r:id="rId9"/>
@@ -7131,7 +7184,7 @@
             <w:noProof/>
             <w:lang w:val="es-ES"/>
           </w:rPr>
-          <w:t>5</w:t>
+          <w:t>3</w:t>
         </w:r>
         <w:r>
           <w:fldChar w:fldCharType="end"/>
@@ -7358,6 +7411,7 @@
   <w:style w:type="character" w:default="1" w:styleId="Fuentedeprrafopredeter">
     <w:name w:val="Default Paragraph Font"/>
     <w:uiPriority w:val="1"/>
+    <w:semiHidden/>
     <w:unhideWhenUsed/>
   </w:style>
   <w:style w:type="table" w:default="1" w:styleId="Tablanormal">
@@ -7706,6 +7760,7 @@
   <w:style w:type="character" w:default="1" w:styleId="Fuentedeprrafopredeter">
     <w:name w:val="Default Paragraph Font"/>
     <w:uiPriority w:val="1"/>
+    <w:semiHidden/>
     <w:unhideWhenUsed/>
   </w:style>
   <w:style w:type="table" w:default="1" w:styleId="Tablanormal">

</xml_diff>